<commit_message>
Enviado a la rama personal en remoto
</commit_message>
<xml_diff>
--- a/PasosDespliegue.docx
+++ b/PasosDespliegue.docx
@@ -23,11 +23,10 @@
       <w:sdtContent>
         <w:p>
           <w:pPr>
-            <w:pStyle w:val="Ttulodelsumario"/>
+            <w:pStyle w:val="TOCHeading"/>
             <w:suppressLineNumbers/>
-            <w:ind w:start="0" w:hanging="0"/>
+            <w:ind w:hanging="0" w:start="0"/>
             <w:rPr>
-              <w:b/>
               <w:b/>
               <w:bCs/>
               <w:sz w:val="32"/>
@@ -46,7 +45,7 @@
         </w:p>
         <w:p>
           <w:pPr>
-            <w:pStyle w:val="Sumario1"/>
+            <w:pStyle w:val="TOC1"/>
             <w:rPr/>
           </w:pPr>
           <w:r>
@@ -70,6 +69,11 @@
                 <w:rStyle w:val="Enlacedelndice"/>
               </w:rPr>
               <w:t>1. Crear 2 máquinas virtuales Windows 2007 y Linux</w:t>
+            </w:r>
+            <w:r>
+              <w:rPr>
+                <w:rStyle w:val="Enlacedelndice"/>
+              </w:rPr>
               <w:tab/>
               <w:t>1</w:t>
             </w:r>
@@ -77,7 +81,7 @@
         </w:p>
         <w:p>
           <w:pPr>
-            <w:pStyle w:val="Sumario1"/>
+            <w:pStyle w:val="TOC1"/>
             <w:rPr/>
           </w:pPr>
           <w:hyperlink w:anchor="__RefHeading___Toc135_9425373231">
@@ -93,7 +97,7 @@
         </w:p>
         <w:p>
           <w:pPr>
-            <w:pStyle w:val="Sumario1"/>
+            <w:pStyle w:val="TOC1"/>
             <w:rPr/>
           </w:pPr>
           <w:hyperlink w:anchor="__RefHeading___Toc135_94253732311">
@@ -109,7 +113,7 @@
         </w:p>
         <w:p>
           <w:pPr>
-            <w:pStyle w:val="Sumario1"/>
+            <w:pStyle w:val="TOC1"/>
             <w:rPr/>
           </w:pPr>
           <w:hyperlink w:anchor="__RefHeading___Toc135_942537323111">
@@ -144,7 +148,7 @@
     </w:p>
     <w:p>
       <w:pPr>
-        <w:pStyle w:val="Ttulo1"/>
+        <w:pStyle w:val="Heading1"/>
         <w:keepNext w:val="true"/>
         <w:widowControl/>
         <w:numPr>
@@ -154,7 +158,7 @@
         <w:suppressAutoHyphens w:val="true"/>
         <w:bidi w:val="0"/>
         <w:spacing w:before="240" w:after="120"/>
-        <w:ind w:start="283" w:end="0" w:hanging="340"/>
+        <w:ind w:hanging="340" w:start="283" w:end="0"/>
         <w:jc w:val="start"/>
         <w:rPr/>
       </w:pPr>
@@ -167,7 +171,7 @@
     </w:p>
     <w:p>
       <w:pPr>
-        <w:pStyle w:val="Cuerpodetexto"/>
+        <w:pStyle w:val="BodyText"/>
         <w:bidi w:val="0"/>
         <w:jc w:val="both"/>
         <w:rPr/>
@@ -179,7 +183,7 @@
     </w:p>
     <w:p>
       <w:pPr>
-        <w:pStyle w:val="Cuerpodetexto"/>
+        <w:pStyle w:val="BodyText"/>
         <w:bidi w:val="0"/>
         <w:jc w:val="both"/>
         <w:rPr/>
@@ -191,7 +195,7 @@
     </w:p>
     <w:p>
       <w:pPr>
-        <w:pStyle w:val="Ttulo1"/>
+        <w:pStyle w:val="Heading1"/>
         <w:keepNext w:val="true"/>
         <w:widowControl/>
         <w:numPr>
@@ -201,7 +205,7 @@
         <w:suppressAutoHyphens w:val="true"/>
         <w:bidi w:val="0"/>
         <w:spacing w:before="240" w:after="120"/>
-        <w:ind w:start="283" w:end="0" w:hanging="340"/>
+        <w:ind w:hanging="340" w:start="283" w:end="0"/>
         <w:jc w:val="start"/>
         <w:rPr/>
       </w:pPr>
@@ -214,7 +218,7 @@
     </w:p>
     <w:p>
       <w:pPr>
-        <w:pStyle w:val="Cuerpodetexto"/>
+        <w:pStyle w:val="BodyText"/>
         <w:bidi w:val="0"/>
         <w:jc w:val="both"/>
         <w:rPr/>
@@ -226,7 +230,7 @@
     </w:p>
     <w:p>
       <w:pPr>
-        <w:pStyle w:val="Cuerpodetexto"/>
+        <w:pStyle w:val="BodyText"/>
         <w:bidi w:val="0"/>
         <w:jc w:val="both"/>
         <w:rPr/>
@@ -251,8 +255,8 @@
       </w:tblPr>
       <w:tblGrid>
         <w:gridCol w:w="309"/>
-        <w:gridCol w:w="1244"/>
-        <w:gridCol w:w="8056"/>
+        <w:gridCol w:w="1243"/>
+        <w:gridCol w:w="8057"/>
       </w:tblGrid>
       <w:tr>
         <w:trPr>
@@ -283,7 +287,7 @@
         </w:tc>
         <w:tc>
           <w:tcPr>
-            <w:tcW w:w="1244" w:type="dxa"/>
+            <w:tcW w:w="1243" w:type="dxa"/>
             <w:tcBorders/>
             <w:vAlign w:val="bottom"/>
           </w:tcPr>
@@ -304,7 +308,7 @@
         </w:tc>
         <w:tc>
           <w:tcPr>
-            <w:tcW w:w="8056" w:type="dxa"/>
+            <w:tcW w:w="8057" w:type="dxa"/>
             <w:tcBorders/>
             <w:vAlign w:val="bottom"/>
           </w:tcPr>
@@ -350,7 +354,7 @@
         </w:tc>
         <w:tc>
           <w:tcPr>
-            <w:tcW w:w="1244" w:type="dxa"/>
+            <w:tcW w:w="1243" w:type="dxa"/>
             <w:tcBorders/>
             <w:vAlign w:val="bottom"/>
           </w:tcPr>
@@ -371,7 +375,7 @@
         </w:tc>
         <w:tc>
           <w:tcPr>
-            <w:tcW w:w="8056" w:type="dxa"/>
+            <w:tcW w:w="8057" w:type="dxa"/>
             <w:tcBorders/>
             <w:vAlign w:val="bottom"/>
           </w:tcPr>
@@ -417,7 +421,7 @@
         </w:tc>
         <w:tc>
           <w:tcPr>
-            <w:tcW w:w="1244" w:type="dxa"/>
+            <w:tcW w:w="1243" w:type="dxa"/>
             <w:tcBorders/>
             <w:vAlign w:val="bottom"/>
           </w:tcPr>
@@ -438,21 +442,22 @@
         </w:tc>
         <w:tc>
           <w:tcPr>
-            <w:tcW w:w="8056" w:type="dxa"/>
-            <w:tcBorders/>
-            <w:vAlign w:val="bottom"/>
-          </w:tcPr>
-          <w:p>
-            <w:pPr>
-              <w:pStyle w:val="Normal"/>
-              <w:tabs>
-                <w:tab w:val="clear" w:pos="709"/>
-              </w:tabs>
-              <w:jc w:val="start"/>
-              <w:rPr/>
-            </w:pPr>
-            <w:r>
-              <w:rPr/>
+            <w:tcW w:w="8057" w:type="dxa"/>
+            <w:tcBorders/>
+            <w:vAlign w:val="bottom"/>
+          </w:tcPr>
+          <w:p>
+            <w:pPr>
+              <w:pStyle w:val="Normal"/>
+              <w:tabs>
+                <w:tab w:val="clear" w:pos="709"/>
+              </w:tabs>
+              <w:jc w:val="start"/>
+              <w:rPr/>
+            </w:pPr>
+            <w:r>
+              <w:rPr/>
+              <w:t>sudo nano /etc/network/interface</w:t>
             </w:r>
           </w:p>
         </w:tc>
@@ -484,7 +489,7 @@
         </w:tc>
         <w:tc>
           <w:tcPr>
-            <w:tcW w:w="1244" w:type="dxa"/>
+            <w:tcW w:w="1243" w:type="dxa"/>
             <w:tcBorders/>
             <w:vAlign w:val="bottom"/>
           </w:tcPr>
@@ -505,7 +510,7 @@
         </w:tc>
         <w:tc>
           <w:tcPr>
-            <w:tcW w:w="8056" w:type="dxa"/>
+            <w:tcW w:w="8057" w:type="dxa"/>
             <w:tcBorders/>
             <w:vAlign w:val="bottom"/>
           </w:tcPr>
@@ -551,7 +556,7 @@
         </w:tc>
         <w:tc>
           <w:tcPr>
-            <w:tcW w:w="1244" w:type="dxa"/>
+            <w:tcW w:w="1243" w:type="dxa"/>
             <w:tcBorders/>
             <w:vAlign w:val="bottom"/>
           </w:tcPr>
@@ -572,7 +577,7 @@
         </w:tc>
         <w:tc>
           <w:tcPr>
-            <w:tcW w:w="8056" w:type="dxa"/>
+            <w:tcW w:w="8057" w:type="dxa"/>
             <w:tcBorders/>
             <w:vAlign w:val="bottom"/>
           </w:tcPr>
@@ -618,7 +623,7 @@
         </w:tc>
         <w:tc>
           <w:tcPr>
-            <w:tcW w:w="1244" w:type="dxa"/>
+            <w:tcW w:w="1243" w:type="dxa"/>
             <w:tcBorders/>
             <w:vAlign w:val="bottom"/>
           </w:tcPr>
@@ -639,7 +644,7 @@
         </w:tc>
         <w:tc>
           <w:tcPr>
-            <w:tcW w:w="8056" w:type="dxa"/>
+            <w:tcW w:w="8057" w:type="dxa"/>
             <w:tcBorders/>
             <w:vAlign w:val="bottom"/>
           </w:tcPr>
@@ -685,7 +690,7 @@
         </w:tc>
         <w:tc>
           <w:tcPr>
-            <w:tcW w:w="1244" w:type="dxa"/>
+            <w:tcW w:w="1243" w:type="dxa"/>
             <w:tcBorders/>
             <w:vAlign w:val="bottom"/>
           </w:tcPr>
@@ -706,7 +711,7 @@
         </w:tc>
         <w:tc>
           <w:tcPr>
-            <w:tcW w:w="8056" w:type="dxa"/>
+            <w:tcW w:w="8057" w:type="dxa"/>
             <w:tcBorders/>
             <w:vAlign w:val="bottom"/>
           </w:tcPr>
@@ -752,7 +757,7 @@
         </w:tc>
         <w:tc>
           <w:tcPr>
-            <w:tcW w:w="1244" w:type="dxa"/>
+            <w:tcW w:w="1243" w:type="dxa"/>
             <w:tcBorders/>
             <w:vAlign w:val="bottom"/>
           </w:tcPr>
@@ -773,7 +778,7 @@
         </w:tc>
         <w:tc>
           <w:tcPr>
-            <w:tcW w:w="8056" w:type="dxa"/>
+            <w:tcW w:w="8057" w:type="dxa"/>
             <w:tcBorders/>
             <w:vAlign w:val="bottom"/>
           </w:tcPr>
@@ -819,28 +824,28 @@
         </w:tc>
         <w:tc>
           <w:tcPr>
-            <w:tcW w:w="1244" w:type="dxa"/>
-            <w:tcBorders/>
-            <w:vAlign w:val="bottom"/>
-          </w:tcPr>
-          <w:p>
-            <w:pPr>
-              <w:pStyle w:val="Normal"/>
-              <w:tabs>
-                <w:tab w:val="clear" w:pos="709"/>
-              </w:tabs>
-              <w:jc w:val="start"/>
-              <w:rPr/>
-            </w:pPr>
-            <w:r>
-              <w:rPr/>
-              <w:t xml:space="preserve">Daniel </w:t>
-            </w:r>
-          </w:p>
-        </w:tc>
-        <w:tc>
-          <w:tcPr>
-            <w:tcW w:w="8056" w:type="dxa"/>
+            <w:tcW w:w="1243" w:type="dxa"/>
+            <w:tcBorders/>
+            <w:vAlign w:val="bottom"/>
+          </w:tcPr>
+          <w:p>
+            <w:pPr>
+              <w:pStyle w:val="Normal"/>
+              <w:tabs>
+                <w:tab w:val="clear" w:pos="709"/>
+              </w:tabs>
+              <w:jc w:val="start"/>
+              <w:rPr/>
+            </w:pPr>
+            <w:r>
+              <w:rPr/>
+              <w:t>Daniel</w:t>
+            </w:r>
+          </w:p>
+        </w:tc>
+        <w:tc>
+          <w:tcPr>
+            <w:tcW w:w="8057" w:type="dxa"/>
             <w:tcBorders/>
             <w:vAlign w:val="bottom"/>
           </w:tcPr>
@@ -886,7 +891,7 @@
         </w:tc>
         <w:tc>
           <w:tcPr>
-            <w:tcW w:w="1244" w:type="dxa"/>
+            <w:tcW w:w="1243" w:type="dxa"/>
             <w:tcBorders/>
             <w:vAlign w:val="bottom"/>
           </w:tcPr>
@@ -907,7 +912,7 @@
         </w:tc>
         <w:tc>
           <w:tcPr>
-            <w:tcW w:w="8056" w:type="dxa"/>
+            <w:tcW w:w="8057" w:type="dxa"/>
             <w:tcBorders/>
             <w:vAlign w:val="bottom"/>
           </w:tcPr>
@@ -953,7 +958,7 @@
         </w:tc>
         <w:tc>
           <w:tcPr>
-            <w:tcW w:w="1244" w:type="dxa"/>
+            <w:tcW w:w="1243" w:type="dxa"/>
             <w:tcBorders/>
             <w:vAlign w:val="bottom"/>
           </w:tcPr>
@@ -974,7 +979,7 @@
         </w:tc>
         <w:tc>
           <w:tcPr>
-            <w:tcW w:w="8056" w:type="dxa"/>
+            <w:tcW w:w="8057" w:type="dxa"/>
             <w:tcBorders/>
             <w:vAlign w:val="bottom"/>
           </w:tcPr>
@@ -1020,28 +1025,28 @@
         </w:tc>
         <w:tc>
           <w:tcPr>
-            <w:tcW w:w="1244" w:type="dxa"/>
-            <w:tcBorders/>
-            <w:vAlign w:val="bottom"/>
-          </w:tcPr>
-          <w:p>
-            <w:pPr>
-              <w:pStyle w:val="Normal"/>
-              <w:tabs>
-                <w:tab w:val="clear" w:pos="709"/>
-              </w:tabs>
-              <w:jc w:val="start"/>
-              <w:rPr/>
-            </w:pPr>
-            <w:r>
-              <w:rPr/>
-              <w:t xml:space="preserve">Daniel </w:t>
-            </w:r>
-          </w:p>
-        </w:tc>
-        <w:tc>
-          <w:tcPr>
-            <w:tcW w:w="8056" w:type="dxa"/>
+            <w:tcW w:w="1243" w:type="dxa"/>
+            <w:tcBorders/>
+            <w:vAlign w:val="bottom"/>
+          </w:tcPr>
+          <w:p>
+            <w:pPr>
+              <w:pStyle w:val="Normal"/>
+              <w:tabs>
+                <w:tab w:val="clear" w:pos="709"/>
+              </w:tabs>
+              <w:jc w:val="start"/>
+              <w:rPr/>
+            </w:pPr>
+            <w:r>
+              <w:rPr/>
+              <w:t>Daniel</w:t>
+            </w:r>
+          </w:p>
+        </w:tc>
+        <w:tc>
+          <w:tcPr>
+            <w:tcW w:w="8057" w:type="dxa"/>
             <w:tcBorders/>
             <w:vAlign w:val="bottom"/>
           </w:tcPr>
@@ -1087,7 +1092,7 @@
         </w:tc>
         <w:tc>
           <w:tcPr>
-            <w:tcW w:w="1244" w:type="dxa"/>
+            <w:tcW w:w="1243" w:type="dxa"/>
             <w:tcBorders/>
             <w:vAlign w:val="bottom"/>
           </w:tcPr>
@@ -1108,7 +1113,7 @@
         </w:tc>
         <w:tc>
           <w:tcPr>
-            <w:tcW w:w="8056" w:type="dxa"/>
+            <w:tcW w:w="8057" w:type="dxa"/>
             <w:tcBorders/>
             <w:vAlign w:val="bottom"/>
           </w:tcPr>
@@ -1154,7 +1159,7 @@
         </w:tc>
         <w:tc>
           <w:tcPr>
-            <w:tcW w:w="1244" w:type="dxa"/>
+            <w:tcW w:w="1243" w:type="dxa"/>
             <w:tcBorders/>
             <w:vAlign w:val="bottom"/>
           </w:tcPr>
@@ -1175,7 +1180,7 @@
         </w:tc>
         <w:tc>
           <w:tcPr>
-            <w:tcW w:w="8056" w:type="dxa"/>
+            <w:tcW w:w="8057" w:type="dxa"/>
             <w:tcBorders/>
             <w:vAlign w:val="bottom"/>
           </w:tcPr>
@@ -1221,7 +1226,7 @@
         </w:tc>
         <w:tc>
           <w:tcPr>
-            <w:tcW w:w="1244" w:type="dxa"/>
+            <w:tcW w:w="1243" w:type="dxa"/>
             <w:tcBorders/>
             <w:vAlign w:val="bottom"/>
           </w:tcPr>
@@ -1242,7 +1247,7 @@
         </w:tc>
         <w:tc>
           <w:tcPr>
-            <w:tcW w:w="8056" w:type="dxa"/>
+            <w:tcW w:w="8057" w:type="dxa"/>
             <w:tcBorders/>
             <w:vAlign w:val="bottom"/>
           </w:tcPr>
@@ -1288,7 +1293,7 @@
         </w:tc>
         <w:tc>
           <w:tcPr>
-            <w:tcW w:w="1244" w:type="dxa"/>
+            <w:tcW w:w="1243" w:type="dxa"/>
             <w:tcBorders/>
             <w:vAlign w:val="bottom"/>
           </w:tcPr>
@@ -1309,7 +1314,7 @@
         </w:tc>
         <w:tc>
           <w:tcPr>
-            <w:tcW w:w="8056" w:type="dxa"/>
+            <w:tcW w:w="8057" w:type="dxa"/>
             <w:tcBorders/>
             <w:vAlign w:val="bottom"/>
           </w:tcPr>
@@ -1355,7 +1360,7 @@
         </w:tc>
         <w:tc>
           <w:tcPr>
-            <w:tcW w:w="1244" w:type="dxa"/>
+            <w:tcW w:w="1243" w:type="dxa"/>
             <w:tcBorders/>
             <w:vAlign w:val="bottom"/>
           </w:tcPr>
@@ -1376,7 +1381,7 @@
         </w:tc>
         <w:tc>
           <w:tcPr>
-            <w:tcW w:w="8056" w:type="dxa"/>
+            <w:tcW w:w="8057" w:type="dxa"/>
             <w:tcBorders/>
             <w:vAlign w:val="bottom"/>
           </w:tcPr>
@@ -1409,7 +1414,7 @@
     </w:p>
     <w:p>
       <w:pPr>
-        <w:pStyle w:val="Cuerpodetexto"/>
+        <w:pStyle w:val="BodyText"/>
         <w:bidi w:val="0"/>
         <w:jc w:val="start"/>
         <w:rPr/>
@@ -1434,8 +1439,8 @@
       </w:tblPr>
       <w:tblGrid>
         <w:gridCol w:w="309"/>
-        <w:gridCol w:w="1244"/>
-        <w:gridCol w:w="8056"/>
+        <w:gridCol w:w="1243"/>
+        <w:gridCol w:w="8057"/>
       </w:tblGrid>
       <w:tr>
         <w:trPr>
@@ -1466,7 +1471,7 @@
         </w:tc>
         <w:tc>
           <w:tcPr>
-            <w:tcW w:w="1244" w:type="dxa"/>
+            <w:tcW w:w="1243" w:type="dxa"/>
             <w:tcBorders/>
             <w:vAlign w:val="bottom"/>
           </w:tcPr>
@@ -1487,7 +1492,7 @@
         </w:tc>
         <w:tc>
           <w:tcPr>
-            <w:tcW w:w="8056" w:type="dxa"/>
+            <w:tcW w:w="8057" w:type="dxa"/>
             <w:tcBorders/>
             <w:vAlign w:val="bottom"/>
           </w:tcPr>
@@ -1533,7 +1538,7 @@
         </w:tc>
         <w:tc>
           <w:tcPr>
-            <w:tcW w:w="1244" w:type="dxa"/>
+            <w:tcW w:w="1243" w:type="dxa"/>
             <w:tcBorders/>
             <w:vAlign w:val="bottom"/>
           </w:tcPr>
@@ -1554,7 +1559,7 @@
         </w:tc>
         <w:tc>
           <w:tcPr>
-            <w:tcW w:w="8056" w:type="dxa"/>
+            <w:tcW w:w="8057" w:type="dxa"/>
             <w:tcBorders/>
             <w:vAlign w:val="bottom"/>
           </w:tcPr>
@@ -1600,7 +1605,7 @@
         </w:tc>
         <w:tc>
           <w:tcPr>
-            <w:tcW w:w="1244" w:type="dxa"/>
+            <w:tcW w:w="1243" w:type="dxa"/>
             <w:tcBorders/>
             <w:vAlign w:val="bottom"/>
           </w:tcPr>
@@ -1621,21 +1626,22 @@
         </w:tc>
         <w:tc>
           <w:tcPr>
-            <w:tcW w:w="8056" w:type="dxa"/>
-            <w:tcBorders/>
-            <w:vAlign w:val="bottom"/>
-          </w:tcPr>
-          <w:p>
-            <w:pPr>
-              <w:pStyle w:val="Normal"/>
-              <w:tabs>
-                <w:tab w:val="clear" w:pos="709"/>
-              </w:tabs>
-              <w:jc w:val="start"/>
-              <w:rPr/>
-            </w:pPr>
-            <w:r>
-              <w:rPr/>
+            <w:tcW w:w="8057" w:type="dxa"/>
+            <w:tcBorders/>
+            <w:vAlign w:val="bottom"/>
+          </w:tcPr>
+          <w:p>
+            <w:pPr>
+              <w:pStyle w:val="Normal"/>
+              <w:tabs>
+                <w:tab w:val="clear" w:pos="709"/>
+              </w:tabs>
+              <w:jc w:val="start"/>
+              <w:rPr/>
+            </w:pPr>
+            <w:r>
+              <w:rPr/>
+              <w:t>Meterme en el archivo interface, que está en el directorio network con una sintaxis diferente para introducir la IP estática, la gateway y el dns.</w:t>
             </w:r>
           </w:p>
         </w:tc>
@@ -1667,7 +1673,7 @@
         </w:tc>
         <w:tc>
           <w:tcPr>
-            <w:tcW w:w="1244" w:type="dxa"/>
+            <w:tcW w:w="1243" w:type="dxa"/>
             <w:tcBorders/>
             <w:vAlign w:val="bottom"/>
           </w:tcPr>
@@ -1688,7 +1694,7 @@
         </w:tc>
         <w:tc>
           <w:tcPr>
-            <w:tcW w:w="8056" w:type="dxa"/>
+            <w:tcW w:w="8057" w:type="dxa"/>
             <w:tcBorders/>
             <w:vAlign w:val="bottom"/>
           </w:tcPr>
@@ -1734,7 +1740,7 @@
         </w:tc>
         <w:tc>
           <w:tcPr>
-            <w:tcW w:w="1244" w:type="dxa"/>
+            <w:tcW w:w="1243" w:type="dxa"/>
             <w:tcBorders/>
             <w:vAlign w:val="bottom"/>
           </w:tcPr>
@@ -1755,7 +1761,7 @@
         </w:tc>
         <w:tc>
           <w:tcPr>
-            <w:tcW w:w="8056" w:type="dxa"/>
+            <w:tcW w:w="8057" w:type="dxa"/>
             <w:tcBorders/>
             <w:vAlign w:val="bottom"/>
           </w:tcPr>
@@ -1801,7 +1807,7 @@
         </w:tc>
         <w:tc>
           <w:tcPr>
-            <w:tcW w:w="1244" w:type="dxa"/>
+            <w:tcW w:w="1243" w:type="dxa"/>
             <w:tcBorders/>
             <w:vAlign w:val="bottom"/>
           </w:tcPr>
@@ -1822,7 +1828,7 @@
         </w:tc>
         <w:tc>
           <w:tcPr>
-            <w:tcW w:w="8056" w:type="dxa"/>
+            <w:tcW w:w="8057" w:type="dxa"/>
             <w:tcBorders/>
             <w:vAlign w:val="bottom"/>
           </w:tcPr>
@@ -1868,7 +1874,7 @@
         </w:tc>
         <w:tc>
           <w:tcPr>
-            <w:tcW w:w="1244" w:type="dxa"/>
+            <w:tcW w:w="1243" w:type="dxa"/>
             <w:tcBorders/>
             <w:vAlign w:val="bottom"/>
           </w:tcPr>
@@ -1889,7 +1895,7 @@
         </w:tc>
         <w:tc>
           <w:tcPr>
-            <w:tcW w:w="8056" w:type="dxa"/>
+            <w:tcW w:w="8057" w:type="dxa"/>
             <w:tcBorders/>
             <w:vAlign w:val="bottom"/>
           </w:tcPr>
@@ -1935,7 +1941,7 @@
         </w:tc>
         <w:tc>
           <w:tcPr>
-            <w:tcW w:w="1244" w:type="dxa"/>
+            <w:tcW w:w="1243" w:type="dxa"/>
             <w:tcBorders/>
             <w:vAlign w:val="bottom"/>
           </w:tcPr>
@@ -1956,7 +1962,7 @@
         </w:tc>
         <w:tc>
           <w:tcPr>
-            <w:tcW w:w="8056" w:type="dxa"/>
+            <w:tcW w:w="8057" w:type="dxa"/>
             <w:tcBorders/>
             <w:vAlign w:val="bottom"/>
           </w:tcPr>
@@ -2002,28 +2008,28 @@
         </w:tc>
         <w:tc>
           <w:tcPr>
-            <w:tcW w:w="1244" w:type="dxa"/>
-            <w:tcBorders/>
-            <w:vAlign w:val="bottom"/>
-          </w:tcPr>
-          <w:p>
-            <w:pPr>
-              <w:pStyle w:val="Normal"/>
-              <w:tabs>
-                <w:tab w:val="clear" w:pos="709"/>
-              </w:tabs>
-              <w:jc w:val="start"/>
-              <w:rPr/>
-            </w:pPr>
-            <w:r>
-              <w:rPr/>
-              <w:t xml:space="preserve">Daniel </w:t>
-            </w:r>
-          </w:p>
-        </w:tc>
-        <w:tc>
-          <w:tcPr>
-            <w:tcW w:w="8056" w:type="dxa"/>
+            <w:tcW w:w="1243" w:type="dxa"/>
+            <w:tcBorders/>
+            <w:vAlign w:val="bottom"/>
+          </w:tcPr>
+          <w:p>
+            <w:pPr>
+              <w:pStyle w:val="Normal"/>
+              <w:tabs>
+                <w:tab w:val="clear" w:pos="709"/>
+              </w:tabs>
+              <w:jc w:val="start"/>
+              <w:rPr/>
+            </w:pPr>
+            <w:r>
+              <w:rPr/>
+              <w:t>Daniel</w:t>
+            </w:r>
+          </w:p>
+        </w:tc>
+        <w:tc>
+          <w:tcPr>
+            <w:tcW w:w="8057" w:type="dxa"/>
             <w:tcBorders/>
             <w:vAlign w:val="bottom"/>
           </w:tcPr>
@@ -2069,7 +2075,7 @@
         </w:tc>
         <w:tc>
           <w:tcPr>
-            <w:tcW w:w="1244" w:type="dxa"/>
+            <w:tcW w:w="1243" w:type="dxa"/>
             <w:tcBorders/>
             <w:vAlign w:val="bottom"/>
           </w:tcPr>
@@ -2090,7 +2096,7 @@
         </w:tc>
         <w:tc>
           <w:tcPr>
-            <w:tcW w:w="8056" w:type="dxa"/>
+            <w:tcW w:w="8057" w:type="dxa"/>
             <w:tcBorders/>
             <w:vAlign w:val="bottom"/>
           </w:tcPr>
@@ -2136,7 +2142,7 @@
         </w:tc>
         <w:tc>
           <w:tcPr>
-            <w:tcW w:w="1244" w:type="dxa"/>
+            <w:tcW w:w="1243" w:type="dxa"/>
             <w:tcBorders/>
             <w:vAlign w:val="bottom"/>
           </w:tcPr>
@@ -2157,7 +2163,7 @@
         </w:tc>
         <w:tc>
           <w:tcPr>
-            <w:tcW w:w="8056" w:type="dxa"/>
+            <w:tcW w:w="8057" w:type="dxa"/>
             <w:tcBorders/>
             <w:vAlign w:val="bottom"/>
           </w:tcPr>
@@ -2203,28 +2209,28 @@
         </w:tc>
         <w:tc>
           <w:tcPr>
-            <w:tcW w:w="1244" w:type="dxa"/>
-            <w:tcBorders/>
-            <w:vAlign w:val="bottom"/>
-          </w:tcPr>
-          <w:p>
-            <w:pPr>
-              <w:pStyle w:val="Normal"/>
-              <w:tabs>
-                <w:tab w:val="clear" w:pos="709"/>
-              </w:tabs>
-              <w:jc w:val="start"/>
-              <w:rPr/>
-            </w:pPr>
-            <w:r>
-              <w:rPr/>
-              <w:t xml:space="preserve">Daniel </w:t>
-            </w:r>
-          </w:p>
-        </w:tc>
-        <w:tc>
-          <w:tcPr>
-            <w:tcW w:w="8056" w:type="dxa"/>
+            <w:tcW w:w="1243" w:type="dxa"/>
+            <w:tcBorders/>
+            <w:vAlign w:val="bottom"/>
+          </w:tcPr>
+          <w:p>
+            <w:pPr>
+              <w:pStyle w:val="Normal"/>
+              <w:tabs>
+                <w:tab w:val="clear" w:pos="709"/>
+              </w:tabs>
+              <w:jc w:val="start"/>
+              <w:rPr/>
+            </w:pPr>
+            <w:r>
+              <w:rPr/>
+              <w:t>Daniel</w:t>
+            </w:r>
+          </w:p>
+        </w:tc>
+        <w:tc>
+          <w:tcPr>
+            <w:tcW w:w="8057" w:type="dxa"/>
             <w:tcBorders/>
             <w:vAlign w:val="bottom"/>
           </w:tcPr>
@@ -2270,7 +2276,7 @@
         </w:tc>
         <w:tc>
           <w:tcPr>
-            <w:tcW w:w="1244" w:type="dxa"/>
+            <w:tcW w:w="1243" w:type="dxa"/>
             <w:tcBorders/>
             <w:vAlign w:val="bottom"/>
           </w:tcPr>
@@ -2291,7 +2297,7 @@
         </w:tc>
         <w:tc>
           <w:tcPr>
-            <w:tcW w:w="8056" w:type="dxa"/>
+            <w:tcW w:w="8057" w:type="dxa"/>
             <w:tcBorders/>
             <w:vAlign w:val="bottom"/>
           </w:tcPr>
@@ -2337,7 +2343,7 @@
         </w:tc>
         <w:tc>
           <w:tcPr>
-            <w:tcW w:w="1244" w:type="dxa"/>
+            <w:tcW w:w="1243" w:type="dxa"/>
             <w:tcBorders/>
             <w:vAlign w:val="bottom"/>
           </w:tcPr>
@@ -2358,7 +2364,7 @@
         </w:tc>
         <w:tc>
           <w:tcPr>
-            <w:tcW w:w="8056" w:type="dxa"/>
+            <w:tcW w:w="8057" w:type="dxa"/>
             <w:tcBorders/>
             <w:vAlign w:val="bottom"/>
           </w:tcPr>
@@ -2404,7 +2410,7 @@
         </w:tc>
         <w:tc>
           <w:tcPr>
-            <w:tcW w:w="1244" w:type="dxa"/>
+            <w:tcW w:w="1243" w:type="dxa"/>
             <w:tcBorders/>
             <w:vAlign w:val="bottom"/>
           </w:tcPr>
@@ -2425,7 +2431,7 @@
         </w:tc>
         <w:tc>
           <w:tcPr>
-            <w:tcW w:w="8056" w:type="dxa"/>
+            <w:tcW w:w="8057" w:type="dxa"/>
             <w:tcBorders/>
             <w:vAlign w:val="bottom"/>
           </w:tcPr>
@@ -2471,7 +2477,7 @@
         </w:tc>
         <w:tc>
           <w:tcPr>
-            <w:tcW w:w="1244" w:type="dxa"/>
+            <w:tcW w:w="1243" w:type="dxa"/>
             <w:tcBorders/>
             <w:vAlign w:val="bottom"/>
           </w:tcPr>
@@ -2492,7 +2498,7 @@
         </w:tc>
         <w:tc>
           <w:tcPr>
-            <w:tcW w:w="8056" w:type="dxa"/>
+            <w:tcW w:w="8057" w:type="dxa"/>
             <w:tcBorders/>
             <w:vAlign w:val="bottom"/>
           </w:tcPr>
@@ -2538,7 +2544,7 @@
         </w:tc>
         <w:tc>
           <w:tcPr>
-            <w:tcW w:w="1244" w:type="dxa"/>
+            <w:tcW w:w="1243" w:type="dxa"/>
             <w:tcBorders/>
             <w:vAlign w:val="bottom"/>
           </w:tcPr>
@@ -2559,7 +2565,7 @@
         </w:tc>
         <w:tc>
           <w:tcPr>
-            <w:tcW w:w="8056" w:type="dxa"/>
+            <w:tcW w:w="8057" w:type="dxa"/>
             <w:tcBorders/>
             <w:vAlign w:val="bottom"/>
           </w:tcPr>
@@ -2603,7 +2609,7 @@
     </w:p>
     <w:p>
       <w:pPr>
-        <w:pStyle w:val="Ttulo1"/>
+        <w:pStyle w:val="Heading1"/>
         <w:keepNext w:val="true"/>
         <w:widowControl/>
         <w:numPr>
@@ -2613,7 +2619,7 @@
         <w:suppressAutoHyphens w:val="true"/>
         <w:bidi w:val="0"/>
         <w:spacing w:before="240" w:after="120"/>
-        <w:ind w:start="283" w:end="0" w:hanging="340"/>
+        <w:ind w:hanging="340" w:start="283" w:end="0"/>
         <w:jc w:val="start"/>
         <w:rPr/>
       </w:pPr>
@@ -2621,20 +2627,12 @@
       <w:bookmarkEnd w:id="2"/>
       <w:r>
         <w:rPr/>
-        <w:t xml:space="preserve">Configura la máquina de </w:t>
-      </w:r>
-      <w:r>
-        <w:rPr/>
-        <w:t>Windows2007</w:t>
-      </w:r>
-      <w:r>
-        <w:rPr/>
-        <w:t xml:space="preserve"> para que tenga la IP fija. </w:t>
+        <w:t xml:space="preserve">Configura la máquina de Windows2007 para que tenga la IP fija. </w:t>
       </w:r>
     </w:p>
     <w:p>
       <w:pPr>
-        <w:pStyle w:val="Cuerpodetexto"/>
+        <w:pStyle w:val="BodyText"/>
         <w:bidi w:val="0"/>
         <w:jc w:val="both"/>
         <w:rPr/>
@@ -2646,7 +2644,7 @@
     </w:p>
     <w:p>
       <w:pPr>
-        <w:pStyle w:val="Cuerpodetexto"/>
+        <w:pStyle w:val="BodyText"/>
         <w:numPr>
           <w:ilvl w:val="0"/>
           <w:numId w:val="5"/>
@@ -2662,7 +2660,7 @@
     </w:p>
     <w:p>
       <w:pPr>
-        <w:pStyle w:val="Cuerpodetexto"/>
+        <w:pStyle w:val="BodyText"/>
         <w:numPr>
           <w:ilvl w:val="0"/>
           <w:numId w:val="5"/>
@@ -2678,7 +2676,7 @@
     </w:p>
     <w:p>
       <w:pPr>
-        <w:pStyle w:val="Cuerpodetexto"/>
+        <w:pStyle w:val="BodyText"/>
         <w:bidi w:val="0"/>
         <w:jc w:val="both"/>
         <w:rPr/>
@@ -2703,8 +2701,8 @@
       </w:tblPr>
       <w:tblGrid>
         <w:gridCol w:w="309"/>
-        <w:gridCol w:w="1244"/>
-        <w:gridCol w:w="8056"/>
+        <w:gridCol w:w="1243"/>
+        <w:gridCol w:w="8057"/>
       </w:tblGrid>
       <w:tr>
         <w:trPr>
@@ -2735,7 +2733,7 @@
         </w:tc>
         <w:tc>
           <w:tcPr>
-            <w:tcW w:w="1244" w:type="dxa"/>
+            <w:tcW w:w="1243" w:type="dxa"/>
             <w:tcBorders/>
             <w:vAlign w:val="bottom"/>
           </w:tcPr>
@@ -2756,7 +2754,7 @@
         </w:tc>
         <w:tc>
           <w:tcPr>
-            <w:tcW w:w="8056" w:type="dxa"/>
+            <w:tcW w:w="8057" w:type="dxa"/>
             <w:tcBorders/>
             <w:vAlign w:val="bottom"/>
           </w:tcPr>
@@ -2802,7 +2800,7 @@
         </w:tc>
         <w:tc>
           <w:tcPr>
-            <w:tcW w:w="1244" w:type="dxa"/>
+            <w:tcW w:w="1243" w:type="dxa"/>
             <w:tcBorders/>
             <w:vAlign w:val="bottom"/>
           </w:tcPr>
@@ -2823,7 +2821,7 @@
         </w:tc>
         <w:tc>
           <w:tcPr>
-            <w:tcW w:w="8056" w:type="dxa"/>
+            <w:tcW w:w="8057" w:type="dxa"/>
             <w:tcBorders/>
             <w:vAlign w:val="bottom"/>
           </w:tcPr>
@@ -2869,7 +2867,7 @@
         </w:tc>
         <w:tc>
           <w:tcPr>
-            <w:tcW w:w="1244" w:type="dxa"/>
+            <w:tcW w:w="1243" w:type="dxa"/>
             <w:tcBorders/>
             <w:vAlign w:val="bottom"/>
           </w:tcPr>
@@ -2890,21 +2888,67 @@
         </w:tc>
         <w:tc>
           <w:tcPr>
-            <w:tcW w:w="8056" w:type="dxa"/>
-            <w:tcBorders/>
-            <w:vAlign w:val="bottom"/>
-          </w:tcPr>
-          <w:p>
-            <w:pPr>
-              <w:pStyle w:val="Normal"/>
-              <w:tabs>
-                <w:tab w:val="clear" w:pos="709"/>
-              </w:tabs>
-              <w:jc w:val="start"/>
-              <w:rPr/>
-            </w:pPr>
-            <w:r>
-              <w:rPr/>
+            <w:tcW w:w="8057" w:type="dxa"/>
+            <w:tcBorders/>
+            <w:vAlign w:val="bottom"/>
+          </w:tcPr>
+          <w:p>
+            <w:pPr>
+              <w:pStyle w:val="Normal"/>
+              <w:tabs>
+                <w:tab w:val="clear" w:pos="709"/>
+              </w:tabs>
+              <w:jc w:val="start"/>
+              <w:rPr/>
+            </w:pPr>
+            <w:r>
+              <w:rPr/>
+              <w:drawing>
+                <wp:anchor behindDoc="0" distT="0" distB="0" distL="0" distR="0" simplePos="0" locked="0" layoutInCell="0" allowOverlap="1" relativeHeight="6">
+                  <wp:simplePos x="0" y="0"/>
+                  <wp:positionH relativeFrom="column">
+                    <wp:align>center</wp:align>
+                  </wp:positionH>
+                  <wp:positionV relativeFrom="paragraph">
+                    <wp:posOffset>635</wp:posOffset>
+                  </wp:positionV>
+                  <wp:extent cx="5078095" cy="3074035"/>
+                  <wp:effectExtent l="0" t="0" r="0" b="0"/>
+                  <wp:wrapSquare wrapText="largest"/>
+                  <wp:docPr id="1" name="Imagen2" descr="" title=""/>
+                  <wp:cNvGraphicFramePr>
+                    <a:graphicFrameLocks xmlns:a="http://schemas.openxmlformats.org/drawingml/2006/main" noChangeAspect="1"/>
+                  </wp:cNvGraphicFramePr>
+                  <a:graphic xmlns:a="http://schemas.openxmlformats.org/drawingml/2006/main">
+                    <a:graphicData uri="http://schemas.openxmlformats.org/drawingml/2006/picture">
+                      <pic:pic xmlns:pic="http://schemas.openxmlformats.org/drawingml/2006/picture">
+                        <pic:nvPicPr>
+                          <pic:cNvPr id="1" name="Imagen2" descr="" title=""/>
+                          <pic:cNvPicPr>
+                            <a:picLocks noChangeAspect="1" noChangeArrowheads="1"/>
+                          </pic:cNvPicPr>
+                        </pic:nvPicPr>
+                        <pic:blipFill>
+                          <a:blip r:embed="rId2"/>
+                          <a:stretch>
+                            <a:fillRect/>
+                          </a:stretch>
+                        </pic:blipFill>
+                        <pic:spPr bwMode="auto">
+                          <a:xfrm>
+                            <a:off x="0" y="0"/>
+                            <a:ext cx="5078095" cy="3074035"/>
+                          </a:xfrm>
+                          <a:prstGeom prst="rect">
+                            <a:avLst/>
+                          </a:prstGeom>
+                          <a:noFill/>
+                        </pic:spPr>
+                      </pic:pic>
+                    </a:graphicData>
+                  </a:graphic>
+                </wp:anchor>
+              </w:drawing>
             </w:r>
           </w:p>
         </w:tc>
@@ -2936,7 +2980,7 @@
         </w:tc>
         <w:tc>
           <w:tcPr>
-            <w:tcW w:w="1244" w:type="dxa"/>
+            <w:tcW w:w="1243" w:type="dxa"/>
             <w:tcBorders/>
             <w:vAlign w:val="bottom"/>
           </w:tcPr>
@@ -2957,7 +3001,7 @@
         </w:tc>
         <w:tc>
           <w:tcPr>
-            <w:tcW w:w="8056" w:type="dxa"/>
+            <w:tcW w:w="8057" w:type="dxa"/>
             <w:tcBorders/>
             <w:vAlign w:val="bottom"/>
           </w:tcPr>
@@ -3003,7 +3047,7 @@
         </w:tc>
         <w:tc>
           <w:tcPr>
-            <w:tcW w:w="1244" w:type="dxa"/>
+            <w:tcW w:w="1243" w:type="dxa"/>
             <w:tcBorders/>
             <w:vAlign w:val="bottom"/>
           </w:tcPr>
@@ -3024,7 +3068,7 @@
         </w:tc>
         <w:tc>
           <w:tcPr>
-            <w:tcW w:w="8056" w:type="dxa"/>
+            <w:tcW w:w="8057" w:type="dxa"/>
             <w:tcBorders/>
             <w:vAlign w:val="bottom"/>
           </w:tcPr>
@@ -3070,7 +3114,7 @@
         </w:tc>
         <w:tc>
           <w:tcPr>
-            <w:tcW w:w="1244" w:type="dxa"/>
+            <w:tcW w:w="1243" w:type="dxa"/>
             <w:tcBorders/>
             <w:vAlign w:val="bottom"/>
           </w:tcPr>
@@ -3091,7 +3135,7 @@
         </w:tc>
         <w:tc>
           <w:tcPr>
-            <w:tcW w:w="8056" w:type="dxa"/>
+            <w:tcW w:w="8057" w:type="dxa"/>
             <w:tcBorders/>
             <w:vAlign w:val="bottom"/>
           </w:tcPr>
@@ -3137,7 +3181,7 @@
         </w:tc>
         <w:tc>
           <w:tcPr>
-            <w:tcW w:w="1244" w:type="dxa"/>
+            <w:tcW w:w="1243" w:type="dxa"/>
             <w:tcBorders/>
             <w:vAlign w:val="bottom"/>
           </w:tcPr>
@@ -3158,7 +3202,7 @@
         </w:tc>
         <w:tc>
           <w:tcPr>
-            <w:tcW w:w="8056" w:type="dxa"/>
+            <w:tcW w:w="8057" w:type="dxa"/>
             <w:tcBorders/>
             <w:vAlign w:val="bottom"/>
           </w:tcPr>
@@ -3204,7 +3248,7 @@
         </w:tc>
         <w:tc>
           <w:tcPr>
-            <w:tcW w:w="1244" w:type="dxa"/>
+            <w:tcW w:w="1243" w:type="dxa"/>
             <w:tcBorders/>
             <w:vAlign w:val="bottom"/>
           </w:tcPr>
@@ -3225,7 +3269,7 @@
         </w:tc>
         <w:tc>
           <w:tcPr>
-            <w:tcW w:w="8056" w:type="dxa"/>
+            <w:tcW w:w="8057" w:type="dxa"/>
             <w:tcBorders/>
             <w:vAlign w:val="bottom"/>
           </w:tcPr>
@@ -3271,28 +3315,28 @@
         </w:tc>
         <w:tc>
           <w:tcPr>
-            <w:tcW w:w="1244" w:type="dxa"/>
-            <w:tcBorders/>
-            <w:vAlign w:val="bottom"/>
-          </w:tcPr>
-          <w:p>
-            <w:pPr>
-              <w:pStyle w:val="Normal"/>
-              <w:tabs>
-                <w:tab w:val="clear" w:pos="709"/>
-              </w:tabs>
-              <w:jc w:val="start"/>
-              <w:rPr/>
-            </w:pPr>
-            <w:r>
-              <w:rPr/>
-              <w:t xml:space="preserve">Daniel </w:t>
-            </w:r>
-          </w:p>
-        </w:tc>
-        <w:tc>
-          <w:tcPr>
-            <w:tcW w:w="8056" w:type="dxa"/>
+            <w:tcW w:w="1243" w:type="dxa"/>
+            <w:tcBorders/>
+            <w:vAlign w:val="bottom"/>
+          </w:tcPr>
+          <w:p>
+            <w:pPr>
+              <w:pStyle w:val="Normal"/>
+              <w:tabs>
+                <w:tab w:val="clear" w:pos="709"/>
+              </w:tabs>
+              <w:jc w:val="start"/>
+              <w:rPr/>
+            </w:pPr>
+            <w:r>
+              <w:rPr/>
+              <w:t>Daniel</w:t>
+            </w:r>
+          </w:p>
+        </w:tc>
+        <w:tc>
+          <w:tcPr>
+            <w:tcW w:w="8057" w:type="dxa"/>
             <w:tcBorders/>
             <w:vAlign w:val="bottom"/>
           </w:tcPr>
@@ -3338,7 +3382,7 @@
         </w:tc>
         <w:tc>
           <w:tcPr>
-            <w:tcW w:w="1244" w:type="dxa"/>
+            <w:tcW w:w="1243" w:type="dxa"/>
             <w:tcBorders/>
             <w:vAlign w:val="bottom"/>
           </w:tcPr>
@@ -3359,7 +3403,7 @@
         </w:tc>
         <w:tc>
           <w:tcPr>
-            <w:tcW w:w="8056" w:type="dxa"/>
+            <w:tcW w:w="8057" w:type="dxa"/>
             <w:tcBorders/>
             <w:vAlign w:val="bottom"/>
           </w:tcPr>
@@ -3405,7 +3449,7 @@
         </w:tc>
         <w:tc>
           <w:tcPr>
-            <w:tcW w:w="1244" w:type="dxa"/>
+            <w:tcW w:w="1243" w:type="dxa"/>
             <w:tcBorders/>
             <w:vAlign w:val="bottom"/>
           </w:tcPr>
@@ -3426,7 +3470,7 @@
         </w:tc>
         <w:tc>
           <w:tcPr>
-            <w:tcW w:w="8056" w:type="dxa"/>
+            <w:tcW w:w="8057" w:type="dxa"/>
             <w:tcBorders/>
             <w:vAlign w:val="bottom"/>
           </w:tcPr>
@@ -3472,28 +3516,28 @@
         </w:tc>
         <w:tc>
           <w:tcPr>
-            <w:tcW w:w="1244" w:type="dxa"/>
-            <w:tcBorders/>
-            <w:vAlign w:val="bottom"/>
-          </w:tcPr>
-          <w:p>
-            <w:pPr>
-              <w:pStyle w:val="Normal"/>
-              <w:tabs>
-                <w:tab w:val="clear" w:pos="709"/>
-              </w:tabs>
-              <w:jc w:val="start"/>
-              <w:rPr/>
-            </w:pPr>
-            <w:r>
-              <w:rPr/>
-              <w:t xml:space="preserve">Daniel </w:t>
-            </w:r>
-          </w:p>
-        </w:tc>
-        <w:tc>
-          <w:tcPr>
-            <w:tcW w:w="8056" w:type="dxa"/>
+            <w:tcW w:w="1243" w:type="dxa"/>
+            <w:tcBorders/>
+            <w:vAlign w:val="bottom"/>
+          </w:tcPr>
+          <w:p>
+            <w:pPr>
+              <w:pStyle w:val="Normal"/>
+              <w:tabs>
+                <w:tab w:val="clear" w:pos="709"/>
+              </w:tabs>
+              <w:jc w:val="start"/>
+              <w:rPr/>
+            </w:pPr>
+            <w:r>
+              <w:rPr/>
+              <w:t>Daniel</w:t>
+            </w:r>
+          </w:p>
+        </w:tc>
+        <w:tc>
+          <w:tcPr>
+            <w:tcW w:w="8057" w:type="dxa"/>
             <w:tcBorders/>
             <w:vAlign w:val="bottom"/>
           </w:tcPr>
@@ -3539,7 +3583,7 @@
         </w:tc>
         <w:tc>
           <w:tcPr>
-            <w:tcW w:w="1244" w:type="dxa"/>
+            <w:tcW w:w="1243" w:type="dxa"/>
             <w:tcBorders/>
             <w:vAlign w:val="bottom"/>
           </w:tcPr>
@@ -3560,7 +3604,7 @@
         </w:tc>
         <w:tc>
           <w:tcPr>
-            <w:tcW w:w="8056" w:type="dxa"/>
+            <w:tcW w:w="8057" w:type="dxa"/>
             <w:tcBorders/>
             <w:vAlign w:val="bottom"/>
           </w:tcPr>
@@ -3606,7 +3650,7 @@
         </w:tc>
         <w:tc>
           <w:tcPr>
-            <w:tcW w:w="1244" w:type="dxa"/>
+            <w:tcW w:w="1243" w:type="dxa"/>
             <w:tcBorders/>
             <w:vAlign w:val="bottom"/>
           </w:tcPr>
@@ -3627,7 +3671,7 @@
         </w:tc>
         <w:tc>
           <w:tcPr>
-            <w:tcW w:w="8056" w:type="dxa"/>
+            <w:tcW w:w="8057" w:type="dxa"/>
             <w:tcBorders/>
             <w:vAlign w:val="bottom"/>
           </w:tcPr>
@@ -3673,7 +3717,7 @@
         </w:tc>
         <w:tc>
           <w:tcPr>
-            <w:tcW w:w="1244" w:type="dxa"/>
+            <w:tcW w:w="1243" w:type="dxa"/>
             <w:tcBorders/>
             <w:vAlign w:val="bottom"/>
           </w:tcPr>
@@ -3694,7 +3738,7 @@
         </w:tc>
         <w:tc>
           <w:tcPr>
-            <w:tcW w:w="8056" w:type="dxa"/>
+            <w:tcW w:w="8057" w:type="dxa"/>
             <w:tcBorders/>
             <w:vAlign w:val="bottom"/>
           </w:tcPr>
@@ -3740,7 +3784,7 @@
         </w:tc>
         <w:tc>
           <w:tcPr>
-            <w:tcW w:w="1244" w:type="dxa"/>
+            <w:tcW w:w="1243" w:type="dxa"/>
             <w:tcBorders/>
             <w:vAlign w:val="bottom"/>
           </w:tcPr>
@@ -3761,7 +3805,7 @@
         </w:tc>
         <w:tc>
           <w:tcPr>
-            <w:tcW w:w="8056" w:type="dxa"/>
+            <w:tcW w:w="8057" w:type="dxa"/>
             <w:tcBorders/>
             <w:vAlign w:val="bottom"/>
           </w:tcPr>
@@ -3807,7 +3851,7 @@
         </w:tc>
         <w:tc>
           <w:tcPr>
-            <w:tcW w:w="1244" w:type="dxa"/>
+            <w:tcW w:w="1243" w:type="dxa"/>
             <w:tcBorders/>
             <w:vAlign w:val="bottom"/>
           </w:tcPr>
@@ -3828,7 +3872,7 @@
         </w:tc>
         <w:tc>
           <w:tcPr>
-            <w:tcW w:w="8056" w:type="dxa"/>
+            <w:tcW w:w="8057" w:type="dxa"/>
             <w:tcBorders/>
             <w:vAlign w:val="bottom"/>
           </w:tcPr>
@@ -3861,7 +3905,7 @@
     </w:p>
     <w:p>
       <w:pPr>
-        <w:pStyle w:val="Ttulo1"/>
+        <w:pStyle w:val="Heading1"/>
         <w:keepNext w:val="true"/>
         <w:widowControl/>
         <w:numPr>
@@ -3871,7 +3915,7 @@
         <w:suppressAutoHyphens w:val="true"/>
         <w:bidi w:val="0"/>
         <w:spacing w:before="240" w:after="120"/>
-        <w:ind w:start="283" w:end="0" w:hanging="340"/>
+        <w:ind w:hanging="340" w:start="283" w:end="0"/>
         <w:jc w:val="start"/>
         <w:rPr/>
       </w:pPr>
@@ -3879,20 +3923,12 @@
       <w:bookmarkEnd w:id="3"/>
       <w:r>
         <w:rPr/>
-        <w:t>Co</w:t>
-      </w:r>
-      <w:r>
-        <w:rPr/>
-        <w:t xml:space="preserve">mprobaciones de acceso </w:t>
-      </w:r>
-      <w:r>
-        <w:rPr/>
-        <w:t xml:space="preserve"> </w:t>
+        <w:t xml:space="preserve">Comprobaciones de acceso  </w:t>
       </w:r>
     </w:p>
     <w:p>
       <w:pPr>
-        <w:pStyle w:val="Cuerpodetexto"/>
+        <w:pStyle w:val="BodyText"/>
         <w:bidi w:val="0"/>
         <w:jc w:val="both"/>
         <w:rPr/>
@@ -3904,7 +3940,7 @@
     </w:p>
     <w:p>
       <w:pPr>
-        <w:pStyle w:val="Cuerpodetexto"/>
+        <w:pStyle w:val="BodyText"/>
         <w:numPr>
           <w:ilvl w:val="0"/>
           <w:numId w:val="4"/>
@@ -3920,7 +3956,7 @@
     </w:p>
     <w:p>
       <w:pPr>
-        <w:pStyle w:val="Cuerpodetexto"/>
+        <w:pStyle w:val="BodyText"/>
         <w:numPr>
           <w:ilvl w:val="0"/>
           <w:numId w:val="4"/>
@@ -3936,7 +3972,7 @@
     </w:p>
     <w:p>
       <w:pPr>
-        <w:pStyle w:val="Cuerpodetexto"/>
+        <w:pStyle w:val="BodyText"/>
         <w:bidi w:val="0"/>
         <w:jc w:val="both"/>
         <w:rPr/>
@@ -3961,8 +3997,8 @@
       </w:tblPr>
       <w:tblGrid>
         <w:gridCol w:w="309"/>
-        <w:gridCol w:w="1244"/>
-        <w:gridCol w:w="8056"/>
+        <w:gridCol w:w="1243"/>
+        <w:gridCol w:w="8057"/>
       </w:tblGrid>
       <w:tr>
         <w:trPr>
@@ -3993,7 +4029,7 @@
         </w:tc>
         <w:tc>
           <w:tcPr>
-            <w:tcW w:w="1244" w:type="dxa"/>
+            <w:tcW w:w="1243" w:type="dxa"/>
             <w:tcBorders/>
             <w:vAlign w:val="bottom"/>
           </w:tcPr>
@@ -4014,7 +4050,7 @@
         </w:tc>
         <w:tc>
           <w:tcPr>
-            <w:tcW w:w="8056" w:type="dxa"/>
+            <w:tcW w:w="8057" w:type="dxa"/>
             <w:tcBorders/>
             <w:vAlign w:val="bottom"/>
           </w:tcPr>
@@ -4060,7 +4096,7 @@
         </w:tc>
         <w:tc>
           <w:tcPr>
-            <w:tcW w:w="1244" w:type="dxa"/>
+            <w:tcW w:w="1243" w:type="dxa"/>
             <w:tcBorders/>
             <w:vAlign w:val="bottom"/>
           </w:tcPr>
@@ -4081,7 +4117,7 @@
         </w:tc>
         <w:tc>
           <w:tcPr>
-            <w:tcW w:w="8056" w:type="dxa"/>
+            <w:tcW w:w="8057" w:type="dxa"/>
             <w:tcBorders/>
             <w:vAlign w:val="bottom"/>
           </w:tcPr>
@@ -4127,7 +4163,7 @@
         </w:tc>
         <w:tc>
           <w:tcPr>
-            <w:tcW w:w="1244" w:type="dxa"/>
+            <w:tcW w:w="1243" w:type="dxa"/>
             <w:tcBorders/>
             <w:vAlign w:val="bottom"/>
           </w:tcPr>
@@ -4148,21 +4184,22 @@
         </w:tc>
         <w:tc>
           <w:tcPr>
-            <w:tcW w:w="8056" w:type="dxa"/>
-            <w:tcBorders/>
-            <w:vAlign w:val="bottom"/>
-          </w:tcPr>
-          <w:p>
-            <w:pPr>
-              <w:pStyle w:val="Normal"/>
-              <w:tabs>
-                <w:tab w:val="clear" w:pos="709"/>
-              </w:tabs>
-              <w:jc w:val="start"/>
-              <w:rPr/>
-            </w:pPr>
-            <w:r>
-              <w:rPr/>
+            <w:tcW w:w="8057" w:type="dxa"/>
+            <w:tcBorders/>
+            <w:vAlign w:val="bottom"/>
+          </w:tcPr>
+          <w:p>
+            <w:pPr>
+              <w:pStyle w:val="Normal"/>
+              <w:tabs>
+                <w:tab w:val="clear" w:pos="709"/>
+              </w:tabs>
+              <w:jc w:val="start"/>
+              <w:rPr/>
+            </w:pPr>
+            <w:r>
+              <w:rPr/>
+              <w:t xml:space="preserve">La máquina de ubuntu envía el ping pero no recibe nada debido al firewall de Windows. </w:t>
             </w:r>
           </w:p>
         </w:tc>
@@ -4194,7 +4231,7 @@
         </w:tc>
         <w:tc>
           <w:tcPr>
-            <w:tcW w:w="1244" w:type="dxa"/>
+            <w:tcW w:w="1243" w:type="dxa"/>
             <w:tcBorders/>
             <w:vAlign w:val="bottom"/>
           </w:tcPr>
@@ -4215,7 +4252,7 @@
         </w:tc>
         <w:tc>
           <w:tcPr>
-            <w:tcW w:w="8056" w:type="dxa"/>
+            <w:tcW w:w="8057" w:type="dxa"/>
             <w:tcBorders/>
             <w:vAlign w:val="bottom"/>
           </w:tcPr>
@@ -4261,7 +4298,7 @@
         </w:tc>
         <w:tc>
           <w:tcPr>
-            <w:tcW w:w="1244" w:type="dxa"/>
+            <w:tcW w:w="1243" w:type="dxa"/>
             <w:tcBorders/>
             <w:vAlign w:val="bottom"/>
           </w:tcPr>
@@ -4282,7 +4319,7 @@
         </w:tc>
         <w:tc>
           <w:tcPr>
-            <w:tcW w:w="8056" w:type="dxa"/>
+            <w:tcW w:w="8057" w:type="dxa"/>
             <w:tcBorders/>
             <w:vAlign w:val="bottom"/>
           </w:tcPr>
@@ -4328,7 +4365,7 @@
         </w:tc>
         <w:tc>
           <w:tcPr>
-            <w:tcW w:w="1244" w:type="dxa"/>
+            <w:tcW w:w="1243" w:type="dxa"/>
             <w:tcBorders/>
             <w:vAlign w:val="bottom"/>
           </w:tcPr>
@@ -4349,7 +4386,7 @@
         </w:tc>
         <w:tc>
           <w:tcPr>
-            <w:tcW w:w="8056" w:type="dxa"/>
+            <w:tcW w:w="8057" w:type="dxa"/>
             <w:tcBorders/>
             <w:vAlign w:val="bottom"/>
           </w:tcPr>
@@ -4395,7 +4432,7 @@
         </w:tc>
         <w:tc>
           <w:tcPr>
-            <w:tcW w:w="1244" w:type="dxa"/>
+            <w:tcW w:w="1243" w:type="dxa"/>
             <w:tcBorders/>
             <w:vAlign w:val="bottom"/>
           </w:tcPr>
@@ -4416,7 +4453,7 @@
         </w:tc>
         <w:tc>
           <w:tcPr>
-            <w:tcW w:w="8056" w:type="dxa"/>
+            <w:tcW w:w="8057" w:type="dxa"/>
             <w:tcBorders/>
             <w:vAlign w:val="bottom"/>
           </w:tcPr>
@@ -4462,7 +4499,7 @@
         </w:tc>
         <w:tc>
           <w:tcPr>
-            <w:tcW w:w="1244" w:type="dxa"/>
+            <w:tcW w:w="1243" w:type="dxa"/>
             <w:tcBorders/>
             <w:vAlign w:val="bottom"/>
           </w:tcPr>
@@ -4483,7 +4520,7 @@
         </w:tc>
         <w:tc>
           <w:tcPr>
-            <w:tcW w:w="8056" w:type="dxa"/>
+            <w:tcW w:w="8057" w:type="dxa"/>
             <w:tcBorders/>
             <w:vAlign w:val="bottom"/>
           </w:tcPr>
@@ -4529,28 +4566,28 @@
         </w:tc>
         <w:tc>
           <w:tcPr>
-            <w:tcW w:w="1244" w:type="dxa"/>
-            <w:tcBorders/>
-            <w:vAlign w:val="bottom"/>
-          </w:tcPr>
-          <w:p>
-            <w:pPr>
-              <w:pStyle w:val="Normal"/>
-              <w:tabs>
-                <w:tab w:val="clear" w:pos="709"/>
-              </w:tabs>
-              <w:jc w:val="start"/>
-              <w:rPr/>
-            </w:pPr>
-            <w:r>
-              <w:rPr/>
-              <w:t xml:space="preserve">Daniel </w:t>
-            </w:r>
-          </w:p>
-        </w:tc>
-        <w:tc>
-          <w:tcPr>
-            <w:tcW w:w="8056" w:type="dxa"/>
+            <w:tcW w:w="1243" w:type="dxa"/>
+            <w:tcBorders/>
+            <w:vAlign w:val="bottom"/>
+          </w:tcPr>
+          <w:p>
+            <w:pPr>
+              <w:pStyle w:val="Normal"/>
+              <w:tabs>
+                <w:tab w:val="clear" w:pos="709"/>
+              </w:tabs>
+              <w:jc w:val="start"/>
+              <w:rPr/>
+            </w:pPr>
+            <w:r>
+              <w:rPr/>
+              <w:t>Daniel</w:t>
+            </w:r>
+          </w:p>
+        </w:tc>
+        <w:tc>
+          <w:tcPr>
+            <w:tcW w:w="8057" w:type="dxa"/>
             <w:tcBorders/>
             <w:vAlign w:val="bottom"/>
           </w:tcPr>
@@ -4596,7 +4633,7 @@
         </w:tc>
         <w:tc>
           <w:tcPr>
-            <w:tcW w:w="1244" w:type="dxa"/>
+            <w:tcW w:w="1243" w:type="dxa"/>
             <w:tcBorders/>
             <w:vAlign w:val="bottom"/>
           </w:tcPr>
@@ -4617,7 +4654,7 @@
         </w:tc>
         <w:tc>
           <w:tcPr>
-            <w:tcW w:w="8056" w:type="dxa"/>
+            <w:tcW w:w="8057" w:type="dxa"/>
             <w:tcBorders/>
             <w:vAlign w:val="bottom"/>
           </w:tcPr>
@@ -4663,7 +4700,7 @@
         </w:tc>
         <w:tc>
           <w:tcPr>
-            <w:tcW w:w="1244" w:type="dxa"/>
+            <w:tcW w:w="1243" w:type="dxa"/>
             <w:tcBorders/>
             <w:vAlign w:val="bottom"/>
           </w:tcPr>
@@ -4684,7 +4721,7 @@
         </w:tc>
         <w:tc>
           <w:tcPr>
-            <w:tcW w:w="8056" w:type="dxa"/>
+            <w:tcW w:w="8057" w:type="dxa"/>
             <w:tcBorders/>
             <w:vAlign w:val="bottom"/>
           </w:tcPr>
@@ -4730,28 +4767,28 @@
         </w:tc>
         <w:tc>
           <w:tcPr>
-            <w:tcW w:w="1244" w:type="dxa"/>
-            <w:tcBorders/>
-            <w:vAlign w:val="bottom"/>
-          </w:tcPr>
-          <w:p>
-            <w:pPr>
-              <w:pStyle w:val="Normal"/>
-              <w:tabs>
-                <w:tab w:val="clear" w:pos="709"/>
-              </w:tabs>
-              <w:jc w:val="start"/>
-              <w:rPr/>
-            </w:pPr>
-            <w:r>
-              <w:rPr/>
-              <w:t xml:space="preserve">Daniel </w:t>
-            </w:r>
-          </w:p>
-        </w:tc>
-        <w:tc>
-          <w:tcPr>
-            <w:tcW w:w="8056" w:type="dxa"/>
+            <w:tcW w:w="1243" w:type="dxa"/>
+            <w:tcBorders/>
+            <w:vAlign w:val="bottom"/>
+          </w:tcPr>
+          <w:p>
+            <w:pPr>
+              <w:pStyle w:val="Normal"/>
+              <w:tabs>
+                <w:tab w:val="clear" w:pos="709"/>
+              </w:tabs>
+              <w:jc w:val="start"/>
+              <w:rPr/>
+            </w:pPr>
+            <w:r>
+              <w:rPr/>
+              <w:t>Daniel</w:t>
+            </w:r>
+          </w:p>
+        </w:tc>
+        <w:tc>
+          <w:tcPr>
+            <w:tcW w:w="8057" w:type="dxa"/>
             <w:tcBorders/>
             <w:vAlign w:val="bottom"/>
           </w:tcPr>
@@ -4797,7 +4834,7 @@
         </w:tc>
         <w:tc>
           <w:tcPr>
-            <w:tcW w:w="1244" w:type="dxa"/>
+            <w:tcW w:w="1243" w:type="dxa"/>
             <w:tcBorders/>
             <w:vAlign w:val="bottom"/>
           </w:tcPr>
@@ -4818,7 +4855,7 @@
         </w:tc>
         <w:tc>
           <w:tcPr>
-            <w:tcW w:w="8056" w:type="dxa"/>
+            <w:tcW w:w="8057" w:type="dxa"/>
             <w:tcBorders/>
             <w:vAlign w:val="bottom"/>
           </w:tcPr>
@@ -4864,7 +4901,7 @@
         </w:tc>
         <w:tc>
           <w:tcPr>
-            <w:tcW w:w="1244" w:type="dxa"/>
+            <w:tcW w:w="1243" w:type="dxa"/>
             <w:tcBorders/>
             <w:vAlign w:val="bottom"/>
           </w:tcPr>
@@ -4885,7 +4922,7 @@
         </w:tc>
         <w:tc>
           <w:tcPr>
-            <w:tcW w:w="8056" w:type="dxa"/>
+            <w:tcW w:w="8057" w:type="dxa"/>
             <w:tcBorders/>
             <w:vAlign w:val="bottom"/>
           </w:tcPr>
@@ -4931,7 +4968,7 @@
         </w:tc>
         <w:tc>
           <w:tcPr>
-            <w:tcW w:w="1244" w:type="dxa"/>
+            <w:tcW w:w="1243" w:type="dxa"/>
             <w:tcBorders/>
             <w:vAlign w:val="bottom"/>
           </w:tcPr>
@@ -4952,7 +4989,7 @@
         </w:tc>
         <w:tc>
           <w:tcPr>
-            <w:tcW w:w="8056" w:type="dxa"/>
+            <w:tcW w:w="8057" w:type="dxa"/>
             <w:tcBorders/>
             <w:vAlign w:val="bottom"/>
           </w:tcPr>
@@ -4998,7 +5035,7 @@
         </w:tc>
         <w:tc>
           <w:tcPr>
-            <w:tcW w:w="1244" w:type="dxa"/>
+            <w:tcW w:w="1243" w:type="dxa"/>
             <w:tcBorders/>
             <w:vAlign w:val="bottom"/>
           </w:tcPr>
@@ -5019,7 +5056,7 @@
         </w:tc>
         <w:tc>
           <w:tcPr>
-            <w:tcW w:w="8056" w:type="dxa"/>
+            <w:tcW w:w="8057" w:type="dxa"/>
             <w:tcBorders/>
             <w:vAlign w:val="bottom"/>
           </w:tcPr>
@@ -5065,7 +5102,7 @@
         </w:tc>
         <w:tc>
           <w:tcPr>
-            <w:tcW w:w="1244" w:type="dxa"/>
+            <w:tcW w:w="1243" w:type="dxa"/>
             <w:tcBorders/>
             <w:vAlign w:val="bottom"/>
           </w:tcPr>
@@ -5086,7 +5123,7 @@
         </w:tc>
         <w:tc>
           <w:tcPr>
-            <w:tcW w:w="8056" w:type="dxa"/>
+            <w:tcW w:w="8057" w:type="dxa"/>
             <w:tcBorders/>
             <w:vAlign w:val="bottom"/>
           </w:tcPr>
@@ -5126,7 +5163,7 @@
     </w:p>
     <w:p>
       <w:pPr>
-        <w:pStyle w:val="Ttulo1"/>
+        <w:pStyle w:val="Heading1"/>
         <w:widowControl/>
         <w:numPr>
           <w:ilvl w:val="0"/>
@@ -5135,22 +5172,18 @@
         <w:suppressAutoHyphens w:val="true"/>
         <w:bidi w:val="0"/>
         <w:spacing w:before="240" w:after="120"/>
-        <w:ind w:start="283" w:end="0" w:hanging="340"/>
+        <w:ind w:hanging="340" w:start="283" w:end="0"/>
         <w:jc w:val="start"/>
         <w:rPr/>
       </w:pPr>
       <w:r>
         <w:rPr/>
-        <w:t xml:space="preserve">Instalación servidor web Apache </w:t>
-      </w:r>
-      <w:r>
-        <w:rPr/>
-        <w:t xml:space="preserve"> </w:t>
+        <w:t xml:space="preserve">Instalación servidor web Apache  </w:t>
       </w:r>
     </w:p>
     <w:p>
       <w:pPr>
-        <w:pStyle w:val="Cuerpodetexto"/>
+        <w:pStyle w:val="BodyText"/>
         <w:bidi w:val="0"/>
         <w:rPr/>
       </w:pPr>
@@ -5161,7 +5194,7 @@
     </w:p>
     <w:p>
       <w:pPr>
-        <w:pStyle w:val="Ttulo1"/>
+        <w:pStyle w:val="Heading1"/>
         <w:widowControl/>
         <w:numPr>
           <w:ilvl w:val="0"/>
@@ -5170,22 +5203,18 @@
         <w:suppressAutoHyphens w:val="true"/>
         <w:bidi w:val="0"/>
         <w:spacing w:before="240" w:after="120"/>
-        <w:ind w:start="283" w:end="0" w:hanging="340"/>
+        <w:ind w:hanging="340" w:start="283" w:end="0"/>
         <w:jc w:val="start"/>
         <w:rPr/>
       </w:pPr>
       <w:r>
         <w:rPr/>
-        <w:t xml:space="preserve">Instalación servidor de aplicaciones Tomcat </w:t>
-      </w:r>
-      <w:r>
-        <w:rPr/>
-        <w:t xml:space="preserve"> </w:t>
+        <w:t xml:space="preserve">Instalación servidor de aplicaciones Tomcat  </w:t>
       </w:r>
     </w:p>
     <w:p>
       <w:pPr>
-        <w:pStyle w:val="Cuerpodetexto"/>
+        <w:pStyle w:val="BodyText"/>
         <w:bidi w:val="0"/>
         <w:rPr/>
       </w:pPr>
@@ -5196,7 +5225,7 @@
     </w:p>
     <w:p>
       <w:pPr>
-        <w:pStyle w:val="Ttulo1"/>
+        <w:pStyle w:val="Heading1"/>
         <w:widowControl/>
         <w:numPr>
           <w:ilvl w:val="0"/>
@@ -5205,22 +5234,18 @@
         <w:suppressAutoHyphens w:val="true"/>
         <w:bidi w:val="0"/>
         <w:spacing w:before="240" w:after="120"/>
-        <w:ind w:start="283" w:end="0" w:hanging="340"/>
+        <w:ind w:hanging="340" w:start="283" w:end="0"/>
         <w:jc w:val="start"/>
         <w:rPr/>
       </w:pPr>
       <w:r>
         <w:rPr/>
-        <w:t xml:space="preserve">Instalación servidor web y de aplicaciones en Docker.  </w:t>
-      </w:r>
-      <w:r>
-        <w:rPr/>
-        <w:t xml:space="preserve"> </w:t>
+        <w:t xml:space="preserve">Instalación servidor web y de aplicaciones en Docker.   </w:t>
       </w:r>
     </w:p>
     <w:p>
       <w:pPr>
-        <w:pStyle w:val="Cuerpodetexto"/>
+        <w:pStyle w:val="BodyText"/>
         <w:bidi w:val="0"/>
         <w:rPr/>
       </w:pPr>
@@ -5231,7 +5256,7 @@
     </w:p>
     <w:p>
       <w:pPr>
-        <w:pStyle w:val="Cuerpodetexto"/>
+        <w:pStyle w:val="BodyText"/>
         <w:bidi w:val="0"/>
         <w:spacing w:before="0" w:after="140"/>
         <w:rPr/>
@@ -5241,7 +5266,9 @@
       </w:r>
     </w:p>
     <w:sectPr>
-      <w:headerReference w:type="default" r:id="rId2"/>
+      <w:headerReference w:type="even" r:id="rId3"/>
+      <w:headerReference w:type="default" r:id="rId4"/>
+      <w:headerReference w:type="first" r:id="rId5"/>
       <w:type w:val="nextPage"/>
       <w:pgSz w:w="11906" w:h="16838"/>
       <w:pgMar w:left="1134" w:right="1134" w:gutter="0" w:header="1134" w:top="1693" w:footer="0" w:bottom="1134"/>
@@ -5258,7 +5285,21 @@
 <w:hdr xmlns:o="urn:schemas-microsoft-com:office:office" xmlns:r="http://schemas.openxmlformats.org/officeDocument/2006/relationships" xmlns:v="urn:schemas-microsoft-com:vml" xmlns:w="http://schemas.openxmlformats.org/wordprocessingml/2006/main" xmlns:w10="urn:schemas-microsoft-com:office:word" xmlns:wp="http://schemas.openxmlformats.org/drawingml/2006/wordprocessingDrawing" xmlns:wps="http://schemas.microsoft.com/office/word/2010/wordprocessingShape" xmlns:wpg="http://schemas.microsoft.com/office/word/2010/wordprocessingGroup" xmlns:mc="http://schemas.openxmlformats.org/markup-compatibility/2006" xmlns:wp14="http://schemas.microsoft.com/office/word/2010/wordprocessingDrawing" xmlns:w14="http://schemas.microsoft.com/office/word/2010/wordml" xmlns:w15="http://schemas.microsoft.com/office/word/2012/wordml" mc:Ignorable="w14 wp14 w15">
   <w:p>
     <w:pPr>
-      <w:pStyle w:val="Cabecera"/>
+      <w:pStyle w:val="Header"/>
+      <w:rPr/>
+    </w:pPr>
+    <w:r>
+      <w:rPr/>
+    </w:r>
+  </w:p>
+</w:hdr>
+</file>
+
+<file path=word/header2.xml><?xml version="1.0" encoding="utf-8"?>
+<w:hdr xmlns:o="urn:schemas-microsoft-com:office:office" xmlns:r="http://schemas.openxmlformats.org/officeDocument/2006/relationships" xmlns:v="urn:schemas-microsoft-com:vml" xmlns:w="http://schemas.openxmlformats.org/wordprocessingml/2006/main" xmlns:w10="urn:schemas-microsoft-com:office:word" xmlns:wp="http://schemas.openxmlformats.org/drawingml/2006/wordprocessingDrawing" xmlns:wps="http://schemas.microsoft.com/office/word/2010/wordprocessingShape" xmlns:wpg="http://schemas.microsoft.com/office/word/2010/wordprocessingGroup" xmlns:mc="http://schemas.openxmlformats.org/markup-compatibility/2006" xmlns:wp14="http://schemas.microsoft.com/office/word/2010/wordprocessingDrawing" xmlns:w14="http://schemas.microsoft.com/office/word/2010/wordml" xmlns:w15="http://schemas.microsoft.com/office/word/2012/wordml" mc:Ignorable="w14 wp14 w15">
+  <w:p>
+    <w:pPr>
+      <w:pStyle w:val="Header"/>
       <w:suppressLineNumbers/>
       <w:bidi w:val="0"/>
       <w:jc w:val="start"/>
@@ -5267,7 +5308,7 @@
     <w:r>
       <w:rPr/>
       <w:drawing>
-        <wp:anchor behindDoc="0" distT="0" distB="0" distL="0" distR="0" simplePos="0" locked="0" layoutInCell="0" allowOverlap="1" relativeHeight="4">
+        <wp:anchor behindDoc="1" distT="0" distB="0" distL="0" distR="0" simplePos="0" locked="0" layoutInCell="0" allowOverlap="1" relativeHeight="5">
           <wp:simplePos x="0" y="0"/>
           <wp:positionH relativeFrom="column">
             <wp:posOffset>2060575</wp:posOffset>
@@ -5278,7 +5319,7 @@
           <wp:extent cx="1999615" cy="514350"/>
           <wp:effectExtent l="0" t="0" r="0" b="0"/>
           <wp:wrapSquare wrapText="largest"/>
-          <wp:docPr id="1" name="Imagen1" descr="" title=""/>
+          <wp:docPr id="2" name="Imagen1" descr="" title=""/>
           <wp:cNvGraphicFramePr>
             <a:graphicFrameLocks xmlns:a="http://schemas.openxmlformats.org/drawingml/2006/main" noChangeAspect="1"/>
           </wp:cNvGraphicFramePr>
@@ -5286,7 +5327,7 @@
             <a:graphicData uri="http://schemas.openxmlformats.org/drawingml/2006/picture">
               <pic:pic xmlns:pic="http://schemas.openxmlformats.org/drawingml/2006/picture">
                 <pic:nvPicPr>
-                  <pic:cNvPr id="1" name="Imagen1" descr="" title=""/>
+                  <pic:cNvPr id="2" name="Imagen1" descr="" title=""/>
                   <pic:cNvPicPr>
                     <a:picLocks noChangeAspect="1" noChangeArrowheads="1"/>
                   </pic:cNvPicPr>
@@ -5305,6 +5346,70 @@
                   <a:prstGeom prst="rect">
                     <a:avLst/>
                   </a:prstGeom>
+                  <a:noFill/>
+                </pic:spPr>
+              </pic:pic>
+            </a:graphicData>
+          </a:graphic>
+        </wp:anchor>
+      </w:drawing>
+    </w:r>
+  </w:p>
+</w:hdr>
+</file>
+
+<file path=word/header3.xml><?xml version="1.0" encoding="utf-8"?>
+<w:hdr xmlns:o="urn:schemas-microsoft-com:office:office" xmlns:r="http://schemas.openxmlformats.org/officeDocument/2006/relationships" xmlns:v="urn:schemas-microsoft-com:vml" xmlns:w="http://schemas.openxmlformats.org/wordprocessingml/2006/main" xmlns:w10="urn:schemas-microsoft-com:office:word" xmlns:wp="http://schemas.openxmlformats.org/drawingml/2006/wordprocessingDrawing" xmlns:wps="http://schemas.microsoft.com/office/word/2010/wordprocessingShape" xmlns:wpg="http://schemas.microsoft.com/office/word/2010/wordprocessingGroup" xmlns:mc="http://schemas.openxmlformats.org/markup-compatibility/2006" xmlns:wp14="http://schemas.microsoft.com/office/word/2010/wordprocessingDrawing" xmlns:w14="http://schemas.microsoft.com/office/word/2010/wordml" xmlns:w15="http://schemas.microsoft.com/office/word/2012/wordml" mc:Ignorable="w14 wp14 w15">
+  <w:p>
+    <w:pPr>
+      <w:pStyle w:val="Header"/>
+      <w:suppressLineNumbers/>
+      <w:bidi w:val="0"/>
+      <w:jc w:val="start"/>
+      <w:rPr/>
+    </w:pPr>
+    <w:r>
+      <w:rPr/>
+      <w:drawing>
+        <wp:anchor behindDoc="1" distT="0" distB="0" distL="0" distR="0" simplePos="0" locked="0" layoutInCell="0" allowOverlap="1" relativeHeight="5">
+          <wp:simplePos x="0" y="0"/>
+          <wp:positionH relativeFrom="column">
+            <wp:posOffset>2060575</wp:posOffset>
+          </wp:positionH>
+          <wp:positionV relativeFrom="paragraph">
+            <wp:posOffset>-267970</wp:posOffset>
+          </wp:positionV>
+          <wp:extent cx="1999615" cy="514350"/>
+          <wp:effectExtent l="0" t="0" r="0" b="0"/>
+          <wp:wrapSquare wrapText="largest"/>
+          <wp:docPr id="3" name="Imagen1" descr="" title=""/>
+          <wp:cNvGraphicFramePr>
+            <a:graphicFrameLocks xmlns:a="http://schemas.openxmlformats.org/drawingml/2006/main" noChangeAspect="1"/>
+          </wp:cNvGraphicFramePr>
+          <a:graphic xmlns:a="http://schemas.openxmlformats.org/drawingml/2006/main">
+            <a:graphicData uri="http://schemas.openxmlformats.org/drawingml/2006/picture">
+              <pic:pic xmlns:pic="http://schemas.openxmlformats.org/drawingml/2006/picture">
+                <pic:nvPicPr>
+                  <pic:cNvPr id="3" name="Imagen1" descr="" title=""/>
+                  <pic:cNvPicPr>
+                    <a:picLocks noChangeAspect="1" noChangeArrowheads="1"/>
+                  </pic:cNvPicPr>
+                </pic:nvPicPr>
+                <pic:blipFill>
+                  <a:blip r:embed="rId1"/>
+                  <a:stretch>
+                    <a:fillRect/>
+                  </a:stretch>
+                </pic:blipFill>
+                <pic:spPr bwMode="auto">
+                  <a:xfrm>
+                    <a:off x="0" y="0"/>
+                    <a:ext cx="1999615" cy="514350"/>
+                  </a:xfrm>
+                  <a:prstGeom prst="rect">
+                    <a:avLst/>
+                  </a:prstGeom>
+                  <a:noFill/>
                 </pic:spPr>
               </pic:pic>
             </a:graphicData>
@@ -6144,10 +6249,10 @@
       <w:lang w:val="es-ES" w:eastAsia="zh-CN" w:bidi="hi-IN"/>
     </w:rPr>
   </w:style>
-  <w:style w:type="paragraph" w:styleId="Ttulo1">
-    <w:name w:val="Heading 1"/>
+  <w:style w:type="paragraph" w:styleId="Heading1">
+    <w:name w:val="heading 1"/>
     <w:basedOn w:val="Ttulo"/>
-    <w:next w:val="Cuerpodetexto"/>
+    <w:next w:val="BodyText"/>
     <w:qFormat/>
     <w:pPr>
       <w:numPr>
@@ -6164,10 +6269,10 @@
       <w:szCs w:val="36"/>
     </w:rPr>
   </w:style>
-  <w:style w:type="paragraph" w:styleId="Ttulo3">
-    <w:name w:val="Heading 3"/>
+  <w:style w:type="paragraph" w:styleId="Heading3">
+    <w:name w:val="heading 3"/>
     <w:basedOn w:val="Ttulo"/>
-    <w:next w:val="Cuerpodetexto"/>
+    <w:next w:val="BodyText"/>
     <w:qFormat/>
     <w:pPr>
       <w:numPr>
@@ -6184,8 +6289,9 @@
       <w:szCs w:val="28"/>
     </w:rPr>
   </w:style>
-  <w:style w:type="character" w:styleId="EnlacedeInternet">
-    <w:name w:val="Hyperlink"/>
+  <w:style w:type="character" w:styleId="InternetLink">
+    <w:name w:val="Internet Link"/>
+    <w:qFormat/>
     <w:rPr>
       <w:color w:val="000080"/>
       <w:u w:val="single"/>
@@ -6216,10 +6322,17 @@
     <w:qFormat/>
     <w:rPr/>
   </w:style>
+  <w:style w:type="character" w:styleId="Hyperlink">
+    <w:name w:val="Hyperlink"/>
+    <w:rPr>
+      <w:color w:val="000080"/>
+      <w:u w:val="single"/>
+    </w:rPr>
+  </w:style>
   <w:style w:type="paragraph" w:styleId="Ttulo">
     <w:name w:val="Título"/>
     <w:basedOn w:val="Normal"/>
-    <w:next w:val="Cuerpodetexto"/>
+    <w:next w:val="BodyText"/>
     <w:qFormat/>
     <w:pPr>
       <w:keepNext w:val="true"/>
@@ -6231,7 +6344,7 @@
       <w:szCs w:val="28"/>
     </w:rPr>
   </w:style>
-  <w:style w:type="paragraph" w:styleId="Cuerpodetexto">
+  <w:style w:type="paragraph" w:styleId="BodyText">
     <w:name w:val="Body Text"/>
     <w:basedOn w:val="Normal"/>
     <w:pPr>
@@ -6239,16 +6352,16 @@
     </w:pPr>
     <w:rPr/>
   </w:style>
-  <w:style w:type="paragraph" w:styleId="Lista">
+  <w:style w:type="paragraph" w:styleId="List">
     <w:name w:val="List"/>
-    <w:basedOn w:val="Cuerpodetexto"/>
+    <w:basedOn w:val="BodyText"/>
     <w:pPr/>
     <w:rPr>
       <w:rFonts w:cs="FreeSans"/>
     </w:rPr>
   </w:style>
-  <w:style w:type="paragraph" w:styleId="Leyenda">
-    <w:name w:val="Caption"/>
+  <w:style w:type="paragraph" w:styleId="Caption">
+    <w:name w:val="caption"/>
     <w:basedOn w:val="Normal"/>
     <w:qFormat/>
     <w:pPr>
@@ -6263,7 +6376,7 @@
       <w:szCs w:val="24"/>
     </w:rPr>
   </w:style>
-  <w:style w:type="paragraph" w:styleId="Ndice">
+  <w:style w:type="paragraph" w:styleId="ndice">
     <w:name w:val="Índice"/>
     <w:basedOn w:val="Normal"/>
     <w:qFormat/>
@@ -6289,20 +6402,20 @@
     </w:pPr>
     <w:rPr/>
   </w:style>
-  <w:style w:type="paragraph" w:styleId="Cabecera">
-    <w:name w:val="Header"/>
+  <w:style w:type="paragraph" w:styleId="Header">
+    <w:name w:val="header"/>
     <w:basedOn w:val="Cabeceraypie"/>
     <w:pPr>
       <w:suppressLineNumbers/>
     </w:pPr>
     <w:rPr/>
   </w:style>
-  <w:style w:type="paragraph" w:styleId="Ttulodelndice">
-    <w:name w:val="Index Heading"/>
+  <w:style w:type="paragraph" w:styleId="IndexHeading">
+    <w:name w:val="index heading"/>
     <w:basedOn w:val="Ttulo"/>
     <w:pPr>
       <w:suppressLineNumbers/>
-      <w:ind w:start="0" w:hanging="0"/>
+      <w:ind w:hanging="0" w:start="0"/>
     </w:pPr>
     <w:rPr>
       <w:b/>
@@ -6311,12 +6424,13 @@
       <w:szCs w:val="32"/>
     </w:rPr>
   </w:style>
-  <w:style w:type="paragraph" w:styleId="Ttulodelsumario">
+  <w:style w:type="paragraph" w:styleId="TOCHeading">
     <w:name w:val="TOC Heading"/>
-    <w:basedOn w:val="Ttulodelndice"/>
+    <w:basedOn w:val="IndexHeading"/>
+    <w:qFormat/>
     <w:pPr>
       <w:suppressLineNumbers/>
-      <w:ind w:start="0" w:hanging="0"/>
+      <w:ind w:hanging="0" w:start="0"/>
     </w:pPr>
     <w:rPr>
       <w:b/>
@@ -6325,15 +6439,15 @@
       <w:szCs w:val="32"/>
     </w:rPr>
   </w:style>
-  <w:style w:type="paragraph" w:styleId="Sumario1">
-    <w:name w:val="TOC 1"/>
-    <w:basedOn w:val="Ndice"/>
+  <w:style w:type="paragraph" w:styleId="TOC1">
+    <w:name w:val="toc 1"/>
+    <w:basedOn w:val="ndice"/>
     <w:pPr>
       <w:tabs>
         <w:tab w:val="clear" w:pos="709"/>
         <w:tab w:val="right" w:pos="9638" w:leader="dot"/>
       </w:tabs>
-      <w:ind w:start="0" w:hanging="0"/>
+      <w:ind w:hanging="0" w:start="0"/>
     </w:pPr>
     <w:rPr/>
   </w:style>
@@ -6361,4 +6475,110 @@
     </w:rPr>
   </w:style>
 </w:styles>
+</file>
+
+<file path=word/theme/theme1.xml><?xml version="1.0" encoding="utf-8"?>
+<a:theme xmlns:a="http://schemas.openxmlformats.org/drawingml/2006/main" xmlns:r="http://schemas.openxmlformats.org/officeDocument/2006/relationships" name="Office">
+  <a:themeElements>
+    <a:clrScheme name="LibreOffice">
+      <a:dk1>
+        <a:srgbClr val="000000"/>
+      </a:dk1>
+      <a:lt1>
+        <a:srgbClr val="ffffff"/>
+      </a:lt1>
+      <a:dk2>
+        <a:srgbClr val="000000"/>
+      </a:dk2>
+      <a:lt2>
+        <a:srgbClr val="ffffff"/>
+      </a:lt2>
+      <a:accent1>
+        <a:srgbClr val="18a303"/>
+      </a:accent1>
+      <a:accent2>
+        <a:srgbClr val="0369a3"/>
+      </a:accent2>
+      <a:accent3>
+        <a:srgbClr val="a33e03"/>
+      </a:accent3>
+      <a:accent4>
+        <a:srgbClr val="8e03a3"/>
+      </a:accent4>
+      <a:accent5>
+        <a:srgbClr val="c99c00"/>
+      </a:accent5>
+      <a:accent6>
+        <a:srgbClr val="c9211e"/>
+      </a:accent6>
+      <a:hlink>
+        <a:srgbClr val="0000ee"/>
+      </a:hlink>
+      <a:folHlink>
+        <a:srgbClr val="551a8b"/>
+      </a:folHlink>
+    </a:clrScheme>
+    <a:fontScheme name="Office">
+      <a:majorFont>
+        <a:latin typeface="Arial" pitchFamily="0" charset="1"/>
+        <a:ea typeface="DejaVu Sans" pitchFamily="0" charset="1"/>
+        <a:cs typeface="DejaVu Sans" pitchFamily="0" charset="1"/>
+      </a:majorFont>
+      <a:minorFont>
+        <a:latin typeface="Arial" pitchFamily="0" charset="1"/>
+        <a:ea typeface="DejaVu Sans" pitchFamily="0" charset="1"/>
+        <a:cs typeface="DejaVu Sans" pitchFamily="0" charset="1"/>
+      </a:minorFont>
+    </a:fontScheme>
+    <a:fmtScheme>
+      <a:fillStyleLst>
+        <a:solidFill>
+          <a:schemeClr val="phClr"/>
+        </a:solidFill>
+        <a:solidFill>
+          <a:schemeClr val="phClr"/>
+        </a:solidFill>
+        <a:solidFill>
+          <a:schemeClr val="phClr"/>
+        </a:solidFill>
+      </a:fillStyleLst>
+      <a:lnStyleLst>
+        <a:ln w="6350" cap="flat" cmpd="sng" algn="ctr">
+          <a:prstDash val="solid"/>
+          <a:miter/>
+        </a:ln>
+        <a:ln w="6350" cap="flat" cmpd="sng" algn="ctr">
+          <a:prstDash val="solid"/>
+          <a:miter/>
+        </a:ln>
+        <a:ln w="6350" cap="flat" cmpd="sng" algn="ctr">
+          <a:prstDash val="solid"/>
+          <a:miter/>
+        </a:ln>
+      </a:lnStyleLst>
+      <a:effectStyleLst>
+        <a:effectStyle>
+          <a:effectLst/>
+        </a:effectStyle>
+        <a:effectStyle>
+          <a:effectLst/>
+        </a:effectStyle>
+        <a:effectStyle>
+          <a:effectLst/>
+        </a:effectStyle>
+      </a:effectStyleLst>
+      <a:bgFillStyleLst>
+        <a:solidFill>
+          <a:schemeClr val="phClr"/>
+        </a:solidFill>
+        <a:solidFill>
+          <a:schemeClr val="phClr"/>
+        </a:solidFill>
+        <a:solidFill>
+          <a:schemeClr val="phClr"/>
+        </a:solidFill>
+      </a:bgFillStyleLst>
+    </a:fmtScheme>
+  </a:themeElements>
+</a:theme>
 </file>
</xml_diff>

<commit_message>
Entrega tarea Cristian final
</commit_message>
<xml_diff>
--- a/PasosDespliegue.docx
+++ b/PasosDespliegue.docx
@@ -255,8 +255,8 @@
       </w:tblPr>
       <w:tblGrid>
         <w:gridCol w:w="309"/>
-        <w:gridCol w:w="1242"/>
-        <w:gridCol w:w="8058"/>
+        <w:gridCol w:w="1241"/>
+        <w:gridCol w:w="8059"/>
       </w:tblGrid>
       <w:tr>
         <w:trPr>
@@ -287,7 +287,7 @@
         </w:tc>
         <w:tc>
           <w:tcPr>
-            <w:tcW w:w="1242" w:type="dxa"/>
+            <w:tcW w:w="1241" w:type="dxa"/>
             <w:tcBorders/>
             <w:vAlign w:val="bottom"/>
           </w:tcPr>
@@ -308,7 +308,7 @@
         </w:tc>
         <w:tc>
           <w:tcPr>
-            <w:tcW w:w="8058" w:type="dxa"/>
+            <w:tcW w:w="8059" w:type="dxa"/>
             <w:tcBorders/>
             <w:vAlign w:val="bottom"/>
           </w:tcPr>
@@ -354,7 +354,7 @@
         </w:tc>
         <w:tc>
           <w:tcPr>
-            <w:tcW w:w="1242" w:type="dxa"/>
+            <w:tcW w:w="1241" w:type="dxa"/>
             <w:tcBorders/>
             <w:vAlign w:val="bottom"/>
           </w:tcPr>
@@ -375,7 +375,7 @@
         </w:tc>
         <w:tc>
           <w:tcPr>
-            <w:tcW w:w="8058" w:type="dxa"/>
+            <w:tcW w:w="8059" w:type="dxa"/>
             <w:tcBorders/>
             <w:vAlign w:val="bottom"/>
           </w:tcPr>
@@ -421,7 +421,7 @@
         </w:tc>
         <w:tc>
           <w:tcPr>
-            <w:tcW w:w="1242" w:type="dxa"/>
+            <w:tcW w:w="1241" w:type="dxa"/>
             <w:tcBorders/>
             <w:vAlign w:val="bottom"/>
           </w:tcPr>
@@ -442,7 +442,7 @@
         </w:tc>
         <w:tc>
           <w:tcPr>
-            <w:tcW w:w="8058" w:type="dxa"/>
+            <w:tcW w:w="8059" w:type="dxa"/>
             <w:tcBorders/>
             <w:vAlign w:val="bottom"/>
           </w:tcPr>
@@ -488,7 +488,7 @@
         </w:tc>
         <w:tc>
           <w:tcPr>
-            <w:tcW w:w="1242" w:type="dxa"/>
+            <w:tcW w:w="1241" w:type="dxa"/>
             <w:tcBorders/>
             <w:vAlign w:val="bottom"/>
           </w:tcPr>
@@ -509,7 +509,7 @@
         </w:tc>
         <w:tc>
           <w:tcPr>
-            <w:tcW w:w="8058" w:type="dxa"/>
+            <w:tcW w:w="8059" w:type="dxa"/>
             <w:tcBorders/>
             <w:vAlign w:val="bottom"/>
           </w:tcPr>
@@ -555,7 +555,7 @@
         </w:tc>
         <w:tc>
           <w:tcPr>
-            <w:tcW w:w="1242" w:type="dxa"/>
+            <w:tcW w:w="1241" w:type="dxa"/>
             <w:tcBorders/>
             <w:vAlign w:val="bottom"/>
           </w:tcPr>
@@ -576,7 +576,7 @@
         </w:tc>
         <w:tc>
           <w:tcPr>
-            <w:tcW w:w="8058" w:type="dxa"/>
+            <w:tcW w:w="8059" w:type="dxa"/>
             <w:tcBorders/>
             <w:vAlign w:val="bottom"/>
           </w:tcPr>
@@ -622,7 +622,7 @@
         </w:tc>
         <w:tc>
           <w:tcPr>
-            <w:tcW w:w="1242" w:type="dxa"/>
+            <w:tcW w:w="1241" w:type="dxa"/>
             <w:tcBorders/>
             <w:vAlign w:val="bottom"/>
           </w:tcPr>
@@ -643,7 +643,7 @@
         </w:tc>
         <w:tc>
           <w:tcPr>
-            <w:tcW w:w="8058" w:type="dxa"/>
+            <w:tcW w:w="8059" w:type="dxa"/>
             <w:tcBorders/>
             <w:vAlign w:val="bottom"/>
           </w:tcPr>
@@ -689,7 +689,7 @@
         </w:tc>
         <w:tc>
           <w:tcPr>
-            <w:tcW w:w="1242" w:type="dxa"/>
+            <w:tcW w:w="1241" w:type="dxa"/>
             <w:tcBorders/>
             <w:vAlign w:val="bottom"/>
           </w:tcPr>
@@ -710,7 +710,7 @@
         </w:tc>
         <w:tc>
           <w:tcPr>
-            <w:tcW w:w="8058" w:type="dxa"/>
+            <w:tcW w:w="8059" w:type="dxa"/>
             <w:tcBorders/>
             <w:vAlign w:val="bottom"/>
           </w:tcPr>
@@ -756,7 +756,7 @@
         </w:tc>
         <w:tc>
           <w:tcPr>
-            <w:tcW w:w="1242" w:type="dxa"/>
+            <w:tcW w:w="1241" w:type="dxa"/>
             <w:tcBorders/>
             <w:vAlign w:val="bottom"/>
           </w:tcPr>
@@ -777,7 +777,7 @@
         </w:tc>
         <w:tc>
           <w:tcPr>
-            <w:tcW w:w="8058" w:type="dxa"/>
+            <w:tcW w:w="8059" w:type="dxa"/>
             <w:tcBorders/>
             <w:vAlign w:val="bottom"/>
           </w:tcPr>
@@ -823,7 +823,7 @@
         </w:tc>
         <w:tc>
           <w:tcPr>
-            <w:tcW w:w="1242" w:type="dxa"/>
+            <w:tcW w:w="1241" w:type="dxa"/>
             <w:tcBorders/>
             <w:vAlign w:val="bottom"/>
           </w:tcPr>
@@ -844,7 +844,7 @@
         </w:tc>
         <w:tc>
           <w:tcPr>
-            <w:tcW w:w="8058" w:type="dxa"/>
+            <w:tcW w:w="8059" w:type="dxa"/>
             <w:tcBorders/>
             <w:vAlign w:val="bottom"/>
           </w:tcPr>
@@ -890,7 +890,7 @@
         </w:tc>
         <w:tc>
           <w:tcPr>
-            <w:tcW w:w="1242" w:type="dxa"/>
+            <w:tcW w:w="1241" w:type="dxa"/>
             <w:tcBorders/>
             <w:vAlign w:val="bottom"/>
           </w:tcPr>
@@ -911,7 +911,7 @@
         </w:tc>
         <w:tc>
           <w:tcPr>
-            <w:tcW w:w="8058" w:type="dxa"/>
+            <w:tcW w:w="8059" w:type="dxa"/>
             <w:tcBorders/>
             <w:vAlign w:val="bottom"/>
           </w:tcPr>
@@ -957,7 +957,7 @@
         </w:tc>
         <w:tc>
           <w:tcPr>
-            <w:tcW w:w="1242" w:type="dxa"/>
+            <w:tcW w:w="1241" w:type="dxa"/>
             <w:tcBorders/>
             <w:vAlign w:val="bottom"/>
           </w:tcPr>
@@ -978,7 +978,7 @@
         </w:tc>
         <w:tc>
           <w:tcPr>
-            <w:tcW w:w="8058" w:type="dxa"/>
+            <w:tcW w:w="8059" w:type="dxa"/>
             <w:tcBorders/>
             <w:vAlign w:val="bottom"/>
           </w:tcPr>
@@ -1024,7 +1024,7 @@
         </w:tc>
         <w:tc>
           <w:tcPr>
-            <w:tcW w:w="1242" w:type="dxa"/>
+            <w:tcW w:w="1241" w:type="dxa"/>
             <w:tcBorders/>
             <w:vAlign w:val="bottom"/>
           </w:tcPr>
@@ -1045,7 +1045,7 @@
         </w:tc>
         <w:tc>
           <w:tcPr>
-            <w:tcW w:w="8058" w:type="dxa"/>
+            <w:tcW w:w="8059" w:type="dxa"/>
             <w:tcBorders/>
             <w:vAlign w:val="bottom"/>
           </w:tcPr>
@@ -1091,7 +1091,7 @@
         </w:tc>
         <w:tc>
           <w:tcPr>
-            <w:tcW w:w="1242" w:type="dxa"/>
+            <w:tcW w:w="1241" w:type="dxa"/>
             <w:tcBorders/>
             <w:vAlign w:val="bottom"/>
           </w:tcPr>
@@ -1112,7 +1112,7 @@
         </w:tc>
         <w:tc>
           <w:tcPr>
-            <w:tcW w:w="8058" w:type="dxa"/>
+            <w:tcW w:w="8059" w:type="dxa"/>
             <w:tcBorders/>
             <w:vAlign w:val="bottom"/>
           </w:tcPr>
@@ -1158,7 +1158,7 @@
         </w:tc>
         <w:tc>
           <w:tcPr>
-            <w:tcW w:w="1242" w:type="dxa"/>
+            <w:tcW w:w="1241" w:type="dxa"/>
             <w:tcBorders/>
             <w:vAlign w:val="bottom"/>
           </w:tcPr>
@@ -1179,7 +1179,7 @@
         </w:tc>
         <w:tc>
           <w:tcPr>
-            <w:tcW w:w="8058" w:type="dxa"/>
+            <w:tcW w:w="8059" w:type="dxa"/>
             <w:tcBorders/>
             <w:vAlign w:val="bottom"/>
           </w:tcPr>
@@ -1225,7 +1225,7 @@
         </w:tc>
         <w:tc>
           <w:tcPr>
-            <w:tcW w:w="1242" w:type="dxa"/>
+            <w:tcW w:w="1241" w:type="dxa"/>
             <w:tcBorders/>
             <w:vAlign w:val="bottom"/>
           </w:tcPr>
@@ -1246,7 +1246,7 @@
         </w:tc>
         <w:tc>
           <w:tcPr>
-            <w:tcW w:w="8058" w:type="dxa"/>
+            <w:tcW w:w="8059" w:type="dxa"/>
             <w:tcBorders/>
             <w:vAlign w:val="bottom"/>
           </w:tcPr>
@@ -1398,11 +1398,17 @@
                 <w:tab w:val="clear" w:pos="709"/>
               </w:tabs>
               <w:jc w:val="start"/>
-              <w:rPr/>
-            </w:pPr>
-            <w:r>
-              <w:rPr/>
-              <w:t>sudo systemctl restart networking</w:t>
+              <w:rPr>
+                <w:u w:val="single"/>
+              </w:rPr>
+            </w:pPr>
+            <w:r>
+              <w:rPr/>
+              <w:t xml:space="preserve">sudo </w:t>
+            </w:r>
+            <w:r>
+              <w:rPr/>
+              <w:t>ifdown eth0 &amp;&amp; sudo ifup eth0</w:t>
             </w:r>
           </w:p>
         </w:tc>
@@ -1434,7 +1440,7 @@
         </w:tc>
         <w:tc>
           <w:tcPr>
-            <w:tcW w:w="1242" w:type="dxa"/>
+            <w:tcW w:w="1241" w:type="dxa"/>
             <w:tcBorders/>
             <w:vAlign w:val="bottom"/>
           </w:tcPr>
@@ -1455,7 +1461,7 @@
         </w:tc>
         <w:tc>
           <w:tcPr>
-            <w:tcW w:w="8058" w:type="dxa"/>
+            <w:tcW w:w="8059" w:type="dxa"/>
             <w:tcBorders/>
             <w:vAlign w:val="bottom"/>
           </w:tcPr>
@@ -1501,7 +1507,7 @@
         </w:tc>
         <w:tc>
           <w:tcPr>
-            <w:tcW w:w="1242" w:type="dxa"/>
+            <w:tcW w:w="1241" w:type="dxa"/>
             <w:tcBorders/>
             <w:vAlign w:val="bottom"/>
           </w:tcPr>
@@ -1522,7 +1528,7 @@
         </w:tc>
         <w:tc>
           <w:tcPr>
-            <w:tcW w:w="8058" w:type="dxa"/>
+            <w:tcW w:w="8059" w:type="dxa"/>
             <w:tcBorders/>
             <w:vAlign w:val="bottom"/>
           </w:tcPr>
@@ -1580,8 +1586,8 @@
       </w:tblPr>
       <w:tblGrid>
         <w:gridCol w:w="309"/>
-        <w:gridCol w:w="1242"/>
-        <w:gridCol w:w="8058"/>
+        <w:gridCol w:w="1241"/>
+        <w:gridCol w:w="8059"/>
       </w:tblGrid>
       <w:tr>
         <w:trPr>
@@ -1612,7 +1618,7 @@
         </w:tc>
         <w:tc>
           <w:tcPr>
-            <w:tcW w:w="1242" w:type="dxa"/>
+            <w:tcW w:w="1241" w:type="dxa"/>
             <w:tcBorders/>
             <w:vAlign w:val="bottom"/>
           </w:tcPr>
@@ -1633,7 +1639,7 @@
         </w:tc>
         <w:tc>
           <w:tcPr>
-            <w:tcW w:w="8058" w:type="dxa"/>
+            <w:tcW w:w="8059" w:type="dxa"/>
             <w:tcBorders/>
             <w:vAlign w:val="bottom"/>
           </w:tcPr>
@@ -1679,7 +1685,7 @@
         </w:tc>
         <w:tc>
           <w:tcPr>
-            <w:tcW w:w="1242" w:type="dxa"/>
+            <w:tcW w:w="1241" w:type="dxa"/>
             <w:tcBorders/>
             <w:vAlign w:val="bottom"/>
           </w:tcPr>
@@ -1700,7 +1706,7 @@
         </w:tc>
         <w:tc>
           <w:tcPr>
-            <w:tcW w:w="8058" w:type="dxa"/>
+            <w:tcW w:w="8059" w:type="dxa"/>
             <w:tcBorders/>
             <w:vAlign w:val="bottom"/>
           </w:tcPr>
@@ -1746,7 +1752,7 @@
         </w:tc>
         <w:tc>
           <w:tcPr>
-            <w:tcW w:w="1242" w:type="dxa"/>
+            <w:tcW w:w="1241" w:type="dxa"/>
             <w:tcBorders/>
             <w:vAlign w:val="bottom"/>
           </w:tcPr>
@@ -1767,7 +1773,7 @@
         </w:tc>
         <w:tc>
           <w:tcPr>
-            <w:tcW w:w="8058" w:type="dxa"/>
+            <w:tcW w:w="8059" w:type="dxa"/>
             <w:tcBorders/>
             <w:vAlign w:val="bottom"/>
           </w:tcPr>
@@ -1813,7 +1819,7 @@
         </w:tc>
         <w:tc>
           <w:tcPr>
-            <w:tcW w:w="1242" w:type="dxa"/>
+            <w:tcW w:w="1241" w:type="dxa"/>
             <w:tcBorders/>
             <w:vAlign w:val="bottom"/>
           </w:tcPr>
@@ -1834,7 +1840,7 @@
         </w:tc>
         <w:tc>
           <w:tcPr>
-            <w:tcW w:w="8058" w:type="dxa"/>
+            <w:tcW w:w="8059" w:type="dxa"/>
             <w:tcBorders/>
             <w:vAlign w:val="bottom"/>
           </w:tcPr>
@@ -1880,7 +1886,7 @@
         </w:tc>
         <w:tc>
           <w:tcPr>
-            <w:tcW w:w="1242" w:type="dxa"/>
+            <w:tcW w:w="1241" w:type="dxa"/>
             <w:tcBorders/>
             <w:vAlign w:val="bottom"/>
           </w:tcPr>
@@ -1901,7 +1907,7 @@
         </w:tc>
         <w:tc>
           <w:tcPr>
-            <w:tcW w:w="8058" w:type="dxa"/>
+            <w:tcW w:w="8059" w:type="dxa"/>
             <w:tcBorders/>
             <w:vAlign w:val="bottom"/>
           </w:tcPr>
@@ -1947,7 +1953,7 @@
         </w:tc>
         <w:tc>
           <w:tcPr>
-            <w:tcW w:w="1242" w:type="dxa"/>
+            <w:tcW w:w="1241" w:type="dxa"/>
             <w:tcBorders/>
             <w:vAlign w:val="bottom"/>
           </w:tcPr>
@@ -1968,7 +1974,7 @@
         </w:tc>
         <w:tc>
           <w:tcPr>
-            <w:tcW w:w="8058" w:type="dxa"/>
+            <w:tcW w:w="8059" w:type="dxa"/>
             <w:tcBorders/>
             <w:vAlign w:val="bottom"/>
           </w:tcPr>
@@ -2014,7 +2020,7 @@
         </w:tc>
         <w:tc>
           <w:tcPr>
-            <w:tcW w:w="1242" w:type="dxa"/>
+            <w:tcW w:w="1241" w:type="dxa"/>
             <w:tcBorders/>
             <w:vAlign w:val="bottom"/>
           </w:tcPr>
@@ -2035,7 +2041,7 @@
         </w:tc>
         <w:tc>
           <w:tcPr>
-            <w:tcW w:w="8058" w:type="dxa"/>
+            <w:tcW w:w="8059" w:type="dxa"/>
             <w:tcBorders/>
             <w:vAlign w:val="bottom"/>
           </w:tcPr>
@@ -2081,7 +2087,7 @@
         </w:tc>
         <w:tc>
           <w:tcPr>
-            <w:tcW w:w="1242" w:type="dxa"/>
+            <w:tcW w:w="1241" w:type="dxa"/>
             <w:tcBorders/>
             <w:vAlign w:val="bottom"/>
           </w:tcPr>
@@ -2102,7 +2108,7 @@
         </w:tc>
         <w:tc>
           <w:tcPr>
-            <w:tcW w:w="8058" w:type="dxa"/>
+            <w:tcW w:w="8059" w:type="dxa"/>
             <w:tcBorders/>
             <w:vAlign w:val="bottom"/>
           </w:tcPr>
@@ -2148,7 +2154,7 @@
         </w:tc>
         <w:tc>
           <w:tcPr>
-            <w:tcW w:w="1242" w:type="dxa"/>
+            <w:tcW w:w="1241" w:type="dxa"/>
             <w:tcBorders/>
             <w:vAlign w:val="bottom"/>
           </w:tcPr>
@@ -2169,7 +2175,7 @@
         </w:tc>
         <w:tc>
           <w:tcPr>
-            <w:tcW w:w="8058" w:type="dxa"/>
+            <w:tcW w:w="8059" w:type="dxa"/>
             <w:tcBorders/>
             <w:vAlign w:val="bottom"/>
           </w:tcPr>
@@ -2215,7 +2221,7 @@
         </w:tc>
         <w:tc>
           <w:tcPr>
-            <w:tcW w:w="1242" w:type="dxa"/>
+            <w:tcW w:w="1241" w:type="dxa"/>
             <w:tcBorders/>
             <w:vAlign w:val="bottom"/>
           </w:tcPr>
@@ -2236,7 +2242,7 @@
         </w:tc>
         <w:tc>
           <w:tcPr>
-            <w:tcW w:w="8058" w:type="dxa"/>
+            <w:tcW w:w="8059" w:type="dxa"/>
             <w:tcBorders/>
             <w:vAlign w:val="bottom"/>
           </w:tcPr>
@@ -2282,7 +2288,7 @@
         </w:tc>
         <w:tc>
           <w:tcPr>
-            <w:tcW w:w="1242" w:type="dxa"/>
+            <w:tcW w:w="1241" w:type="dxa"/>
             <w:tcBorders/>
             <w:vAlign w:val="bottom"/>
           </w:tcPr>
@@ -2303,7 +2309,7 @@
         </w:tc>
         <w:tc>
           <w:tcPr>
-            <w:tcW w:w="8058" w:type="dxa"/>
+            <w:tcW w:w="8059" w:type="dxa"/>
             <w:tcBorders/>
             <w:vAlign w:val="bottom"/>
           </w:tcPr>
@@ -2349,7 +2355,7 @@
         </w:tc>
         <w:tc>
           <w:tcPr>
-            <w:tcW w:w="1242" w:type="dxa"/>
+            <w:tcW w:w="1241" w:type="dxa"/>
             <w:tcBorders/>
             <w:vAlign w:val="bottom"/>
           </w:tcPr>
@@ -2370,7 +2376,7 @@
         </w:tc>
         <w:tc>
           <w:tcPr>
-            <w:tcW w:w="8058" w:type="dxa"/>
+            <w:tcW w:w="8059" w:type="dxa"/>
             <w:tcBorders/>
             <w:vAlign w:val="bottom"/>
           </w:tcPr>
@@ -2416,7 +2422,7 @@
         </w:tc>
         <w:tc>
           <w:tcPr>
-            <w:tcW w:w="1242" w:type="dxa"/>
+            <w:tcW w:w="1241" w:type="dxa"/>
             <w:tcBorders/>
             <w:vAlign w:val="bottom"/>
           </w:tcPr>
@@ -2437,7 +2443,7 @@
         </w:tc>
         <w:tc>
           <w:tcPr>
-            <w:tcW w:w="8058" w:type="dxa"/>
+            <w:tcW w:w="8059" w:type="dxa"/>
             <w:tcBorders/>
             <w:vAlign w:val="bottom"/>
           </w:tcPr>
@@ -2483,7 +2489,7 @@
         </w:tc>
         <w:tc>
           <w:tcPr>
-            <w:tcW w:w="1242" w:type="dxa"/>
+            <w:tcW w:w="1241" w:type="dxa"/>
             <w:tcBorders/>
             <w:vAlign w:val="bottom"/>
           </w:tcPr>
@@ -2504,7 +2510,7 @@
         </w:tc>
         <w:tc>
           <w:tcPr>
-            <w:tcW w:w="8058" w:type="dxa"/>
+            <w:tcW w:w="8059" w:type="dxa"/>
             <w:tcBorders/>
             <w:vAlign w:val="bottom"/>
           </w:tcPr>
@@ -2550,7 +2556,7 @@
         </w:tc>
         <w:tc>
           <w:tcPr>
-            <w:tcW w:w="1242" w:type="dxa"/>
+            <w:tcW w:w="1241" w:type="dxa"/>
             <w:tcBorders/>
             <w:vAlign w:val="bottom"/>
           </w:tcPr>
@@ -2571,26 +2577,22 @@
         </w:tc>
         <w:tc>
           <w:tcPr>
-            <w:tcW w:w="8058" w:type="dxa"/>
-            <w:tcBorders/>
-            <w:vAlign w:val="bottom"/>
-          </w:tcPr>
-          <w:p>
-            <w:pPr>
-              <w:pStyle w:val="Normal"/>
-              <w:tabs>
-                <w:tab w:val="clear" w:pos="709"/>
-              </w:tabs>
-              <w:jc w:val="start"/>
-              <w:rPr/>
-            </w:pPr>
-            <w:r>
-              <w:rPr/>
-              <w:t xml:space="preserve">Al no tener el “yaml” ,intento cambiar la ip desde el network, porque mi sistema utiliza </w:t>
-            </w:r>
-            <w:r>
-              <w:rPr/>
-              <w:t>ifupdown.</w:t>
+            <w:tcW w:w="8059" w:type="dxa"/>
+            <w:tcBorders/>
+            <w:vAlign w:val="bottom"/>
+          </w:tcPr>
+          <w:p>
+            <w:pPr>
+              <w:pStyle w:val="Normal"/>
+              <w:tabs>
+                <w:tab w:val="clear" w:pos="709"/>
+              </w:tabs>
+              <w:jc w:val="start"/>
+              <w:rPr/>
+            </w:pPr>
+            <w:r>
+              <w:rPr/>
+              <w:t>Al no tener el “yaml” ,intento cambiar la ip desde el network, porque mi sistema utiliza ifupdown.</w:t>
             </w:r>
           </w:p>
         </w:tc>
@@ -2622,7 +2624,7 @@
         </w:tc>
         <w:tc>
           <w:tcPr>
-            <w:tcW w:w="1242" w:type="dxa"/>
+            <w:tcW w:w="1241" w:type="dxa"/>
             <w:tcBorders/>
             <w:vAlign w:val="bottom"/>
           </w:tcPr>
@@ -2643,7 +2645,7 @@
         </w:tc>
         <w:tc>
           <w:tcPr>
-            <w:tcW w:w="8058" w:type="dxa"/>
+            <w:tcW w:w="8059" w:type="dxa"/>
             <w:tcBorders/>
             <w:vAlign w:val="bottom"/>
           </w:tcPr>
@@ -2689,7 +2691,7 @@
         </w:tc>
         <w:tc>
           <w:tcPr>
-            <w:tcW w:w="1242" w:type="dxa"/>
+            <w:tcW w:w="1241" w:type="dxa"/>
             <w:tcBorders/>
             <w:vAlign w:val="bottom"/>
           </w:tcPr>
@@ -2710,7 +2712,7 @@
         </w:tc>
         <w:tc>
           <w:tcPr>
-            <w:tcW w:w="8058" w:type="dxa"/>
+            <w:tcW w:w="8059" w:type="dxa"/>
             <w:tcBorders/>
             <w:vAlign w:val="bottom"/>
           </w:tcPr>
@@ -2846,8 +2848,8 @@
       </w:tblPr>
       <w:tblGrid>
         <w:gridCol w:w="309"/>
-        <w:gridCol w:w="1242"/>
-        <w:gridCol w:w="8058"/>
+        <w:gridCol w:w="1241"/>
+        <w:gridCol w:w="8059"/>
       </w:tblGrid>
       <w:tr>
         <w:trPr>
@@ -2878,7 +2880,7 @@
         </w:tc>
         <w:tc>
           <w:tcPr>
-            <w:tcW w:w="1242" w:type="dxa"/>
+            <w:tcW w:w="1241" w:type="dxa"/>
             <w:tcBorders/>
             <w:vAlign w:val="bottom"/>
           </w:tcPr>
@@ -2899,7 +2901,7 @@
         </w:tc>
         <w:tc>
           <w:tcPr>
-            <w:tcW w:w="8058" w:type="dxa"/>
+            <w:tcW w:w="8059" w:type="dxa"/>
             <w:tcBorders/>
             <w:vAlign w:val="bottom"/>
           </w:tcPr>
@@ -2945,7 +2947,7 @@
         </w:tc>
         <w:tc>
           <w:tcPr>
-            <w:tcW w:w="1242" w:type="dxa"/>
+            <w:tcW w:w="1241" w:type="dxa"/>
             <w:tcBorders/>
             <w:vAlign w:val="bottom"/>
           </w:tcPr>
@@ -2966,7 +2968,7 @@
         </w:tc>
         <w:tc>
           <w:tcPr>
-            <w:tcW w:w="8058" w:type="dxa"/>
+            <w:tcW w:w="8059" w:type="dxa"/>
             <w:tcBorders/>
             <w:vAlign w:val="bottom"/>
           </w:tcPr>
@@ -3012,7 +3014,7 @@
         </w:tc>
         <w:tc>
           <w:tcPr>
-            <w:tcW w:w="1242" w:type="dxa"/>
+            <w:tcW w:w="1241" w:type="dxa"/>
             <w:tcBorders/>
             <w:vAlign w:val="bottom"/>
           </w:tcPr>
@@ -3033,7 +3035,7 @@
         </w:tc>
         <w:tc>
           <w:tcPr>
-            <w:tcW w:w="8058" w:type="dxa"/>
+            <w:tcW w:w="8059" w:type="dxa"/>
             <w:tcBorders/>
             <w:vAlign w:val="bottom"/>
           </w:tcPr>
@@ -3079,7 +3081,7 @@
         </w:tc>
         <w:tc>
           <w:tcPr>
-            <w:tcW w:w="1242" w:type="dxa"/>
+            <w:tcW w:w="1241" w:type="dxa"/>
             <w:tcBorders/>
             <w:vAlign w:val="bottom"/>
           </w:tcPr>
@@ -3100,7 +3102,7 @@
         </w:tc>
         <w:tc>
           <w:tcPr>
-            <w:tcW w:w="8058" w:type="dxa"/>
+            <w:tcW w:w="8059" w:type="dxa"/>
             <w:tcBorders/>
             <w:vAlign w:val="bottom"/>
           </w:tcPr>
@@ -3146,7 +3148,7 @@
         </w:tc>
         <w:tc>
           <w:tcPr>
-            <w:tcW w:w="1242" w:type="dxa"/>
+            <w:tcW w:w="1241" w:type="dxa"/>
             <w:tcBorders/>
             <w:vAlign w:val="bottom"/>
           </w:tcPr>
@@ -3167,7 +3169,7 @@
         </w:tc>
         <w:tc>
           <w:tcPr>
-            <w:tcW w:w="8058" w:type="dxa"/>
+            <w:tcW w:w="8059" w:type="dxa"/>
             <w:tcBorders/>
             <w:vAlign w:val="bottom"/>
           </w:tcPr>
@@ -3213,7 +3215,7 @@
         </w:tc>
         <w:tc>
           <w:tcPr>
-            <w:tcW w:w="1242" w:type="dxa"/>
+            <w:tcW w:w="1241" w:type="dxa"/>
             <w:tcBorders/>
             <w:vAlign w:val="bottom"/>
           </w:tcPr>
@@ -3234,7 +3236,7 @@
         </w:tc>
         <w:tc>
           <w:tcPr>
-            <w:tcW w:w="8058" w:type="dxa"/>
+            <w:tcW w:w="8059" w:type="dxa"/>
             <w:tcBorders/>
             <w:vAlign w:val="bottom"/>
           </w:tcPr>
@@ -3280,7 +3282,7 @@
         </w:tc>
         <w:tc>
           <w:tcPr>
-            <w:tcW w:w="1242" w:type="dxa"/>
+            <w:tcW w:w="1241" w:type="dxa"/>
             <w:tcBorders/>
             <w:vAlign w:val="bottom"/>
           </w:tcPr>
@@ -3301,7 +3303,7 @@
         </w:tc>
         <w:tc>
           <w:tcPr>
-            <w:tcW w:w="8058" w:type="dxa"/>
+            <w:tcW w:w="8059" w:type="dxa"/>
             <w:tcBorders/>
             <w:vAlign w:val="bottom"/>
           </w:tcPr>
@@ -3347,7 +3349,7 @@
         </w:tc>
         <w:tc>
           <w:tcPr>
-            <w:tcW w:w="1242" w:type="dxa"/>
+            <w:tcW w:w="1241" w:type="dxa"/>
             <w:tcBorders/>
             <w:vAlign w:val="bottom"/>
           </w:tcPr>
@@ -3368,7 +3370,7 @@
         </w:tc>
         <w:tc>
           <w:tcPr>
-            <w:tcW w:w="8058" w:type="dxa"/>
+            <w:tcW w:w="8059" w:type="dxa"/>
             <w:tcBorders/>
             <w:vAlign w:val="bottom"/>
           </w:tcPr>
@@ -3414,7 +3416,7 @@
         </w:tc>
         <w:tc>
           <w:tcPr>
-            <w:tcW w:w="1242" w:type="dxa"/>
+            <w:tcW w:w="1241" w:type="dxa"/>
             <w:tcBorders/>
             <w:vAlign w:val="bottom"/>
           </w:tcPr>
@@ -3435,7 +3437,7 @@
         </w:tc>
         <w:tc>
           <w:tcPr>
-            <w:tcW w:w="8058" w:type="dxa"/>
+            <w:tcW w:w="8059" w:type="dxa"/>
             <w:tcBorders/>
             <w:vAlign w:val="bottom"/>
           </w:tcPr>
@@ -3481,7 +3483,7 @@
         </w:tc>
         <w:tc>
           <w:tcPr>
-            <w:tcW w:w="1242" w:type="dxa"/>
+            <w:tcW w:w="1241" w:type="dxa"/>
             <w:tcBorders/>
             <w:vAlign w:val="bottom"/>
           </w:tcPr>
@@ -3502,7 +3504,7 @@
         </w:tc>
         <w:tc>
           <w:tcPr>
-            <w:tcW w:w="8058" w:type="dxa"/>
+            <w:tcW w:w="8059" w:type="dxa"/>
             <w:tcBorders/>
             <w:vAlign w:val="bottom"/>
           </w:tcPr>
@@ -3548,7 +3550,7 @@
         </w:tc>
         <w:tc>
           <w:tcPr>
-            <w:tcW w:w="1242" w:type="dxa"/>
+            <w:tcW w:w="1241" w:type="dxa"/>
             <w:tcBorders/>
             <w:vAlign w:val="bottom"/>
           </w:tcPr>
@@ -3569,7 +3571,7 @@
         </w:tc>
         <w:tc>
           <w:tcPr>
-            <w:tcW w:w="8058" w:type="dxa"/>
+            <w:tcW w:w="8059" w:type="dxa"/>
             <w:tcBorders/>
             <w:vAlign w:val="bottom"/>
           </w:tcPr>
@@ -3615,7 +3617,7 @@
         </w:tc>
         <w:tc>
           <w:tcPr>
-            <w:tcW w:w="1242" w:type="dxa"/>
+            <w:tcW w:w="1241" w:type="dxa"/>
             <w:tcBorders/>
             <w:vAlign w:val="bottom"/>
           </w:tcPr>
@@ -3636,7 +3638,7 @@
         </w:tc>
         <w:tc>
           <w:tcPr>
-            <w:tcW w:w="8058" w:type="dxa"/>
+            <w:tcW w:w="8059" w:type="dxa"/>
             <w:tcBorders/>
             <w:vAlign w:val="bottom"/>
           </w:tcPr>
@@ -3682,7 +3684,7 @@
         </w:tc>
         <w:tc>
           <w:tcPr>
-            <w:tcW w:w="1242" w:type="dxa"/>
+            <w:tcW w:w="1241" w:type="dxa"/>
             <w:tcBorders/>
             <w:vAlign w:val="bottom"/>
           </w:tcPr>
@@ -3703,7 +3705,7 @@
         </w:tc>
         <w:tc>
           <w:tcPr>
-            <w:tcW w:w="8058" w:type="dxa"/>
+            <w:tcW w:w="8059" w:type="dxa"/>
             <w:tcBorders/>
             <w:vAlign w:val="bottom"/>
           </w:tcPr>
@@ -3749,7 +3751,7 @@
         </w:tc>
         <w:tc>
           <w:tcPr>
-            <w:tcW w:w="1242" w:type="dxa"/>
+            <w:tcW w:w="1241" w:type="dxa"/>
             <w:tcBorders/>
             <w:vAlign w:val="bottom"/>
           </w:tcPr>
@@ -3770,7 +3772,7 @@
         </w:tc>
         <w:tc>
           <w:tcPr>
-            <w:tcW w:w="8058" w:type="dxa"/>
+            <w:tcW w:w="8059" w:type="dxa"/>
             <w:tcBorders/>
             <w:vAlign w:val="bottom"/>
           </w:tcPr>
@@ -3816,7 +3818,7 @@
         </w:tc>
         <w:tc>
           <w:tcPr>
-            <w:tcW w:w="1242" w:type="dxa"/>
+            <w:tcW w:w="1241" w:type="dxa"/>
             <w:tcBorders/>
             <w:vAlign w:val="bottom"/>
           </w:tcPr>
@@ -3837,7 +3839,7 @@
         </w:tc>
         <w:tc>
           <w:tcPr>
-            <w:tcW w:w="8058" w:type="dxa"/>
+            <w:tcW w:w="8059" w:type="dxa"/>
             <w:tcBorders/>
             <w:vAlign w:val="bottom"/>
           </w:tcPr>
@@ -3921,7 +3923,7 @@
         </w:tc>
         <w:tc>
           <w:tcPr>
-            <w:tcW w:w="1242" w:type="dxa"/>
+            <w:tcW w:w="1241" w:type="dxa"/>
             <w:tcBorders/>
             <w:vAlign w:val="bottom"/>
           </w:tcPr>
@@ -3942,7 +3944,7 @@
         </w:tc>
         <w:tc>
           <w:tcPr>
-            <w:tcW w:w="8058" w:type="dxa"/>
+            <w:tcW w:w="8059" w:type="dxa"/>
             <w:tcBorders/>
             <w:vAlign w:val="bottom"/>
           </w:tcPr>
@@ -3988,7 +3990,7 @@
         </w:tc>
         <w:tc>
           <w:tcPr>
-            <w:tcW w:w="1242" w:type="dxa"/>
+            <w:tcW w:w="1241" w:type="dxa"/>
             <w:tcBorders/>
             <w:vAlign w:val="bottom"/>
           </w:tcPr>
@@ -4009,7 +4011,7 @@
         </w:tc>
         <w:tc>
           <w:tcPr>
-            <w:tcW w:w="8058" w:type="dxa"/>
+            <w:tcW w:w="8059" w:type="dxa"/>
             <w:tcBorders/>
             <w:vAlign w:val="bottom"/>
           </w:tcPr>
@@ -4134,8 +4136,8 @@
       </w:tblPr>
       <w:tblGrid>
         <w:gridCol w:w="309"/>
-        <w:gridCol w:w="1242"/>
-        <w:gridCol w:w="8058"/>
+        <w:gridCol w:w="1241"/>
+        <w:gridCol w:w="8059"/>
       </w:tblGrid>
       <w:tr>
         <w:trPr>
@@ -4166,7 +4168,7 @@
         </w:tc>
         <w:tc>
           <w:tcPr>
-            <w:tcW w:w="1242" w:type="dxa"/>
+            <w:tcW w:w="1241" w:type="dxa"/>
             <w:tcBorders/>
             <w:vAlign w:val="bottom"/>
           </w:tcPr>
@@ -4187,7 +4189,7 @@
         </w:tc>
         <w:tc>
           <w:tcPr>
-            <w:tcW w:w="8058" w:type="dxa"/>
+            <w:tcW w:w="8059" w:type="dxa"/>
             <w:tcBorders/>
             <w:vAlign w:val="bottom"/>
           </w:tcPr>
@@ -4233,7 +4235,7 @@
         </w:tc>
         <w:tc>
           <w:tcPr>
-            <w:tcW w:w="1242" w:type="dxa"/>
+            <w:tcW w:w="1241" w:type="dxa"/>
             <w:tcBorders/>
             <w:vAlign w:val="bottom"/>
           </w:tcPr>
@@ -4254,7 +4256,7 @@
         </w:tc>
         <w:tc>
           <w:tcPr>
-            <w:tcW w:w="8058" w:type="dxa"/>
+            <w:tcW w:w="8059" w:type="dxa"/>
             <w:tcBorders/>
             <w:vAlign w:val="bottom"/>
           </w:tcPr>
@@ -4300,7 +4302,7 @@
         </w:tc>
         <w:tc>
           <w:tcPr>
-            <w:tcW w:w="1242" w:type="dxa"/>
+            <w:tcW w:w="1241" w:type="dxa"/>
             <w:tcBorders/>
             <w:vAlign w:val="bottom"/>
           </w:tcPr>
@@ -4321,7 +4323,7 @@
         </w:tc>
         <w:tc>
           <w:tcPr>
-            <w:tcW w:w="8058" w:type="dxa"/>
+            <w:tcW w:w="8059" w:type="dxa"/>
             <w:tcBorders/>
             <w:vAlign w:val="bottom"/>
           </w:tcPr>
@@ -4367,7 +4369,7 @@
         </w:tc>
         <w:tc>
           <w:tcPr>
-            <w:tcW w:w="1242" w:type="dxa"/>
+            <w:tcW w:w="1241" w:type="dxa"/>
             <w:tcBorders/>
             <w:vAlign w:val="bottom"/>
           </w:tcPr>
@@ -4388,7 +4390,7 @@
         </w:tc>
         <w:tc>
           <w:tcPr>
-            <w:tcW w:w="8058" w:type="dxa"/>
+            <w:tcW w:w="8059" w:type="dxa"/>
             <w:tcBorders/>
             <w:vAlign w:val="bottom"/>
           </w:tcPr>
@@ -4434,7 +4436,7 @@
         </w:tc>
         <w:tc>
           <w:tcPr>
-            <w:tcW w:w="1242" w:type="dxa"/>
+            <w:tcW w:w="1241" w:type="dxa"/>
             <w:tcBorders/>
             <w:vAlign w:val="bottom"/>
           </w:tcPr>
@@ -4455,7 +4457,7 @@
         </w:tc>
         <w:tc>
           <w:tcPr>
-            <w:tcW w:w="8058" w:type="dxa"/>
+            <w:tcW w:w="8059" w:type="dxa"/>
             <w:tcBorders/>
             <w:vAlign w:val="bottom"/>
           </w:tcPr>
@@ -4501,7 +4503,7 @@
         </w:tc>
         <w:tc>
           <w:tcPr>
-            <w:tcW w:w="1242" w:type="dxa"/>
+            <w:tcW w:w="1241" w:type="dxa"/>
             <w:tcBorders/>
             <w:vAlign w:val="bottom"/>
           </w:tcPr>
@@ -4522,7 +4524,7 @@
         </w:tc>
         <w:tc>
           <w:tcPr>
-            <w:tcW w:w="8058" w:type="dxa"/>
+            <w:tcW w:w="8059" w:type="dxa"/>
             <w:tcBorders/>
             <w:vAlign w:val="bottom"/>
           </w:tcPr>
@@ -4568,7 +4570,7 @@
         </w:tc>
         <w:tc>
           <w:tcPr>
-            <w:tcW w:w="1242" w:type="dxa"/>
+            <w:tcW w:w="1241" w:type="dxa"/>
             <w:tcBorders/>
             <w:vAlign w:val="bottom"/>
           </w:tcPr>
@@ -4589,7 +4591,7 @@
         </w:tc>
         <w:tc>
           <w:tcPr>
-            <w:tcW w:w="8058" w:type="dxa"/>
+            <w:tcW w:w="8059" w:type="dxa"/>
             <w:tcBorders/>
             <w:vAlign w:val="bottom"/>
           </w:tcPr>
@@ -4635,7 +4637,7 @@
         </w:tc>
         <w:tc>
           <w:tcPr>
-            <w:tcW w:w="1242" w:type="dxa"/>
+            <w:tcW w:w="1241" w:type="dxa"/>
             <w:tcBorders/>
             <w:vAlign w:val="bottom"/>
           </w:tcPr>
@@ -4656,7 +4658,7 @@
         </w:tc>
         <w:tc>
           <w:tcPr>
-            <w:tcW w:w="8058" w:type="dxa"/>
+            <w:tcW w:w="8059" w:type="dxa"/>
             <w:tcBorders/>
             <w:vAlign w:val="bottom"/>
           </w:tcPr>
@@ -4702,7 +4704,7 @@
         </w:tc>
         <w:tc>
           <w:tcPr>
-            <w:tcW w:w="1242" w:type="dxa"/>
+            <w:tcW w:w="1241" w:type="dxa"/>
             <w:tcBorders/>
             <w:vAlign w:val="bottom"/>
           </w:tcPr>
@@ -4723,7 +4725,7 @@
         </w:tc>
         <w:tc>
           <w:tcPr>
-            <w:tcW w:w="8058" w:type="dxa"/>
+            <w:tcW w:w="8059" w:type="dxa"/>
             <w:tcBorders/>
             <w:vAlign w:val="bottom"/>
           </w:tcPr>
@@ -4769,7 +4771,7 @@
         </w:tc>
         <w:tc>
           <w:tcPr>
-            <w:tcW w:w="1242" w:type="dxa"/>
+            <w:tcW w:w="1241" w:type="dxa"/>
             <w:tcBorders/>
             <w:vAlign w:val="bottom"/>
           </w:tcPr>
@@ -4790,7 +4792,7 @@
         </w:tc>
         <w:tc>
           <w:tcPr>
-            <w:tcW w:w="8058" w:type="dxa"/>
+            <w:tcW w:w="8059" w:type="dxa"/>
             <w:tcBorders/>
             <w:vAlign w:val="bottom"/>
           </w:tcPr>
@@ -4836,7 +4838,7 @@
         </w:tc>
         <w:tc>
           <w:tcPr>
-            <w:tcW w:w="1242" w:type="dxa"/>
+            <w:tcW w:w="1241" w:type="dxa"/>
             <w:tcBorders/>
             <w:vAlign w:val="bottom"/>
           </w:tcPr>
@@ -4857,7 +4859,7 @@
         </w:tc>
         <w:tc>
           <w:tcPr>
-            <w:tcW w:w="8058" w:type="dxa"/>
+            <w:tcW w:w="8059" w:type="dxa"/>
             <w:tcBorders/>
             <w:vAlign w:val="bottom"/>
           </w:tcPr>
@@ -4903,7 +4905,7 @@
         </w:tc>
         <w:tc>
           <w:tcPr>
-            <w:tcW w:w="1242" w:type="dxa"/>
+            <w:tcW w:w="1241" w:type="dxa"/>
             <w:tcBorders/>
             <w:vAlign w:val="bottom"/>
           </w:tcPr>
@@ -4924,7 +4926,7 @@
         </w:tc>
         <w:tc>
           <w:tcPr>
-            <w:tcW w:w="8058" w:type="dxa"/>
+            <w:tcW w:w="8059" w:type="dxa"/>
             <w:tcBorders/>
             <w:vAlign w:val="bottom"/>
           </w:tcPr>
@@ -4970,7 +4972,7 @@
         </w:tc>
         <w:tc>
           <w:tcPr>
-            <w:tcW w:w="1242" w:type="dxa"/>
+            <w:tcW w:w="1241" w:type="dxa"/>
             <w:tcBorders/>
             <w:vAlign w:val="bottom"/>
           </w:tcPr>
@@ -4991,7 +4993,7 @@
         </w:tc>
         <w:tc>
           <w:tcPr>
-            <w:tcW w:w="8058" w:type="dxa"/>
+            <w:tcW w:w="8059" w:type="dxa"/>
             <w:tcBorders/>
             <w:vAlign w:val="bottom"/>
           </w:tcPr>
@@ -5037,7 +5039,7 @@
         </w:tc>
         <w:tc>
           <w:tcPr>
-            <w:tcW w:w="1242" w:type="dxa"/>
+            <w:tcW w:w="1241" w:type="dxa"/>
             <w:tcBorders/>
             <w:vAlign w:val="bottom"/>
           </w:tcPr>
@@ -5058,7 +5060,7 @@
         </w:tc>
         <w:tc>
           <w:tcPr>
-            <w:tcW w:w="8058" w:type="dxa"/>
+            <w:tcW w:w="8059" w:type="dxa"/>
             <w:tcBorders/>
             <w:vAlign w:val="bottom"/>
           </w:tcPr>
@@ -5104,7 +5106,7 @@
         </w:tc>
         <w:tc>
           <w:tcPr>
-            <w:tcW w:w="1242" w:type="dxa"/>
+            <w:tcW w:w="1241" w:type="dxa"/>
             <w:tcBorders/>
             <w:vAlign w:val="bottom"/>
           </w:tcPr>
@@ -5125,7 +5127,7 @@
         </w:tc>
         <w:tc>
           <w:tcPr>
-            <w:tcW w:w="8058" w:type="dxa"/>
+            <w:tcW w:w="8059" w:type="dxa"/>
             <w:tcBorders/>
             <w:vAlign w:val="bottom"/>
           </w:tcPr>
@@ -5200,7 +5202,7 @@
         </w:tc>
         <w:tc>
           <w:tcPr>
-            <w:tcW w:w="1242" w:type="dxa"/>
+            <w:tcW w:w="1241" w:type="dxa"/>
             <w:tcBorders/>
             <w:vAlign w:val="bottom"/>
           </w:tcPr>
@@ -5221,7 +5223,7 @@
         </w:tc>
         <w:tc>
           <w:tcPr>
-            <w:tcW w:w="8058" w:type="dxa"/>
+            <w:tcW w:w="8059" w:type="dxa"/>
             <w:tcBorders/>
             <w:vAlign w:val="bottom"/>
           </w:tcPr>
@@ -5267,7 +5269,7 @@
         </w:tc>
         <w:tc>
           <w:tcPr>
-            <w:tcW w:w="1242" w:type="dxa"/>
+            <w:tcW w:w="1241" w:type="dxa"/>
             <w:tcBorders/>
             <w:vAlign w:val="bottom"/>
           </w:tcPr>
@@ -5288,7 +5290,7 @@
         </w:tc>
         <w:tc>
           <w:tcPr>
-            <w:tcW w:w="8058" w:type="dxa"/>
+            <w:tcW w:w="8059" w:type="dxa"/>
             <w:tcBorders/>
             <w:vAlign w:val="bottom"/>
           </w:tcPr>
@@ -5473,7 +5475,7 @@
     <w:r>
       <w:rPr/>
       <w:drawing>
-        <wp:anchor behindDoc="1" distT="0" distB="0" distL="0" distR="0" simplePos="0" locked="0" layoutInCell="0" allowOverlap="1" relativeHeight="5">
+        <wp:anchor behindDoc="1" distT="0" distB="0" distL="0" distR="0" simplePos="0" locked="0" layoutInCell="0" allowOverlap="1" relativeHeight="6">
           <wp:simplePos x="0" y="0"/>
           <wp:positionH relativeFrom="column">
             <wp:posOffset>2060575</wp:posOffset>
@@ -5536,7 +5538,7 @@
     <w:r>
       <w:rPr/>
       <w:drawing>
-        <wp:anchor behindDoc="1" distT="0" distB="0" distL="0" distR="0" simplePos="0" locked="0" layoutInCell="0" allowOverlap="1" relativeHeight="5">
+        <wp:anchor behindDoc="1" distT="0" distB="0" distL="0" distR="0" simplePos="0" locked="0" layoutInCell="0" allowOverlap="1" relativeHeight="6">
           <wp:simplePos x="0" y="0"/>
           <wp:positionH relativeFrom="column">
             <wp:posOffset>2060575</wp:posOffset>
@@ -6489,6 +6491,14 @@
   </w:style>
   <w:style w:type="character" w:styleId="InternetLink1">
     <w:name w:val="Internet Link1"/>
+    <w:qFormat/>
+    <w:rPr>
+      <w:color w:val="000080"/>
+      <w:u w:val="single"/>
+    </w:rPr>
+  </w:style>
+  <w:style w:type="character" w:styleId="InternetLink2">
+    <w:name w:val="Internet Link2"/>
     <w:qFormat/>
     <w:rPr>
       <w:color w:val="000080"/>

</xml_diff>

<commit_message>
Este es el cambio de Damiem
</commit_message>
<xml_diff>
--- a/PasosDespliegue.docx
+++ b/PasosDespliegue.docx
@@ -23,11 +23,10 @@
       <w:sdtContent>
         <w:p>
           <w:pPr>
-            <w:pStyle w:val="Ttulodelsumario"/>
+            <w:pStyle w:val="TOCHeading"/>
             <w:suppressLineNumbers/>
-            <w:ind w:start="0" w:hanging="0"/>
+            <w:ind w:hanging="0" w:start="0"/>
             <w:rPr>
-              <w:b/>
               <w:b/>
               <w:bCs/>
               <w:sz w:val="32"/>
@@ -46,7 +45,7 @@
         </w:p>
         <w:p>
           <w:pPr>
-            <w:pStyle w:val="Sumario1"/>
+            <w:pStyle w:val="TOC1"/>
             <w:rPr/>
           </w:pPr>
           <w:r>
@@ -70,6 +69,11 @@
                 <w:rStyle w:val="Enlacedelndice"/>
               </w:rPr>
               <w:t>1. Crear 2 máquinas virtuales Windows 2007 y Linux</w:t>
+            </w:r>
+            <w:r>
+              <w:rPr>
+                <w:rStyle w:val="Enlacedelndice"/>
+              </w:rPr>
               <w:tab/>
               <w:t>1</w:t>
             </w:r>
@@ -77,7 +81,7 @@
         </w:p>
         <w:p>
           <w:pPr>
-            <w:pStyle w:val="Sumario1"/>
+            <w:pStyle w:val="TOC1"/>
             <w:rPr/>
           </w:pPr>
           <w:hyperlink w:anchor="__RefHeading___Toc135_9425373231">
@@ -93,7 +97,7 @@
         </w:p>
         <w:p>
           <w:pPr>
-            <w:pStyle w:val="Sumario1"/>
+            <w:pStyle w:val="TOC1"/>
             <w:rPr/>
           </w:pPr>
           <w:hyperlink w:anchor="__RefHeading___Toc135_94253732311">
@@ -109,7 +113,7 @@
         </w:p>
         <w:p>
           <w:pPr>
-            <w:pStyle w:val="Sumario1"/>
+            <w:pStyle w:val="TOC1"/>
             <w:rPr/>
           </w:pPr>
           <w:hyperlink w:anchor="__RefHeading___Toc135_942537323111">
@@ -144,7 +148,7 @@
     </w:p>
     <w:p>
       <w:pPr>
-        <w:pStyle w:val="Ttulo1"/>
+        <w:pStyle w:val="Heading1"/>
         <w:keepNext w:val="true"/>
         <w:widowControl/>
         <w:numPr>
@@ -154,7 +158,7 @@
         <w:suppressAutoHyphens w:val="true"/>
         <w:bidi w:val="0"/>
         <w:spacing w:before="240" w:after="120"/>
-        <w:ind w:start="283" w:end="0" w:hanging="340"/>
+        <w:ind w:hanging="340" w:start="283" w:end="0"/>
         <w:jc w:val="start"/>
         <w:rPr/>
       </w:pPr>
@@ -167,7 +171,7 @@
     </w:p>
     <w:p>
       <w:pPr>
-        <w:pStyle w:val="Cuerpodetexto"/>
+        <w:pStyle w:val="BodyText"/>
         <w:bidi w:val="0"/>
         <w:jc w:val="both"/>
         <w:rPr/>
@@ -179,7 +183,7 @@
     </w:p>
     <w:p>
       <w:pPr>
-        <w:pStyle w:val="Cuerpodetexto"/>
+        <w:pStyle w:val="BodyText"/>
         <w:bidi w:val="0"/>
         <w:jc w:val="both"/>
         <w:rPr/>
@@ -191,7 +195,7 @@
     </w:p>
     <w:p>
       <w:pPr>
-        <w:pStyle w:val="Ttulo1"/>
+        <w:pStyle w:val="Heading1"/>
         <w:keepNext w:val="true"/>
         <w:widowControl/>
         <w:numPr>
@@ -201,7 +205,7 @@
         <w:suppressAutoHyphens w:val="true"/>
         <w:bidi w:val="0"/>
         <w:spacing w:before="240" w:after="120"/>
-        <w:ind w:start="283" w:end="0" w:hanging="340"/>
+        <w:ind w:hanging="340" w:start="283" w:end="0"/>
         <w:jc w:val="start"/>
         <w:rPr/>
       </w:pPr>
@@ -214,7 +218,7 @@
     </w:p>
     <w:p>
       <w:pPr>
-        <w:pStyle w:val="Cuerpodetexto"/>
+        <w:pStyle w:val="BodyText"/>
         <w:bidi w:val="0"/>
         <w:jc w:val="both"/>
         <w:rPr/>
@@ -226,7 +230,7 @@
     </w:p>
     <w:p>
       <w:pPr>
-        <w:pStyle w:val="Cuerpodetexto"/>
+        <w:pStyle w:val="BodyText"/>
         <w:bidi w:val="0"/>
         <w:jc w:val="both"/>
         <w:rPr/>
@@ -251,8 +255,8 @@
       </w:tblPr>
       <w:tblGrid>
         <w:gridCol w:w="309"/>
-        <w:gridCol w:w="1244"/>
-        <w:gridCol w:w="8056"/>
+        <w:gridCol w:w="1243"/>
+        <w:gridCol w:w="8057"/>
       </w:tblGrid>
       <w:tr>
         <w:trPr>
@@ -283,7 +287,7 @@
         </w:tc>
         <w:tc>
           <w:tcPr>
-            <w:tcW w:w="1244" w:type="dxa"/>
+            <w:tcW w:w="1243" w:type="dxa"/>
             <w:tcBorders/>
             <w:vAlign w:val="bottom"/>
           </w:tcPr>
@@ -304,7 +308,7 @@
         </w:tc>
         <w:tc>
           <w:tcPr>
-            <w:tcW w:w="8056" w:type="dxa"/>
+            <w:tcW w:w="8057" w:type="dxa"/>
             <w:tcBorders/>
             <w:vAlign w:val="bottom"/>
           </w:tcPr>
@@ -350,7 +354,7 @@
         </w:tc>
         <w:tc>
           <w:tcPr>
-            <w:tcW w:w="1244" w:type="dxa"/>
+            <w:tcW w:w="1243" w:type="dxa"/>
             <w:tcBorders/>
             <w:vAlign w:val="bottom"/>
           </w:tcPr>
@@ -371,7 +375,7 @@
         </w:tc>
         <w:tc>
           <w:tcPr>
-            <w:tcW w:w="8056" w:type="dxa"/>
+            <w:tcW w:w="8057" w:type="dxa"/>
             <w:tcBorders/>
             <w:vAlign w:val="bottom"/>
           </w:tcPr>
@@ -417,7 +421,7 @@
         </w:tc>
         <w:tc>
           <w:tcPr>
-            <w:tcW w:w="1244" w:type="dxa"/>
+            <w:tcW w:w="1243" w:type="dxa"/>
             <w:tcBorders/>
             <w:vAlign w:val="bottom"/>
           </w:tcPr>
@@ -438,7 +442,7 @@
         </w:tc>
         <w:tc>
           <w:tcPr>
-            <w:tcW w:w="8056" w:type="dxa"/>
+            <w:tcW w:w="8057" w:type="dxa"/>
             <w:tcBorders/>
             <w:vAlign w:val="bottom"/>
           </w:tcPr>
@@ -484,7 +488,7 @@
         </w:tc>
         <w:tc>
           <w:tcPr>
-            <w:tcW w:w="1244" w:type="dxa"/>
+            <w:tcW w:w="1243" w:type="dxa"/>
             <w:tcBorders/>
             <w:vAlign w:val="bottom"/>
           </w:tcPr>
@@ -505,7 +509,7 @@
         </w:tc>
         <w:tc>
           <w:tcPr>
-            <w:tcW w:w="8056" w:type="dxa"/>
+            <w:tcW w:w="8057" w:type="dxa"/>
             <w:tcBorders/>
             <w:vAlign w:val="bottom"/>
           </w:tcPr>
@@ -551,7 +555,7 @@
         </w:tc>
         <w:tc>
           <w:tcPr>
-            <w:tcW w:w="1244" w:type="dxa"/>
+            <w:tcW w:w="1243" w:type="dxa"/>
             <w:tcBorders/>
             <w:vAlign w:val="bottom"/>
           </w:tcPr>
@@ -572,7 +576,7 @@
         </w:tc>
         <w:tc>
           <w:tcPr>
-            <w:tcW w:w="8056" w:type="dxa"/>
+            <w:tcW w:w="8057" w:type="dxa"/>
             <w:tcBorders/>
             <w:vAlign w:val="bottom"/>
           </w:tcPr>
@@ -618,7 +622,7 @@
         </w:tc>
         <w:tc>
           <w:tcPr>
-            <w:tcW w:w="1244" w:type="dxa"/>
+            <w:tcW w:w="1243" w:type="dxa"/>
             <w:tcBorders/>
             <w:vAlign w:val="bottom"/>
           </w:tcPr>
@@ -639,7 +643,7 @@
         </w:tc>
         <w:tc>
           <w:tcPr>
-            <w:tcW w:w="8056" w:type="dxa"/>
+            <w:tcW w:w="8057" w:type="dxa"/>
             <w:tcBorders/>
             <w:vAlign w:val="bottom"/>
           </w:tcPr>
@@ -685,7 +689,7 @@
         </w:tc>
         <w:tc>
           <w:tcPr>
-            <w:tcW w:w="1244" w:type="dxa"/>
+            <w:tcW w:w="1243" w:type="dxa"/>
             <w:tcBorders/>
             <w:vAlign w:val="bottom"/>
           </w:tcPr>
@@ -706,7 +710,7 @@
         </w:tc>
         <w:tc>
           <w:tcPr>
-            <w:tcW w:w="8056" w:type="dxa"/>
+            <w:tcW w:w="8057" w:type="dxa"/>
             <w:tcBorders/>
             <w:vAlign w:val="bottom"/>
           </w:tcPr>
@@ -752,7 +756,7 @@
         </w:tc>
         <w:tc>
           <w:tcPr>
-            <w:tcW w:w="1244" w:type="dxa"/>
+            <w:tcW w:w="1243" w:type="dxa"/>
             <w:tcBorders/>
             <w:vAlign w:val="bottom"/>
           </w:tcPr>
@@ -773,21 +777,26 @@
         </w:tc>
         <w:tc>
           <w:tcPr>
-            <w:tcW w:w="8056" w:type="dxa"/>
-            <w:tcBorders/>
-            <w:vAlign w:val="bottom"/>
-          </w:tcPr>
-          <w:p>
-            <w:pPr>
-              <w:pStyle w:val="Normal"/>
-              <w:tabs>
-                <w:tab w:val="clear" w:pos="709"/>
-              </w:tabs>
-              <w:jc w:val="start"/>
-              <w:rPr/>
-            </w:pPr>
-            <w:r>
-              <w:rPr/>
+            <w:tcW w:w="8057" w:type="dxa"/>
+            <w:tcBorders/>
+            <w:vAlign w:val="bottom"/>
+          </w:tcPr>
+          <w:p>
+            <w:pPr>
+              <w:pStyle w:val="Normal"/>
+              <w:tabs>
+                <w:tab w:val="clear" w:pos="709"/>
+              </w:tabs>
+              <w:jc w:val="start"/>
+              <w:rPr>
+                <w:rFonts w:ascii="Arial" w:hAnsi="Arial"/>
+              </w:rPr>
+            </w:pPr>
+            <w:r>
+              <w:rPr>
+                <w:rFonts w:ascii="Arial" w:hAnsi="Arial"/>
+              </w:rPr>
+              <w:t>sudo nano etc/network/interfaces, cambiar dentro en la interfaz de red (eth0 a static y poner los distintos parámetros (la IP, Gateway, DNS...)</w:t>
             </w:r>
           </w:p>
         </w:tc>
@@ -819,28 +828,28 @@
         </w:tc>
         <w:tc>
           <w:tcPr>
-            <w:tcW w:w="1244" w:type="dxa"/>
-            <w:tcBorders/>
-            <w:vAlign w:val="bottom"/>
-          </w:tcPr>
-          <w:p>
-            <w:pPr>
-              <w:pStyle w:val="Normal"/>
-              <w:tabs>
-                <w:tab w:val="clear" w:pos="709"/>
-              </w:tabs>
-              <w:jc w:val="start"/>
-              <w:rPr/>
-            </w:pPr>
-            <w:r>
-              <w:rPr/>
-              <w:t xml:space="preserve">Daniel </w:t>
-            </w:r>
-          </w:p>
-        </w:tc>
-        <w:tc>
-          <w:tcPr>
-            <w:tcW w:w="8056" w:type="dxa"/>
+            <w:tcW w:w="1243" w:type="dxa"/>
+            <w:tcBorders/>
+            <w:vAlign w:val="bottom"/>
+          </w:tcPr>
+          <w:p>
+            <w:pPr>
+              <w:pStyle w:val="Normal"/>
+              <w:tabs>
+                <w:tab w:val="clear" w:pos="709"/>
+              </w:tabs>
+              <w:jc w:val="start"/>
+              <w:rPr/>
+            </w:pPr>
+            <w:r>
+              <w:rPr/>
+              <w:t>Daniel</w:t>
+            </w:r>
+          </w:p>
+        </w:tc>
+        <w:tc>
+          <w:tcPr>
+            <w:tcW w:w="8057" w:type="dxa"/>
             <w:tcBorders/>
             <w:vAlign w:val="bottom"/>
           </w:tcPr>
@@ -886,7 +895,7 @@
         </w:tc>
         <w:tc>
           <w:tcPr>
-            <w:tcW w:w="1244" w:type="dxa"/>
+            <w:tcW w:w="1243" w:type="dxa"/>
             <w:tcBorders/>
             <w:vAlign w:val="bottom"/>
           </w:tcPr>
@@ -907,7 +916,7 @@
         </w:tc>
         <w:tc>
           <w:tcPr>
-            <w:tcW w:w="8056" w:type="dxa"/>
+            <w:tcW w:w="8057" w:type="dxa"/>
             <w:tcBorders/>
             <w:vAlign w:val="bottom"/>
           </w:tcPr>
@@ -953,7 +962,7 @@
         </w:tc>
         <w:tc>
           <w:tcPr>
-            <w:tcW w:w="1244" w:type="dxa"/>
+            <w:tcW w:w="1243" w:type="dxa"/>
             <w:tcBorders/>
             <w:vAlign w:val="bottom"/>
           </w:tcPr>
@@ -974,7 +983,7 @@
         </w:tc>
         <w:tc>
           <w:tcPr>
-            <w:tcW w:w="8056" w:type="dxa"/>
+            <w:tcW w:w="8057" w:type="dxa"/>
             <w:tcBorders/>
             <w:vAlign w:val="bottom"/>
           </w:tcPr>
@@ -1020,28 +1029,28 @@
         </w:tc>
         <w:tc>
           <w:tcPr>
-            <w:tcW w:w="1244" w:type="dxa"/>
-            <w:tcBorders/>
-            <w:vAlign w:val="bottom"/>
-          </w:tcPr>
-          <w:p>
-            <w:pPr>
-              <w:pStyle w:val="Normal"/>
-              <w:tabs>
-                <w:tab w:val="clear" w:pos="709"/>
-              </w:tabs>
-              <w:jc w:val="start"/>
-              <w:rPr/>
-            </w:pPr>
-            <w:r>
-              <w:rPr/>
-              <w:t xml:space="preserve">Daniel </w:t>
-            </w:r>
-          </w:p>
-        </w:tc>
-        <w:tc>
-          <w:tcPr>
-            <w:tcW w:w="8056" w:type="dxa"/>
+            <w:tcW w:w="1243" w:type="dxa"/>
+            <w:tcBorders/>
+            <w:vAlign w:val="bottom"/>
+          </w:tcPr>
+          <w:p>
+            <w:pPr>
+              <w:pStyle w:val="Normal"/>
+              <w:tabs>
+                <w:tab w:val="clear" w:pos="709"/>
+              </w:tabs>
+              <w:jc w:val="start"/>
+              <w:rPr/>
+            </w:pPr>
+            <w:r>
+              <w:rPr/>
+              <w:t>Daniel</w:t>
+            </w:r>
+          </w:p>
+        </w:tc>
+        <w:tc>
+          <w:tcPr>
+            <w:tcW w:w="8057" w:type="dxa"/>
             <w:tcBorders/>
             <w:vAlign w:val="bottom"/>
           </w:tcPr>
@@ -1087,7 +1096,7 @@
         </w:tc>
         <w:tc>
           <w:tcPr>
-            <w:tcW w:w="1244" w:type="dxa"/>
+            <w:tcW w:w="1243" w:type="dxa"/>
             <w:tcBorders/>
             <w:vAlign w:val="bottom"/>
           </w:tcPr>
@@ -1108,7 +1117,7 @@
         </w:tc>
         <w:tc>
           <w:tcPr>
-            <w:tcW w:w="8056" w:type="dxa"/>
+            <w:tcW w:w="8057" w:type="dxa"/>
             <w:tcBorders/>
             <w:vAlign w:val="bottom"/>
           </w:tcPr>
@@ -1154,7 +1163,7 @@
         </w:tc>
         <w:tc>
           <w:tcPr>
-            <w:tcW w:w="1244" w:type="dxa"/>
+            <w:tcW w:w="1243" w:type="dxa"/>
             <w:tcBorders/>
             <w:vAlign w:val="bottom"/>
           </w:tcPr>
@@ -1175,7 +1184,7 @@
         </w:tc>
         <w:tc>
           <w:tcPr>
-            <w:tcW w:w="8056" w:type="dxa"/>
+            <w:tcW w:w="8057" w:type="dxa"/>
             <w:tcBorders/>
             <w:vAlign w:val="bottom"/>
           </w:tcPr>
@@ -1221,7 +1230,7 @@
         </w:tc>
         <w:tc>
           <w:tcPr>
-            <w:tcW w:w="1244" w:type="dxa"/>
+            <w:tcW w:w="1243" w:type="dxa"/>
             <w:tcBorders/>
             <w:vAlign w:val="bottom"/>
           </w:tcPr>
@@ -1242,7 +1251,7 @@
         </w:tc>
         <w:tc>
           <w:tcPr>
-            <w:tcW w:w="8056" w:type="dxa"/>
+            <w:tcW w:w="8057" w:type="dxa"/>
             <w:tcBorders/>
             <w:vAlign w:val="bottom"/>
           </w:tcPr>
@@ -1288,7 +1297,7 @@
         </w:tc>
         <w:tc>
           <w:tcPr>
-            <w:tcW w:w="1244" w:type="dxa"/>
+            <w:tcW w:w="1243" w:type="dxa"/>
             <w:tcBorders/>
             <w:vAlign w:val="bottom"/>
           </w:tcPr>
@@ -1309,7 +1318,7 @@
         </w:tc>
         <w:tc>
           <w:tcPr>
-            <w:tcW w:w="8056" w:type="dxa"/>
+            <w:tcW w:w="8057" w:type="dxa"/>
             <w:tcBorders/>
             <w:vAlign w:val="bottom"/>
           </w:tcPr>
@@ -1355,7 +1364,7 @@
         </w:tc>
         <w:tc>
           <w:tcPr>
-            <w:tcW w:w="1244" w:type="dxa"/>
+            <w:tcW w:w="1243" w:type="dxa"/>
             <w:tcBorders/>
             <w:vAlign w:val="bottom"/>
           </w:tcPr>
@@ -1376,7 +1385,7 @@
         </w:tc>
         <w:tc>
           <w:tcPr>
-            <w:tcW w:w="8056" w:type="dxa"/>
+            <w:tcW w:w="8057" w:type="dxa"/>
             <w:tcBorders/>
             <w:vAlign w:val="bottom"/>
           </w:tcPr>
@@ -1409,7 +1418,7 @@
     </w:p>
     <w:p>
       <w:pPr>
-        <w:pStyle w:val="Cuerpodetexto"/>
+        <w:pStyle w:val="BodyText"/>
         <w:bidi w:val="0"/>
         <w:jc w:val="start"/>
         <w:rPr/>
@@ -1434,8 +1443,8 @@
       </w:tblPr>
       <w:tblGrid>
         <w:gridCol w:w="309"/>
-        <w:gridCol w:w="1244"/>
-        <w:gridCol w:w="8056"/>
+        <w:gridCol w:w="1243"/>
+        <w:gridCol w:w="8057"/>
       </w:tblGrid>
       <w:tr>
         <w:trPr>
@@ -1466,7 +1475,7 @@
         </w:tc>
         <w:tc>
           <w:tcPr>
-            <w:tcW w:w="1244" w:type="dxa"/>
+            <w:tcW w:w="1243" w:type="dxa"/>
             <w:tcBorders/>
             <w:vAlign w:val="bottom"/>
           </w:tcPr>
@@ -1487,7 +1496,7 @@
         </w:tc>
         <w:tc>
           <w:tcPr>
-            <w:tcW w:w="8056" w:type="dxa"/>
+            <w:tcW w:w="8057" w:type="dxa"/>
             <w:tcBorders/>
             <w:vAlign w:val="bottom"/>
           </w:tcPr>
@@ -1533,7 +1542,7 @@
         </w:tc>
         <w:tc>
           <w:tcPr>
-            <w:tcW w:w="1244" w:type="dxa"/>
+            <w:tcW w:w="1243" w:type="dxa"/>
             <w:tcBorders/>
             <w:vAlign w:val="bottom"/>
           </w:tcPr>
@@ -1554,7 +1563,7 @@
         </w:tc>
         <w:tc>
           <w:tcPr>
-            <w:tcW w:w="8056" w:type="dxa"/>
+            <w:tcW w:w="8057" w:type="dxa"/>
             <w:tcBorders/>
             <w:vAlign w:val="bottom"/>
           </w:tcPr>
@@ -1600,7 +1609,7 @@
         </w:tc>
         <w:tc>
           <w:tcPr>
-            <w:tcW w:w="1244" w:type="dxa"/>
+            <w:tcW w:w="1243" w:type="dxa"/>
             <w:tcBorders/>
             <w:vAlign w:val="bottom"/>
           </w:tcPr>
@@ -1621,7 +1630,7 @@
         </w:tc>
         <w:tc>
           <w:tcPr>
-            <w:tcW w:w="8056" w:type="dxa"/>
+            <w:tcW w:w="8057" w:type="dxa"/>
             <w:tcBorders/>
             <w:vAlign w:val="bottom"/>
           </w:tcPr>
@@ -1667,7 +1676,7 @@
         </w:tc>
         <w:tc>
           <w:tcPr>
-            <w:tcW w:w="1244" w:type="dxa"/>
+            <w:tcW w:w="1243" w:type="dxa"/>
             <w:tcBorders/>
             <w:vAlign w:val="bottom"/>
           </w:tcPr>
@@ -1688,7 +1697,7 @@
         </w:tc>
         <w:tc>
           <w:tcPr>
-            <w:tcW w:w="8056" w:type="dxa"/>
+            <w:tcW w:w="8057" w:type="dxa"/>
             <w:tcBorders/>
             <w:vAlign w:val="bottom"/>
           </w:tcPr>
@@ -1734,7 +1743,7 @@
         </w:tc>
         <w:tc>
           <w:tcPr>
-            <w:tcW w:w="1244" w:type="dxa"/>
+            <w:tcW w:w="1243" w:type="dxa"/>
             <w:tcBorders/>
             <w:vAlign w:val="bottom"/>
           </w:tcPr>
@@ -1755,7 +1764,7 @@
         </w:tc>
         <w:tc>
           <w:tcPr>
-            <w:tcW w:w="8056" w:type="dxa"/>
+            <w:tcW w:w="8057" w:type="dxa"/>
             <w:tcBorders/>
             <w:vAlign w:val="bottom"/>
           </w:tcPr>
@@ -1801,7 +1810,7 @@
         </w:tc>
         <w:tc>
           <w:tcPr>
-            <w:tcW w:w="1244" w:type="dxa"/>
+            <w:tcW w:w="1243" w:type="dxa"/>
             <w:tcBorders/>
             <w:vAlign w:val="bottom"/>
           </w:tcPr>
@@ -1822,7 +1831,7 @@
         </w:tc>
         <w:tc>
           <w:tcPr>
-            <w:tcW w:w="8056" w:type="dxa"/>
+            <w:tcW w:w="8057" w:type="dxa"/>
             <w:tcBorders/>
             <w:vAlign w:val="bottom"/>
           </w:tcPr>
@@ -1868,7 +1877,7 @@
         </w:tc>
         <w:tc>
           <w:tcPr>
-            <w:tcW w:w="1244" w:type="dxa"/>
+            <w:tcW w:w="1243" w:type="dxa"/>
             <w:tcBorders/>
             <w:vAlign w:val="bottom"/>
           </w:tcPr>
@@ -1889,21 +1898,89 @@
         </w:tc>
         <w:tc>
           <w:tcPr>
-            <w:tcW w:w="8056" w:type="dxa"/>
-            <w:tcBorders/>
-            <w:vAlign w:val="bottom"/>
-          </w:tcPr>
-          <w:p>
-            <w:pPr>
-              <w:pStyle w:val="Normal"/>
-              <w:tabs>
-                <w:tab w:val="clear" w:pos="709"/>
-              </w:tabs>
-              <w:jc w:val="start"/>
-              <w:rPr/>
-            </w:pPr>
-            <w:r>
-              <w:rPr/>
+            <w:tcW w:w="8057" w:type="dxa"/>
+            <w:tcBorders/>
+            <w:vAlign w:val="bottom"/>
+          </w:tcPr>
+          <w:p>
+            <w:pPr>
+              <w:pStyle w:val="Normal"/>
+              <w:tabs>
+                <w:tab w:val="clear" w:pos="709"/>
+              </w:tabs>
+              <w:jc w:val="start"/>
+              <w:rPr/>
+            </w:pPr>
+            <w:r>
+              <w:rPr/>
+            </w:r>
+          </w:p>
+        </w:tc>
+      </w:tr>
+      <w:tr>
+        <w:trPr>
+          <w:trHeight w:val="247" w:hRule="atLeast"/>
+        </w:trPr>
+        <w:tc>
+          <w:tcPr>
+            <w:tcW w:w="309" w:type="dxa"/>
+            <w:tcBorders/>
+            <w:vAlign w:val="bottom"/>
+          </w:tcPr>
+          <w:p>
+            <w:pPr>
+              <w:pStyle w:val="Normal"/>
+              <w:tabs>
+                <w:tab w:val="clear" w:pos="709"/>
+              </w:tabs>
+              <w:jc w:val="center"/>
+              <w:rPr/>
+            </w:pPr>
+            <w:r>
+              <w:rPr/>
+              <w:t>6</w:t>
+            </w:r>
+          </w:p>
+        </w:tc>
+        <w:tc>
+          <w:tcPr>
+            <w:tcW w:w="1243" w:type="dxa"/>
+            <w:tcBorders/>
+            <w:vAlign w:val="bottom"/>
+          </w:tcPr>
+          <w:p>
+            <w:pPr>
+              <w:pStyle w:val="Normal"/>
+              <w:tabs>
+                <w:tab w:val="clear" w:pos="709"/>
+              </w:tabs>
+              <w:jc w:val="start"/>
+              <w:rPr/>
+            </w:pPr>
+            <w:r>
+              <w:rPr/>
+              <w:t>Damien</w:t>
+            </w:r>
+          </w:p>
+        </w:tc>
+        <w:tc>
+          <w:tcPr>
+            <w:tcW w:w="8057" w:type="dxa"/>
+            <w:tcBorders/>
+            <w:vAlign w:val="bottom"/>
+          </w:tcPr>
+          <w:p>
+            <w:pPr>
+              <w:pStyle w:val="Normal"/>
+              <w:tabs>
+                <w:tab w:val="clear" w:pos="709"/>
+              </w:tabs>
+              <w:jc w:val="start"/>
+              <w:rPr/>
+            </w:pPr>
+            <w:r>
+              <w:rPr/>
+              <w:t>El fichero de configuración cambia de directorio respecto a versiones de Ubuntu más actuales. Por ejemplo en Ubuntu 22.04 el fichero tiene una extensión .yaml y estaba en una carpeta llamada netplan.</w:t>
             </w:r>
           </w:p>
         </w:tc>
@@ -1929,34 +2006,34 @@
             </w:pPr>
             <w:r>
               <w:rPr/>
-              <w:t>6</w:t>
-            </w:r>
-          </w:p>
-        </w:tc>
-        <w:tc>
-          <w:tcPr>
-            <w:tcW w:w="1244" w:type="dxa"/>
-            <w:tcBorders/>
-            <w:vAlign w:val="bottom"/>
-          </w:tcPr>
-          <w:p>
-            <w:pPr>
-              <w:pStyle w:val="Normal"/>
-              <w:tabs>
-                <w:tab w:val="clear" w:pos="709"/>
-              </w:tabs>
-              <w:jc w:val="start"/>
-              <w:rPr/>
-            </w:pPr>
-            <w:r>
-              <w:rPr/>
-              <w:t>Damien</w:t>
-            </w:r>
-          </w:p>
-        </w:tc>
-        <w:tc>
-          <w:tcPr>
-            <w:tcW w:w="8056" w:type="dxa"/>
+              <w:t>7</w:t>
+            </w:r>
+          </w:p>
+        </w:tc>
+        <w:tc>
+          <w:tcPr>
+            <w:tcW w:w="1243" w:type="dxa"/>
+            <w:tcBorders/>
+            <w:vAlign w:val="bottom"/>
+          </w:tcPr>
+          <w:p>
+            <w:pPr>
+              <w:pStyle w:val="Normal"/>
+              <w:tabs>
+                <w:tab w:val="clear" w:pos="709"/>
+              </w:tabs>
+              <w:jc w:val="start"/>
+              <w:rPr/>
+            </w:pPr>
+            <w:r>
+              <w:rPr/>
+              <w:t>Daniel</w:t>
+            </w:r>
+          </w:p>
+        </w:tc>
+        <w:tc>
+          <w:tcPr>
+            <w:tcW w:w="8057" w:type="dxa"/>
             <w:tcBorders/>
             <w:vAlign w:val="bottom"/>
           </w:tcPr>
@@ -1996,34 +2073,34 @@
             </w:pPr>
             <w:r>
               <w:rPr/>
-              <w:t>7</w:t>
-            </w:r>
-          </w:p>
-        </w:tc>
-        <w:tc>
-          <w:tcPr>
-            <w:tcW w:w="1244" w:type="dxa"/>
-            <w:tcBorders/>
-            <w:vAlign w:val="bottom"/>
-          </w:tcPr>
-          <w:p>
-            <w:pPr>
-              <w:pStyle w:val="Normal"/>
-              <w:tabs>
-                <w:tab w:val="clear" w:pos="709"/>
-              </w:tabs>
-              <w:jc w:val="start"/>
-              <w:rPr/>
-            </w:pPr>
-            <w:r>
-              <w:rPr/>
-              <w:t xml:space="preserve">Daniel </w:t>
-            </w:r>
-          </w:p>
-        </w:tc>
-        <w:tc>
-          <w:tcPr>
-            <w:tcW w:w="8056" w:type="dxa"/>
+              <w:t>8</w:t>
+            </w:r>
+          </w:p>
+        </w:tc>
+        <w:tc>
+          <w:tcPr>
+            <w:tcW w:w="1243" w:type="dxa"/>
+            <w:tcBorders/>
+            <w:vAlign w:val="bottom"/>
+          </w:tcPr>
+          <w:p>
+            <w:pPr>
+              <w:pStyle w:val="Normal"/>
+              <w:tabs>
+                <w:tab w:val="clear" w:pos="709"/>
+              </w:tabs>
+              <w:jc w:val="start"/>
+              <w:rPr/>
+            </w:pPr>
+            <w:r>
+              <w:rPr/>
+              <w:t>William</w:t>
+            </w:r>
+          </w:p>
+        </w:tc>
+        <w:tc>
+          <w:tcPr>
+            <w:tcW w:w="8057" w:type="dxa"/>
             <w:tcBorders/>
             <w:vAlign w:val="bottom"/>
           </w:tcPr>
@@ -2063,34 +2140,34 @@
             </w:pPr>
             <w:r>
               <w:rPr/>
-              <w:t>8</w:t>
-            </w:r>
-          </w:p>
-        </w:tc>
-        <w:tc>
-          <w:tcPr>
-            <w:tcW w:w="1244" w:type="dxa"/>
-            <w:tcBorders/>
-            <w:vAlign w:val="bottom"/>
-          </w:tcPr>
-          <w:p>
-            <w:pPr>
-              <w:pStyle w:val="Normal"/>
-              <w:tabs>
-                <w:tab w:val="clear" w:pos="709"/>
-              </w:tabs>
-              <w:jc w:val="start"/>
-              <w:rPr/>
-            </w:pPr>
-            <w:r>
-              <w:rPr/>
-              <w:t>William</w:t>
-            </w:r>
-          </w:p>
-        </w:tc>
-        <w:tc>
-          <w:tcPr>
-            <w:tcW w:w="8056" w:type="dxa"/>
+              <w:t>9</w:t>
+            </w:r>
+          </w:p>
+        </w:tc>
+        <w:tc>
+          <w:tcPr>
+            <w:tcW w:w="1243" w:type="dxa"/>
+            <w:tcBorders/>
+            <w:vAlign w:val="bottom"/>
+          </w:tcPr>
+          <w:p>
+            <w:pPr>
+              <w:pStyle w:val="Normal"/>
+              <w:tabs>
+                <w:tab w:val="clear" w:pos="709"/>
+              </w:tabs>
+              <w:jc w:val="start"/>
+              <w:rPr/>
+            </w:pPr>
+            <w:r>
+              <w:rPr/>
+              <w:t>Sofia</w:t>
+            </w:r>
+          </w:p>
+        </w:tc>
+        <w:tc>
+          <w:tcPr>
+            <w:tcW w:w="8057" w:type="dxa"/>
             <w:tcBorders/>
             <w:vAlign w:val="bottom"/>
           </w:tcPr>
@@ -2130,34 +2207,34 @@
             </w:pPr>
             <w:r>
               <w:rPr/>
-              <w:t>9</w:t>
-            </w:r>
-          </w:p>
-        </w:tc>
-        <w:tc>
-          <w:tcPr>
-            <w:tcW w:w="1244" w:type="dxa"/>
-            <w:tcBorders/>
-            <w:vAlign w:val="bottom"/>
-          </w:tcPr>
-          <w:p>
-            <w:pPr>
-              <w:pStyle w:val="Normal"/>
-              <w:tabs>
-                <w:tab w:val="clear" w:pos="709"/>
-              </w:tabs>
-              <w:jc w:val="start"/>
-              <w:rPr/>
-            </w:pPr>
-            <w:r>
-              <w:rPr/>
-              <w:t>Sofia</w:t>
-            </w:r>
-          </w:p>
-        </w:tc>
-        <w:tc>
-          <w:tcPr>
-            <w:tcW w:w="8056" w:type="dxa"/>
+              <w:t>10</w:t>
+            </w:r>
+          </w:p>
+        </w:tc>
+        <w:tc>
+          <w:tcPr>
+            <w:tcW w:w="1243" w:type="dxa"/>
+            <w:tcBorders/>
+            <w:vAlign w:val="bottom"/>
+          </w:tcPr>
+          <w:p>
+            <w:pPr>
+              <w:pStyle w:val="Normal"/>
+              <w:tabs>
+                <w:tab w:val="clear" w:pos="709"/>
+              </w:tabs>
+              <w:jc w:val="start"/>
+              <w:rPr/>
+            </w:pPr>
+            <w:r>
+              <w:rPr/>
+              <w:t>Daniel</w:t>
+            </w:r>
+          </w:p>
+        </w:tc>
+        <w:tc>
+          <w:tcPr>
+            <w:tcW w:w="8057" w:type="dxa"/>
             <w:tcBorders/>
             <w:vAlign w:val="bottom"/>
           </w:tcPr>
@@ -2197,34 +2274,34 @@
             </w:pPr>
             <w:r>
               <w:rPr/>
-              <w:t>10</w:t>
-            </w:r>
-          </w:p>
-        </w:tc>
-        <w:tc>
-          <w:tcPr>
-            <w:tcW w:w="1244" w:type="dxa"/>
-            <w:tcBorders/>
-            <w:vAlign w:val="bottom"/>
-          </w:tcPr>
-          <w:p>
-            <w:pPr>
-              <w:pStyle w:val="Normal"/>
-              <w:tabs>
-                <w:tab w:val="clear" w:pos="709"/>
-              </w:tabs>
-              <w:jc w:val="start"/>
-              <w:rPr/>
-            </w:pPr>
-            <w:r>
-              <w:rPr/>
-              <w:t xml:space="preserve">Daniel </w:t>
-            </w:r>
-          </w:p>
-        </w:tc>
-        <w:tc>
-          <w:tcPr>
-            <w:tcW w:w="8056" w:type="dxa"/>
+              <w:t>11</w:t>
+            </w:r>
+          </w:p>
+        </w:tc>
+        <w:tc>
+          <w:tcPr>
+            <w:tcW w:w="1243" w:type="dxa"/>
+            <w:tcBorders/>
+            <w:vAlign w:val="bottom"/>
+          </w:tcPr>
+          <w:p>
+            <w:pPr>
+              <w:pStyle w:val="Normal"/>
+              <w:tabs>
+                <w:tab w:val="clear" w:pos="709"/>
+              </w:tabs>
+              <w:jc w:val="start"/>
+              <w:rPr/>
+            </w:pPr>
+            <w:r>
+              <w:rPr/>
+              <w:t>Yonathan</w:t>
+            </w:r>
+          </w:p>
+        </w:tc>
+        <w:tc>
+          <w:tcPr>
+            <w:tcW w:w="8057" w:type="dxa"/>
             <w:tcBorders/>
             <w:vAlign w:val="bottom"/>
           </w:tcPr>
@@ -2264,34 +2341,34 @@
             </w:pPr>
             <w:r>
               <w:rPr/>
-              <w:t>11</w:t>
-            </w:r>
-          </w:p>
-        </w:tc>
-        <w:tc>
-          <w:tcPr>
-            <w:tcW w:w="1244" w:type="dxa"/>
-            <w:tcBorders/>
-            <w:vAlign w:val="bottom"/>
-          </w:tcPr>
-          <w:p>
-            <w:pPr>
-              <w:pStyle w:val="Normal"/>
-              <w:tabs>
-                <w:tab w:val="clear" w:pos="709"/>
-              </w:tabs>
-              <w:jc w:val="start"/>
-              <w:rPr/>
-            </w:pPr>
-            <w:r>
-              <w:rPr/>
-              <w:t>Yonathan</w:t>
-            </w:r>
-          </w:p>
-        </w:tc>
-        <w:tc>
-          <w:tcPr>
-            <w:tcW w:w="8056" w:type="dxa"/>
+              <w:t>12</w:t>
+            </w:r>
+          </w:p>
+        </w:tc>
+        <w:tc>
+          <w:tcPr>
+            <w:tcW w:w="1243" w:type="dxa"/>
+            <w:tcBorders/>
+            <w:vAlign w:val="bottom"/>
+          </w:tcPr>
+          <w:p>
+            <w:pPr>
+              <w:pStyle w:val="Normal"/>
+              <w:tabs>
+                <w:tab w:val="clear" w:pos="709"/>
+              </w:tabs>
+              <w:jc w:val="start"/>
+              <w:rPr/>
+            </w:pPr>
+            <w:r>
+              <w:rPr/>
+              <w:t>Antonio</w:t>
+            </w:r>
+          </w:p>
+        </w:tc>
+        <w:tc>
+          <w:tcPr>
+            <w:tcW w:w="8057" w:type="dxa"/>
             <w:tcBorders/>
             <w:vAlign w:val="bottom"/>
           </w:tcPr>
@@ -2331,34 +2408,34 @@
             </w:pPr>
             <w:r>
               <w:rPr/>
-              <w:t>12</w:t>
-            </w:r>
-          </w:p>
-        </w:tc>
-        <w:tc>
-          <w:tcPr>
-            <w:tcW w:w="1244" w:type="dxa"/>
-            <w:tcBorders/>
-            <w:vAlign w:val="bottom"/>
-          </w:tcPr>
-          <w:p>
-            <w:pPr>
-              <w:pStyle w:val="Normal"/>
-              <w:tabs>
-                <w:tab w:val="clear" w:pos="709"/>
-              </w:tabs>
-              <w:jc w:val="start"/>
-              <w:rPr/>
-            </w:pPr>
-            <w:r>
-              <w:rPr/>
-              <w:t>Antonio</w:t>
-            </w:r>
-          </w:p>
-        </w:tc>
-        <w:tc>
-          <w:tcPr>
-            <w:tcW w:w="8056" w:type="dxa"/>
+              <w:t>13</w:t>
+            </w:r>
+          </w:p>
+        </w:tc>
+        <w:tc>
+          <w:tcPr>
+            <w:tcW w:w="1243" w:type="dxa"/>
+            <w:tcBorders/>
+            <w:vAlign w:val="bottom"/>
+          </w:tcPr>
+          <w:p>
+            <w:pPr>
+              <w:pStyle w:val="Normal"/>
+              <w:tabs>
+                <w:tab w:val="clear" w:pos="709"/>
+              </w:tabs>
+              <w:jc w:val="start"/>
+              <w:rPr/>
+            </w:pPr>
+            <w:r>
+              <w:rPr/>
+              <w:t>Cristian</w:t>
+            </w:r>
+          </w:p>
+        </w:tc>
+        <w:tc>
+          <w:tcPr>
+            <w:tcW w:w="8057" w:type="dxa"/>
             <w:tcBorders/>
             <w:vAlign w:val="bottom"/>
           </w:tcPr>
@@ -2398,34 +2475,34 @@
             </w:pPr>
             <w:r>
               <w:rPr/>
-              <w:t>13</w:t>
-            </w:r>
-          </w:p>
-        </w:tc>
-        <w:tc>
-          <w:tcPr>
-            <w:tcW w:w="1244" w:type="dxa"/>
-            <w:tcBorders/>
-            <w:vAlign w:val="bottom"/>
-          </w:tcPr>
-          <w:p>
-            <w:pPr>
-              <w:pStyle w:val="Normal"/>
-              <w:tabs>
-                <w:tab w:val="clear" w:pos="709"/>
-              </w:tabs>
-              <w:jc w:val="start"/>
-              <w:rPr/>
-            </w:pPr>
-            <w:r>
-              <w:rPr/>
-              <w:t>Cristian</w:t>
-            </w:r>
-          </w:p>
-        </w:tc>
-        <w:tc>
-          <w:tcPr>
-            <w:tcW w:w="8056" w:type="dxa"/>
+              <w:t>14</w:t>
+            </w:r>
+          </w:p>
+        </w:tc>
+        <w:tc>
+          <w:tcPr>
+            <w:tcW w:w="1243" w:type="dxa"/>
+            <w:tcBorders/>
+            <w:vAlign w:val="bottom"/>
+          </w:tcPr>
+          <w:p>
+            <w:pPr>
+              <w:pStyle w:val="Normal"/>
+              <w:tabs>
+                <w:tab w:val="clear" w:pos="709"/>
+              </w:tabs>
+              <w:jc w:val="start"/>
+              <w:rPr/>
+            </w:pPr>
+            <w:r>
+              <w:rPr/>
+              <w:t>Nerea</w:t>
+            </w:r>
+          </w:p>
+        </w:tc>
+        <w:tc>
+          <w:tcPr>
+            <w:tcW w:w="8057" w:type="dxa"/>
             <w:tcBorders/>
             <w:vAlign w:val="bottom"/>
           </w:tcPr>
@@ -2465,80 +2542,13 @@
             </w:pPr>
             <w:r>
               <w:rPr/>
-              <w:t>14</w:t>
-            </w:r>
-          </w:p>
-        </w:tc>
-        <w:tc>
-          <w:tcPr>
-            <w:tcW w:w="1244" w:type="dxa"/>
-            <w:tcBorders/>
-            <w:vAlign w:val="bottom"/>
-          </w:tcPr>
-          <w:p>
-            <w:pPr>
-              <w:pStyle w:val="Normal"/>
-              <w:tabs>
-                <w:tab w:val="clear" w:pos="709"/>
-              </w:tabs>
-              <w:jc w:val="start"/>
-              <w:rPr/>
-            </w:pPr>
-            <w:r>
-              <w:rPr/>
-              <w:t>Nerea</w:t>
-            </w:r>
-          </w:p>
-        </w:tc>
-        <w:tc>
-          <w:tcPr>
-            <w:tcW w:w="8056" w:type="dxa"/>
-            <w:tcBorders/>
-            <w:vAlign w:val="bottom"/>
-          </w:tcPr>
-          <w:p>
-            <w:pPr>
-              <w:pStyle w:val="Normal"/>
-              <w:tabs>
-                <w:tab w:val="clear" w:pos="709"/>
-              </w:tabs>
-              <w:jc w:val="start"/>
-              <w:rPr/>
-            </w:pPr>
-            <w:r>
-              <w:rPr/>
-            </w:r>
-          </w:p>
-        </w:tc>
-      </w:tr>
-      <w:tr>
-        <w:trPr>
-          <w:trHeight w:val="256" w:hRule="atLeast"/>
-        </w:trPr>
-        <w:tc>
-          <w:tcPr>
-            <w:tcW w:w="309" w:type="dxa"/>
-            <w:tcBorders/>
-            <w:vAlign w:val="bottom"/>
-          </w:tcPr>
-          <w:p>
-            <w:pPr>
-              <w:pStyle w:val="Normal"/>
-              <w:tabs>
-                <w:tab w:val="clear" w:pos="709"/>
-              </w:tabs>
-              <w:jc w:val="center"/>
-              <w:rPr/>
-            </w:pPr>
-            <w:r>
-              <w:rPr/>
               <w:t>15</w:t>
             </w:r>
           </w:p>
         </w:tc>
         <w:tc>
           <w:tcPr>
-            <w:tcW w:w="1244" w:type="dxa"/>
+            <w:tcW w:w="1243" w:type="dxa"/>
             <w:tcBorders/>
             <w:vAlign w:val="bottom"/>
           </w:tcPr>
@@ -2559,7 +2569,7 @@
         </w:tc>
         <w:tc>
           <w:tcPr>
-            <w:tcW w:w="8056" w:type="dxa"/>
+            <w:tcW w:w="8057" w:type="dxa"/>
             <w:tcBorders/>
             <w:vAlign w:val="bottom"/>
           </w:tcPr>
@@ -2603,7 +2613,7 @@
     </w:p>
     <w:p>
       <w:pPr>
-        <w:pStyle w:val="Ttulo1"/>
+        <w:pStyle w:val="Heading1"/>
         <w:keepNext w:val="true"/>
         <w:widowControl/>
         <w:numPr>
@@ -2613,7 +2623,7 @@
         <w:suppressAutoHyphens w:val="true"/>
         <w:bidi w:val="0"/>
         <w:spacing w:before="240" w:after="120"/>
-        <w:ind w:start="283" w:end="0" w:hanging="340"/>
+        <w:ind w:hanging="340" w:start="283" w:end="0"/>
         <w:jc w:val="start"/>
         <w:rPr/>
       </w:pPr>
@@ -2621,20 +2631,12 @@
       <w:bookmarkEnd w:id="2"/>
       <w:r>
         <w:rPr/>
-        <w:t xml:space="preserve">Configura la máquina de </w:t>
-      </w:r>
-      <w:r>
-        <w:rPr/>
-        <w:t>Windows2007</w:t>
-      </w:r>
-      <w:r>
-        <w:rPr/>
-        <w:t xml:space="preserve"> para que tenga la IP fija. </w:t>
+        <w:t xml:space="preserve">Configura la máquina de Windows2007 para que tenga la IP fija. </w:t>
       </w:r>
     </w:p>
     <w:p>
       <w:pPr>
-        <w:pStyle w:val="Cuerpodetexto"/>
+        <w:pStyle w:val="BodyText"/>
         <w:bidi w:val="0"/>
         <w:jc w:val="both"/>
         <w:rPr/>
@@ -2646,7 +2648,7 @@
     </w:p>
     <w:p>
       <w:pPr>
-        <w:pStyle w:val="Cuerpodetexto"/>
+        <w:pStyle w:val="BodyText"/>
         <w:numPr>
           <w:ilvl w:val="0"/>
           <w:numId w:val="5"/>
@@ -2662,7 +2664,7 @@
     </w:p>
     <w:p>
       <w:pPr>
-        <w:pStyle w:val="Cuerpodetexto"/>
+        <w:pStyle w:val="BodyText"/>
         <w:numPr>
           <w:ilvl w:val="0"/>
           <w:numId w:val="5"/>
@@ -2678,7 +2680,7 @@
     </w:p>
     <w:p>
       <w:pPr>
-        <w:pStyle w:val="Cuerpodetexto"/>
+        <w:pStyle w:val="BodyText"/>
         <w:bidi w:val="0"/>
         <w:jc w:val="both"/>
         <w:rPr/>
@@ -2703,8 +2705,8 @@
       </w:tblPr>
       <w:tblGrid>
         <w:gridCol w:w="309"/>
-        <w:gridCol w:w="1244"/>
-        <w:gridCol w:w="8056"/>
+        <w:gridCol w:w="1243"/>
+        <w:gridCol w:w="8057"/>
       </w:tblGrid>
       <w:tr>
         <w:trPr>
@@ -2735,7 +2737,7 @@
         </w:tc>
         <w:tc>
           <w:tcPr>
-            <w:tcW w:w="1244" w:type="dxa"/>
+            <w:tcW w:w="1243" w:type="dxa"/>
             <w:tcBorders/>
             <w:vAlign w:val="bottom"/>
           </w:tcPr>
@@ -2756,21 +2758,67 @@
         </w:tc>
         <w:tc>
           <w:tcPr>
-            <w:tcW w:w="8056" w:type="dxa"/>
-            <w:tcBorders/>
-            <w:vAlign w:val="bottom"/>
-          </w:tcPr>
-          <w:p>
-            <w:pPr>
-              <w:pStyle w:val="Normal"/>
-              <w:tabs>
-                <w:tab w:val="clear" w:pos="709"/>
-              </w:tabs>
-              <w:jc w:val="start"/>
-              <w:rPr/>
-            </w:pPr>
-            <w:r>
-              <w:rPr/>
+            <w:tcW w:w="8057" w:type="dxa"/>
+            <w:tcBorders/>
+            <w:vAlign w:val="bottom"/>
+          </w:tcPr>
+          <w:p>
+            <w:pPr>
+              <w:pStyle w:val="Normal"/>
+              <w:tabs>
+                <w:tab w:val="clear" w:pos="709"/>
+              </w:tabs>
+              <w:jc w:val="start"/>
+              <w:rPr/>
+            </w:pPr>
+            <w:r>
+              <w:rPr/>
+              <w:drawing>
+                <wp:anchor behindDoc="0" distT="0" distB="0" distL="0" distR="0" simplePos="0" locked="0" layoutInCell="0" allowOverlap="1" relativeHeight="5">
+                  <wp:simplePos x="0" y="0"/>
+                  <wp:positionH relativeFrom="column">
+                    <wp:posOffset>1478915</wp:posOffset>
+                  </wp:positionH>
+                  <wp:positionV relativeFrom="paragraph">
+                    <wp:posOffset>149860</wp:posOffset>
+                  </wp:positionV>
+                  <wp:extent cx="2683510" cy="3002915"/>
+                  <wp:effectExtent l="0" t="0" r="0" b="0"/>
+                  <wp:wrapSquare wrapText="largest"/>
+                  <wp:docPr id="1" name="Imagen2" descr="" title=""/>
+                  <wp:cNvGraphicFramePr>
+                    <a:graphicFrameLocks xmlns:a="http://schemas.openxmlformats.org/drawingml/2006/main" noChangeAspect="1"/>
+                  </wp:cNvGraphicFramePr>
+                  <a:graphic xmlns:a="http://schemas.openxmlformats.org/drawingml/2006/main">
+                    <a:graphicData uri="http://schemas.openxmlformats.org/drawingml/2006/picture">
+                      <pic:pic xmlns:pic="http://schemas.openxmlformats.org/drawingml/2006/picture">
+                        <pic:nvPicPr>
+                          <pic:cNvPr id="1" name="Imagen2" descr="" title=""/>
+                          <pic:cNvPicPr>
+                            <a:picLocks noChangeAspect="1" noChangeArrowheads="1"/>
+                          </pic:cNvPicPr>
+                        </pic:nvPicPr>
+                        <pic:blipFill>
+                          <a:blip r:embed="rId2"/>
+                          <a:stretch>
+                            <a:fillRect/>
+                          </a:stretch>
+                        </pic:blipFill>
+                        <pic:spPr bwMode="auto">
+                          <a:xfrm>
+                            <a:off x="0" y="0"/>
+                            <a:ext cx="2683510" cy="3002915"/>
+                          </a:xfrm>
+                          <a:prstGeom prst="rect">
+                            <a:avLst/>
+                          </a:prstGeom>
+                          <a:noFill/>
+                        </pic:spPr>
+                      </pic:pic>
+                    </a:graphicData>
+                  </a:graphic>
+                </wp:anchor>
+              </w:drawing>
             </w:r>
           </w:p>
         </w:tc>
@@ -2802,7 +2850,7 @@
         </w:tc>
         <w:tc>
           <w:tcPr>
-            <w:tcW w:w="1244" w:type="dxa"/>
+            <w:tcW w:w="1243" w:type="dxa"/>
             <w:tcBorders/>
             <w:vAlign w:val="bottom"/>
           </w:tcPr>
@@ -2823,7 +2871,7 @@
         </w:tc>
         <w:tc>
           <w:tcPr>
-            <w:tcW w:w="8056" w:type="dxa"/>
+            <w:tcW w:w="8057" w:type="dxa"/>
             <w:tcBorders/>
             <w:vAlign w:val="bottom"/>
           </w:tcPr>
@@ -2869,7 +2917,7 @@
         </w:tc>
         <w:tc>
           <w:tcPr>
-            <w:tcW w:w="1244" w:type="dxa"/>
+            <w:tcW w:w="1243" w:type="dxa"/>
             <w:tcBorders/>
             <w:vAlign w:val="bottom"/>
           </w:tcPr>
@@ -2890,7 +2938,7 @@
         </w:tc>
         <w:tc>
           <w:tcPr>
-            <w:tcW w:w="8056" w:type="dxa"/>
+            <w:tcW w:w="8057" w:type="dxa"/>
             <w:tcBorders/>
             <w:vAlign w:val="bottom"/>
           </w:tcPr>
@@ -2936,7 +2984,7 @@
         </w:tc>
         <w:tc>
           <w:tcPr>
-            <w:tcW w:w="1244" w:type="dxa"/>
+            <w:tcW w:w="1243" w:type="dxa"/>
             <w:tcBorders/>
             <w:vAlign w:val="bottom"/>
           </w:tcPr>
@@ -2957,7 +3005,7 @@
         </w:tc>
         <w:tc>
           <w:tcPr>
-            <w:tcW w:w="8056" w:type="dxa"/>
+            <w:tcW w:w="8057" w:type="dxa"/>
             <w:tcBorders/>
             <w:vAlign w:val="bottom"/>
           </w:tcPr>
@@ -3003,7 +3051,7 @@
         </w:tc>
         <w:tc>
           <w:tcPr>
-            <w:tcW w:w="1244" w:type="dxa"/>
+            <w:tcW w:w="1243" w:type="dxa"/>
             <w:tcBorders/>
             <w:vAlign w:val="bottom"/>
           </w:tcPr>
@@ -3024,7 +3072,7 @@
         </w:tc>
         <w:tc>
           <w:tcPr>
-            <w:tcW w:w="8056" w:type="dxa"/>
+            <w:tcW w:w="8057" w:type="dxa"/>
             <w:tcBorders/>
             <w:vAlign w:val="bottom"/>
           </w:tcPr>
@@ -3070,7 +3118,7 @@
         </w:tc>
         <w:tc>
           <w:tcPr>
-            <w:tcW w:w="1244" w:type="dxa"/>
+            <w:tcW w:w="1243" w:type="dxa"/>
             <w:tcBorders/>
             <w:vAlign w:val="bottom"/>
           </w:tcPr>
@@ -3091,7 +3139,7 @@
         </w:tc>
         <w:tc>
           <w:tcPr>
-            <w:tcW w:w="8056" w:type="dxa"/>
+            <w:tcW w:w="8057" w:type="dxa"/>
             <w:tcBorders/>
             <w:vAlign w:val="bottom"/>
           </w:tcPr>
@@ -3137,7 +3185,7 @@
         </w:tc>
         <w:tc>
           <w:tcPr>
-            <w:tcW w:w="1244" w:type="dxa"/>
+            <w:tcW w:w="1243" w:type="dxa"/>
             <w:tcBorders/>
             <w:vAlign w:val="bottom"/>
           </w:tcPr>
@@ -3158,7 +3206,7 @@
         </w:tc>
         <w:tc>
           <w:tcPr>
-            <w:tcW w:w="8056" w:type="dxa"/>
+            <w:tcW w:w="8057" w:type="dxa"/>
             <w:tcBorders/>
             <w:vAlign w:val="bottom"/>
           </w:tcPr>
@@ -3204,7 +3252,7 @@
         </w:tc>
         <w:tc>
           <w:tcPr>
-            <w:tcW w:w="1244" w:type="dxa"/>
+            <w:tcW w:w="1243" w:type="dxa"/>
             <w:tcBorders/>
             <w:vAlign w:val="bottom"/>
           </w:tcPr>
@@ -3225,7 +3273,7 @@
         </w:tc>
         <w:tc>
           <w:tcPr>
-            <w:tcW w:w="8056" w:type="dxa"/>
+            <w:tcW w:w="8057" w:type="dxa"/>
             <w:tcBorders/>
             <w:vAlign w:val="bottom"/>
           </w:tcPr>
@@ -3271,28 +3319,28 @@
         </w:tc>
         <w:tc>
           <w:tcPr>
-            <w:tcW w:w="1244" w:type="dxa"/>
-            <w:tcBorders/>
-            <w:vAlign w:val="bottom"/>
-          </w:tcPr>
-          <w:p>
-            <w:pPr>
-              <w:pStyle w:val="Normal"/>
-              <w:tabs>
-                <w:tab w:val="clear" w:pos="709"/>
-              </w:tabs>
-              <w:jc w:val="start"/>
-              <w:rPr/>
-            </w:pPr>
-            <w:r>
-              <w:rPr/>
-              <w:t xml:space="preserve">Daniel </w:t>
-            </w:r>
-          </w:p>
-        </w:tc>
-        <w:tc>
-          <w:tcPr>
-            <w:tcW w:w="8056" w:type="dxa"/>
+            <w:tcW w:w="1243" w:type="dxa"/>
+            <w:tcBorders/>
+            <w:vAlign w:val="bottom"/>
+          </w:tcPr>
+          <w:p>
+            <w:pPr>
+              <w:pStyle w:val="Normal"/>
+              <w:tabs>
+                <w:tab w:val="clear" w:pos="709"/>
+              </w:tabs>
+              <w:jc w:val="start"/>
+              <w:rPr/>
+            </w:pPr>
+            <w:r>
+              <w:rPr/>
+              <w:t>Daniel</w:t>
+            </w:r>
+          </w:p>
+        </w:tc>
+        <w:tc>
+          <w:tcPr>
+            <w:tcW w:w="8057" w:type="dxa"/>
             <w:tcBorders/>
             <w:vAlign w:val="bottom"/>
           </w:tcPr>
@@ -3338,7 +3386,7 @@
         </w:tc>
         <w:tc>
           <w:tcPr>
-            <w:tcW w:w="1244" w:type="dxa"/>
+            <w:tcW w:w="1243" w:type="dxa"/>
             <w:tcBorders/>
             <w:vAlign w:val="bottom"/>
           </w:tcPr>
@@ -3359,7 +3407,74 @@
         </w:tc>
         <w:tc>
           <w:tcPr>
-            <w:tcW w:w="8056" w:type="dxa"/>
+            <w:tcW w:w="8057" w:type="dxa"/>
+            <w:tcBorders/>
+            <w:vAlign w:val="bottom"/>
+          </w:tcPr>
+          <w:p>
+            <w:pPr>
+              <w:pStyle w:val="Normal"/>
+              <w:tabs>
+                <w:tab w:val="clear" w:pos="709"/>
+              </w:tabs>
+              <w:jc w:val="start"/>
+              <w:rPr/>
+            </w:pPr>
+            <w:r>
+              <w:rPr/>
+            </w:r>
+          </w:p>
+        </w:tc>
+      </w:tr>
+      <w:tr>
+        <w:trPr>
+          <w:trHeight w:val="78" w:hRule="atLeast"/>
+        </w:trPr>
+        <w:tc>
+          <w:tcPr>
+            <w:tcW w:w="309" w:type="dxa"/>
+            <w:tcBorders/>
+            <w:vAlign w:val="bottom"/>
+          </w:tcPr>
+          <w:p>
+            <w:pPr>
+              <w:pStyle w:val="Normal"/>
+              <w:tabs>
+                <w:tab w:val="clear" w:pos="709"/>
+              </w:tabs>
+              <w:jc w:val="center"/>
+              <w:rPr/>
+            </w:pPr>
+            <w:r>
+              <w:rPr/>
+              <w:t>9</w:t>
+            </w:r>
+          </w:p>
+        </w:tc>
+        <w:tc>
+          <w:tcPr>
+            <w:tcW w:w="1243" w:type="dxa"/>
+            <w:tcBorders/>
+            <w:vAlign w:val="bottom"/>
+          </w:tcPr>
+          <w:p>
+            <w:pPr>
+              <w:pStyle w:val="Normal"/>
+              <w:tabs>
+                <w:tab w:val="clear" w:pos="709"/>
+              </w:tabs>
+              <w:jc w:val="start"/>
+              <w:rPr/>
+            </w:pPr>
+            <w:r>
+              <w:rPr/>
+              <w:t>Sofia</w:t>
+            </w:r>
+          </w:p>
+        </w:tc>
+        <w:tc>
+          <w:tcPr>
+            <w:tcW w:w="8057" w:type="dxa"/>
             <w:tcBorders/>
             <w:vAlign w:val="bottom"/>
           </w:tcPr>
@@ -3399,34 +3514,34 @@
             </w:pPr>
             <w:r>
               <w:rPr/>
-              <w:t>9</w:t>
-            </w:r>
-          </w:p>
-        </w:tc>
-        <w:tc>
-          <w:tcPr>
-            <w:tcW w:w="1244" w:type="dxa"/>
-            <w:tcBorders/>
-            <w:vAlign w:val="bottom"/>
-          </w:tcPr>
-          <w:p>
-            <w:pPr>
-              <w:pStyle w:val="Normal"/>
-              <w:tabs>
-                <w:tab w:val="clear" w:pos="709"/>
-              </w:tabs>
-              <w:jc w:val="start"/>
-              <w:rPr/>
-            </w:pPr>
-            <w:r>
-              <w:rPr/>
-              <w:t>Sofia</w:t>
-            </w:r>
-          </w:p>
-        </w:tc>
-        <w:tc>
-          <w:tcPr>
-            <w:tcW w:w="8056" w:type="dxa"/>
+              <w:t>10</w:t>
+            </w:r>
+          </w:p>
+        </w:tc>
+        <w:tc>
+          <w:tcPr>
+            <w:tcW w:w="1243" w:type="dxa"/>
+            <w:tcBorders/>
+            <w:vAlign w:val="bottom"/>
+          </w:tcPr>
+          <w:p>
+            <w:pPr>
+              <w:pStyle w:val="Normal"/>
+              <w:tabs>
+                <w:tab w:val="clear" w:pos="709"/>
+              </w:tabs>
+              <w:jc w:val="start"/>
+              <w:rPr/>
+            </w:pPr>
+            <w:r>
+              <w:rPr/>
+              <w:t>Daniel</w:t>
+            </w:r>
+          </w:p>
+        </w:tc>
+        <w:tc>
+          <w:tcPr>
+            <w:tcW w:w="8057" w:type="dxa"/>
             <w:tcBorders/>
             <w:vAlign w:val="bottom"/>
           </w:tcPr>
@@ -3466,34 +3581,34 @@
             </w:pPr>
             <w:r>
               <w:rPr/>
-              <w:t>10</w:t>
-            </w:r>
-          </w:p>
-        </w:tc>
-        <w:tc>
-          <w:tcPr>
-            <w:tcW w:w="1244" w:type="dxa"/>
-            <w:tcBorders/>
-            <w:vAlign w:val="bottom"/>
-          </w:tcPr>
-          <w:p>
-            <w:pPr>
-              <w:pStyle w:val="Normal"/>
-              <w:tabs>
-                <w:tab w:val="clear" w:pos="709"/>
-              </w:tabs>
-              <w:jc w:val="start"/>
-              <w:rPr/>
-            </w:pPr>
-            <w:r>
-              <w:rPr/>
-              <w:t xml:space="preserve">Daniel </w:t>
-            </w:r>
-          </w:p>
-        </w:tc>
-        <w:tc>
-          <w:tcPr>
-            <w:tcW w:w="8056" w:type="dxa"/>
+              <w:t>11</w:t>
+            </w:r>
+          </w:p>
+        </w:tc>
+        <w:tc>
+          <w:tcPr>
+            <w:tcW w:w="1243" w:type="dxa"/>
+            <w:tcBorders/>
+            <w:vAlign w:val="bottom"/>
+          </w:tcPr>
+          <w:p>
+            <w:pPr>
+              <w:pStyle w:val="Normal"/>
+              <w:tabs>
+                <w:tab w:val="clear" w:pos="709"/>
+              </w:tabs>
+              <w:jc w:val="start"/>
+              <w:rPr/>
+            </w:pPr>
+            <w:r>
+              <w:rPr/>
+              <w:t>Yonathan</w:t>
+            </w:r>
+          </w:p>
+        </w:tc>
+        <w:tc>
+          <w:tcPr>
+            <w:tcW w:w="8057" w:type="dxa"/>
             <w:tcBorders/>
             <w:vAlign w:val="bottom"/>
           </w:tcPr>
@@ -3533,34 +3648,34 @@
             </w:pPr>
             <w:r>
               <w:rPr/>
-              <w:t>11</w:t>
-            </w:r>
-          </w:p>
-        </w:tc>
-        <w:tc>
-          <w:tcPr>
-            <w:tcW w:w="1244" w:type="dxa"/>
-            <w:tcBorders/>
-            <w:vAlign w:val="bottom"/>
-          </w:tcPr>
-          <w:p>
-            <w:pPr>
-              <w:pStyle w:val="Normal"/>
-              <w:tabs>
-                <w:tab w:val="clear" w:pos="709"/>
-              </w:tabs>
-              <w:jc w:val="start"/>
-              <w:rPr/>
-            </w:pPr>
-            <w:r>
-              <w:rPr/>
-              <w:t>Yonathan</w:t>
-            </w:r>
-          </w:p>
-        </w:tc>
-        <w:tc>
-          <w:tcPr>
-            <w:tcW w:w="8056" w:type="dxa"/>
+              <w:t>12</w:t>
+            </w:r>
+          </w:p>
+        </w:tc>
+        <w:tc>
+          <w:tcPr>
+            <w:tcW w:w="1243" w:type="dxa"/>
+            <w:tcBorders/>
+            <w:vAlign w:val="bottom"/>
+          </w:tcPr>
+          <w:p>
+            <w:pPr>
+              <w:pStyle w:val="Normal"/>
+              <w:tabs>
+                <w:tab w:val="clear" w:pos="709"/>
+              </w:tabs>
+              <w:jc w:val="start"/>
+              <w:rPr/>
+            </w:pPr>
+            <w:r>
+              <w:rPr/>
+              <w:t>Antonio</w:t>
+            </w:r>
+          </w:p>
+        </w:tc>
+        <w:tc>
+          <w:tcPr>
+            <w:tcW w:w="8057" w:type="dxa"/>
             <w:tcBorders/>
             <w:vAlign w:val="bottom"/>
           </w:tcPr>
@@ -3600,34 +3715,34 @@
             </w:pPr>
             <w:r>
               <w:rPr/>
-              <w:t>12</w:t>
-            </w:r>
-          </w:p>
-        </w:tc>
-        <w:tc>
-          <w:tcPr>
-            <w:tcW w:w="1244" w:type="dxa"/>
-            <w:tcBorders/>
-            <w:vAlign w:val="bottom"/>
-          </w:tcPr>
-          <w:p>
-            <w:pPr>
-              <w:pStyle w:val="Normal"/>
-              <w:tabs>
-                <w:tab w:val="clear" w:pos="709"/>
-              </w:tabs>
-              <w:jc w:val="start"/>
-              <w:rPr/>
-            </w:pPr>
-            <w:r>
-              <w:rPr/>
-              <w:t>Antonio</w:t>
-            </w:r>
-          </w:p>
-        </w:tc>
-        <w:tc>
-          <w:tcPr>
-            <w:tcW w:w="8056" w:type="dxa"/>
+              <w:t>13</w:t>
+            </w:r>
+          </w:p>
+        </w:tc>
+        <w:tc>
+          <w:tcPr>
+            <w:tcW w:w="1243" w:type="dxa"/>
+            <w:tcBorders/>
+            <w:vAlign w:val="bottom"/>
+          </w:tcPr>
+          <w:p>
+            <w:pPr>
+              <w:pStyle w:val="Normal"/>
+              <w:tabs>
+                <w:tab w:val="clear" w:pos="709"/>
+              </w:tabs>
+              <w:jc w:val="start"/>
+              <w:rPr/>
+            </w:pPr>
+            <w:r>
+              <w:rPr/>
+              <w:t>Cristian</w:t>
+            </w:r>
+          </w:p>
+        </w:tc>
+        <w:tc>
+          <w:tcPr>
+            <w:tcW w:w="8057" w:type="dxa"/>
             <w:tcBorders/>
             <w:vAlign w:val="bottom"/>
           </w:tcPr>
@@ -3667,34 +3782,34 @@
             </w:pPr>
             <w:r>
               <w:rPr/>
-              <w:t>13</w:t>
-            </w:r>
-          </w:p>
-        </w:tc>
-        <w:tc>
-          <w:tcPr>
-            <w:tcW w:w="1244" w:type="dxa"/>
-            <w:tcBorders/>
-            <w:vAlign w:val="bottom"/>
-          </w:tcPr>
-          <w:p>
-            <w:pPr>
-              <w:pStyle w:val="Normal"/>
-              <w:tabs>
-                <w:tab w:val="clear" w:pos="709"/>
-              </w:tabs>
-              <w:jc w:val="start"/>
-              <w:rPr/>
-            </w:pPr>
-            <w:r>
-              <w:rPr/>
-              <w:t>Cristian</w:t>
-            </w:r>
-          </w:p>
-        </w:tc>
-        <w:tc>
-          <w:tcPr>
-            <w:tcW w:w="8056" w:type="dxa"/>
+              <w:t>14</w:t>
+            </w:r>
+          </w:p>
+        </w:tc>
+        <w:tc>
+          <w:tcPr>
+            <w:tcW w:w="1243" w:type="dxa"/>
+            <w:tcBorders/>
+            <w:vAlign w:val="bottom"/>
+          </w:tcPr>
+          <w:p>
+            <w:pPr>
+              <w:pStyle w:val="Normal"/>
+              <w:tabs>
+                <w:tab w:val="clear" w:pos="709"/>
+              </w:tabs>
+              <w:jc w:val="start"/>
+              <w:rPr/>
+            </w:pPr>
+            <w:r>
+              <w:rPr/>
+              <w:t>Nerea</w:t>
+            </w:r>
+          </w:p>
+        </w:tc>
+        <w:tc>
+          <w:tcPr>
+            <w:tcW w:w="8057" w:type="dxa"/>
             <w:tcBorders/>
             <w:vAlign w:val="bottom"/>
           </w:tcPr>
@@ -3734,80 +3849,13 @@
             </w:pPr>
             <w:r>
               <w:rPr/>
-              <w:t>14</w:t>
-            </w:r>
-          </w:p>
-        </w:tc>
-        <w:tc>
-          <w:tcPr>
-            <w:tcW w:w="1244" w:type="dxa"/>
-            <w:tcBorders/>
-            <w:vAlign w:val="bottom"/>
-          </w:tcPr>
-          <w:p>
-            <w:pPr>
-              <w:pStyle w:val="Normal"/>
-              <w:tabs>
-                <w:tab w:val="clear" w:pos="709"/>
-              </w:tabs>
-              <w:jc w:val="start"/>
-              <w:rPr/>
-            </w:pPr>
-            <w:r>
-              <w:rPr/>
-              <w:t>Nerea</w:t>
-            </w:r>
-          </w:p>
-        </w:tc>
-        <w:tc>
-          <w:tcPr>
-            <w:tcW w:w="8056" w:type="dxa"/>
-            <w:tcBorders/>
-            <w:vAlign w:val="bottom"/>
-          </w:tcPr>
-          <w:p>
-            <w:pPr>
-              <w:pStyle w:val="Normal"/>
-              <w:tabs>
-                <w:tab w:val="clear" w:pos="709"/>
-              </w:tabs>
-              <w:jc w:val="start"/>
-              <w:rPr/>
-            </w:pPr>
-            <w:r>
-              <w:rPr/>
-            </w:r>
-          </w:p>
-        </w:tc>
-      </w:tr>
-      <w:tr>
-        <w:trPr>
-          <w:trHeight w:val="256" w:hRule="atLeast"/>
-        </w:trPr>
-        <w:tc>
-          <w:tcPr>
-            <w:tcW w:w="309" w:type="dxa"/>
-            <w:tcBorders/>
-            <w:vAlign w:val="bottom"/>
-          </w:tcPr>
-          <w:p>
-            <w:pPr>
-              <w:pStyle w:val="Normal"/>
-              <w:tabs>
-                <w:tab w:val="clear" w:pos="709"/>
-              </w:tabs>
-              <w:jc w:val="center"/>
-              <w:rPr/>
-            </w:pPr>
-            <w:r>
-              <w:rPr/>
               <w:t>15</w:t>
             </w:r>
           </w:p>
         </w:tc>
         <w:tc>
           <w:tcPr>
-            <w:tcW w:w="1244" w:type="dxa"/>
+            <w:tcW w:w="1243" w:type="dxa"/>
             <w:tcBorders/>
             <w:vAlign w:val="bottom"/>
           </w:tcPr>
@@ -3828,7 +3876,7 @@
         </w:tc>
         <w:tc>
           <w:tcPr>
-            <w:tcW w:w="8056" w:type="dxa"/>
+            <w:tcW w:w="8057" w:type="dxa"/>
             <w:tcBorders/>
             <w:vAlign w:val="bottom"/>
           </w:tcPr>
@@ -3861,7 +3909,7 @@
     </w:p>
     <w:p>
       <w:pPr>
-        <w:pStyle w:val="Ttulo1"/>
+        <w:pStyle w:val="Heading1"/>
         <w:keepNext w:val="true"/>
         <w:widowControl/>
         <w:numPr>
@@ -3871,7 +3919,7 @@
         <w:suppressAutoHyphens w:val="true"/>
         <w:bidi w:val="0"/>
         <w:spacing w:before="240" w:after="120"/>
-        <w:ind w:start="283" w:end="0" w:hanging="340"/>
+        <w:ind w:hanging="340" w:start="283" w:end="0"/>
         <w:jc w:val="start"/>
         <w:rPr/>
       </w:pPr>
@@ -3879,20 +3927,12 @@
       <w:bookmarkEnd w:id="3"/>
       <w:r>
         <w:rPr/>
-        <w:t>Co</w:t>
-      </w:r>
-      <w:r>
-        <w:rPr/>
-        <w:t xml:space="preserve">mprobaciones de acceso </w:t>
-      </w:r>
-      <w:r>
-        <w:rPr/>
-        <w:t xml:space="preserve"> </w:t>
+        <w:t xml:space="preserve">Comprobaciones de acceso  </w:t>
       </w:r>
     </w:p>
     <w:p>
       <w:pPr>
-        <w:pStyle w:val="Cuerpodetexto"/>
+        <w:pStyle w:val="BodyText"/>
         <w:bidi w:val="0"/>
         <w:jc w:val="both"/>
         <w:rPr/>
@@ -3904,7 +3944,7 @@
     </w:p>
     <w:p>
       <w:pPr>
-        <w:pStyle w:val="Cuerpodetexto"/>
+        <w:pStyle w:val="BodyText"/>
         <w:numPr>
           <w:ilvl w:val="0"/>
           <w:numId w:val="4"/>
@@ -3920,7 +3960,7 @@
     </w:p>
     <w:p>
       <w:pPr>
-        <w:pStyle w:val="Cuerpodetexto"/>
+        <w:pStyle w:val="BodyText"/>
         <w:numPr>
           <w:ilvl w:val="0"/>
           <w:numId w:val="4"/>
@@ -3936,7 +3976,7 @@
     </w:p>
     <w:p>
       <w:pPr>
-        <w:pStyle w:val="Cuerpodetexto"/>
+        <w:pStyle w:val="BodyText"/>
         <w:bidi w:val="0"/>
         <w:jc w:val="both"/>
         <w:rPr/>
@@ -3961,8 +4001,8 @@
       </w:tblPr>
       <w:tblGrid>
         <w:gridCol w:w="309"/>
-        <w:gridCol w:w="1244"/>
-        <w:gridCol w:w="8056"/>
+        <w:gridCol w:w="1243"/>
+        <w:gridCol w:w="8057"/>
       </w:tblGrid>
       <w:tr>
         <w:trPr>
@@ -3993,7 +4033,7 @@
         </w:tc>
         <w:tc>
           <w:tcPr>
-            <w:tcW w:w="1244" w:type="dxa"/>
+            <w:tcW w:w="1243" w:type="dxa"/>
             <w:tcBorders/>
             <w:vAlign w:val="bottom"/>
           </w:tcPr>
@@ -4014,7 +4054,7 @@
         </w:tc>
         <w:tc>
           <w:tcPr>
-            <w:tcW w:w="8056" w:type="dxa"/>
+            <w:tcW w:w="8057" w:type="dxa"/>
             <w:tcBorders/>
             <w:vAlign w:val="bottom"/>
           </w:tcPr>
@@ -4060,7 +4100,7 @@
         </w:tc>
         <w:tc>
           <w:tcPr>
-            <w:tcW w:w="1244" w:type="dxa"/>
+            <w:tcW w:w="1243" w:type="dxa"/>
             <w:tcBorders/>
             <w:vAlign w:val="bottom"/>
           </w:tcPr>
@@ -4081,21 +4121,67 @@
         </w:tc>
         <w:tc>
           <w:tcPr>
-            <w:tcW w:w="8056" w:type="dxa"/>
-            <w:tcBorders/>
-            <w:vAlign w:val="bottom"/>
-          </w:tcPr>
-          <w:p>
-            <w:pPr>
-              <w:pStyle w:val="Normal"/>
-              <w:tabs>
-                <w:tab w:val="clear" w:pos="709"/>
-              </w:tabs>
-              <w:jc w:val="start"/>
-              <w:rPr/>
-            </w:pPr>
-            <w:r>
-              <w:rPr/>
+            <w:tcW w:w="8057" w:type="dxa"/>
+            <w:tcBorders/>
+            <w:vAlign w:val="bottom"/>
+          </w:tcPr>
+          <w:p>
+            <w:pPr>
+              <w:pStyle w:val="Normal"/>
+              <w:tabs>
+                <w:tab w:val="clear" w:pos="709"/>
+              </w:tabs>
+              <w:jc w:val="start"/>
+              <w:rPr/>
+            </w:pPr>
+            <w:r>
+              <w:rPr/>
+              <w:drawing>
+                <wp:anchor behindDoc="0" distT="0" distB="0" distL="0" distR="0" simplePos="0" locked="0" layoutInCell="0" allowOverlap="1" relativeHeight="7">
+                  <wp:simplePos x="0" y="0"/>
+                  <wp:positionH relativeFrom="column">
+                    <wp:posOffset>149860</wp:posOffset>
+                  </wp:positionH>
+                  <wp:positionV relativeFrom="paragraph">
+                    <wp:posOffset>121920</wp:posOffset>
+                  </wp:positionV>
+                  <wp:extent cx="4705350" cy="819150"/>
+                  <wp:effectExtent l="0" t="0" r="0" b="0"/>
+                  <wp:wrapSquare wrapText="largest"/>
+                  <wp:docPr id="2" name="Imagen4" descr="" title=""/>
+                  <wp:cNvGraphicFramePr>
+                    <a:graphicFrameLocks xmlns:a="http://schemas.openxmlformats.org/drawingml/2006/main" noChangeAspect="1"/>
+                  </wp:cNvGraphicFramePr>
+                  <a:graphic xmlns:a="http://schemas.openxmlformats.org/drawingml/2006/main">
+                    <a:graphicData uri="http://schemas.openxmlformats.org/drawingml/2006/picture">
+                      <pic:pic xmlns:pic="http://schemas.openxmlformats.org/drawingml/2006/picture">
+                        <pic:nvPicPr>
+                          <pic:cNvPr id="2" name="Imagen4" descr="" title=""/>
+                          <pic:cNvPicPr>
+                            <a:picLocks noChangeAspect="1" noChangeArrowheads="1"/>
+                          </pic:cNvPicPr>
+                        </pic:nvPicPr>
+                        <pic:blipFill>
+                          <a:blip r:embed="rId3"/>
+                          <a:stretch>
+                            <a:fillRect/>
+                          </a:stretch>
+                        </pic:blipFill>
+                        <pic:spPr bwMode="auto">
+                          <a:xfrm>
+                            <a:off x="0" y="0"/>
+                            <a:ext cx="4705350" cy="819150"/>
+                          </a:xfrm>
+                          <a:prstGeom prst="rect">
+                            <a:avLst/>
+                          </a:prstGeom>
+                          <a:noFill/>
+                        </pic:spPr>
+                      </pic:pic>
+                    </a:graphicData>
+                  </a:graphic>
+                </wp:anchor>
+              </w:drawing>
             </w:r>
           </w:p>
         </w:tc>
@@ -4127,7 +4213,7 @@
         </w:tc>
         <w:tc>
           <w:tcPr>
-            <w:tcW w:w="1244" w:type="dxa"/>
+            <w:tcW w:w="1243" w:type="dxa"/>
             <w:tcBorders/>
             <w:vAlign w:val="bottom"/>
           </w:tcPr>
@@ -4148,7 +4234,7 @@
         </w:tc>
         <w:tc>
           <w:tcPr>
-            <w:tcW w:w="8056" w:type="dxa"/>
+            <w:tcW w:w="8057" w:type="dxa"/>
             <w:tcBorders/>
             <w:vAlign w:val="bottom"/>
           </w:tcPr>
@@ -4194,7 +4280,7 @@
         </w:tc>
         <w:tc>
           <w:tcPr>
-            <w:tcW w:w="1244" w:type="dxa"/>
+            <w:tcW w:w="1243" w:type="dxa"/>
             <w:tcBorders/>
             <w:vAlign w:val="bottom"/>
           </w:tcPr>
@@ -4215,7 +4301,74 @@
         </w:tc>
         <w:tc>
           <w:tcPr>
-            <w:tcW w:w="8056" w:type="dxa"/>
+            <w:tcW w:w="8057" w:type="dxa"/>
+            <w:tcBorders/>
+            <w:vAlign w:val="bottom"/>
+          </w:tcPr>
+          <w:p>
+            <w:pPr>
+              <w:pStyle w:val="Normal"/>
+              <w:tabs>
+                <w:tab w:val="clear" w:pos="709"/>
+              </w:tabs>
+              <w:jc w:val="start"/>
+              <w:rPr/>
+            </w:pPr>
+            <w:r>
+              <w:rPr/>
+            </w:r>
+          </w:p>
+        </w:tc>
+      </w:tr>
+      <w:tr>
+        <w:trPr>
+          <w:trHeight w:val="431" w:hRule="atLeast"/>
+        </w:trPr>
+        <w:tc>
+          <w:tcPr>
+            <w:tcW w:w="309" w:type="dxa"/>
+            <w:tcBorders/>
+            <w:vAlign w:val="bottom"/>
+          </w:tcPr>
+          <w:p>
+            <w:pPr>
+              <w:pStyle w:val="Normal"/>
+              <w:tabs>
+                <w:tab w:val="clear" w:pos="709"/>
+              </w:tabs>
+              <w:jc w:val="center"/>
+              <w:rPr/>
+            </w:pPr>
+            <w:r>
+              <w:rPr/>
+              <w:t>3</w:t>
+            </w:r>
+          </w:p>
+        </w:tc>
+        <w:tc>
+          <w:tcPr>
+            <w:tcW w:w="1243" w:type="dxa"/>
+            <w:tcBorders/>
+            <w:vAlign w:val="bottom"/>
+          </w:tcPr>
+          <w:p>
+            <w:pPr>
+              <w:pStyle w:val="Normal"/>
+              <w:tabs>
+                <w:tab w:val="clear" w:pos="709"/>
+              </w:tabs>
+              <w:jc w:val="start"/>
+              <w:rPr/>
+            </w:pPr>
+            <w:r>
+              <w:rPr/>
+              <w:t>Alejandro</w:t>
+            </w:r>
+          </w:p>
+        </w:tc>
+        <w:tc>
+          <w:tcPr>
+            <w:tcW w:w="8057" w:type="dxa"/>
             <w:tcBorders/>
             <w:vAlign w:val="bottom"/>
           </w:tcPr>
@@ -4255,34 +4408,34 @@
             </w:pPr>
             <w:r>
               <w:rPr/>
-              <w:t>3</w:t>
-            </w:r>
-          </w:p>
-        </w:tc>
-        <w:tc>
-          <w:tcPr>
-            <w:tcW w:w="1244" w:type="dxa"/>
-            <w:tcBorders/>
-            <w:vAlign w:val="bottom"/>
-          </w:tcPr>
-          <w:p>
-            <w:pPr>
-              <w:pStyle w:val="Normal"/>
-              <w:tabs>
-                <w:tab w:val="clear" w:pos="709"/>
-              </w:tabs>
-              <w:jc w:val="start"/>
-              <w:rPr/>
-            </w:pPr>
-            <w:r>
-              <w:rPr/>
-              <w:t>Alejandro</w:t>
-            </w:r>
-          </w:p>
-        </w:tc>
-        <w:tc>
-          <w:tcPr>
-            <w:tcW w:w="8056" w:type="dxa"/>
+              <w:t>4</w:t>
+            </w:r>
+          </w:p>
+        </w:tc>
+        <w:tc>
+          <w:tcPr>
+            <w:tcW w:w="1243" w:type="dxa"/>
+            <w:tcBorders/>
+            <w:vAlign w:val="bottom"/>
+          </w:tcPr>
+          <w:p>
+            <w:pPr>
+              <w:pStyle w:val="Normal"/>
+              <w:tabs>
+                <w:tab w:val="clear" w:pos="709"/>
+              </w:tabs>
+              <w:jc w:val="start"/>
+              <w:rPr/>
+            </w:pPr>
+            <w:r>
+              <w:rPr/>
+              <w:t>Brian</w:t>
+            </w:r>
+          </w:p>
+        </w:tc>
+        <w:tc>
+          <w:tcPr>
+            <w:tcW w:w="8057" w:type="dxa"/>
             <w:tcBorders/>
             <w:vAlign w:val="bottom"/>
           </w:tcPr>
@@ -4322,48 +4475,161 @@
             </w:pPr>
             <w:r>
               <w:rPr/>
-              <w:t>4</w:t>
-            </w:r>
-          </w:p>
-        </w:tc>
-        <w:tc>
-          <w:tcPr>
-            <w:tcW w:w="1244" w:type="dxa"/>
-            <w:tcBorders/>
-            <w:vAlign w:val="bottom"/>
-          </w:tcPr>
-          <w:p>
-            <w:pPr>
-              <w:pStyle w:val="Normal"/>
-              <w:tabs>
-                <w:tab w:val="clear" w:pos="709"/>
-              </w:tabs>
-              <w:jc w:val="start"/>
-              <w:rPr/>
-            </w:pPr>
-            <w:r>
-              <w:rPr/>
-              <w:t>Brian</w:t>
-            </w:r>
-          </w:p>
-        </w:tc>
-        <w:tc>
-          <w:tcPr>
-            <w:tcW w:w="8056" w:type="dxa"/>
-            <w:tcBorders/>
-            <w:vAlign w:val="bottom"/>
-          </w:tcPr>
-          <w:p>
-            <w:pPr>
-              <w:pStyle w:val="Normal"/>
-              <w:tabs>
-                <w:tab w:val="clear" w:pos="709"/>
-              </w:tabs>
-              <w:jc w:val="start"/>
-              <w:rPr/>
-            </w:pPr>
-            <w:r>
-              <w:rPr/>
+              <w:t>5</w:t>
+            </w:r>
+          </w:p>
+        </w:tc>
+        <w:tc>
+          <w:tcPr>
+            <w:tcW w:w="1243" w:type="dxa"/>
+            <w:tcBorders/>
+            <w:vAlign w:val="bottom"/>
+          </w:tcPr>
+          <w:p>
+            <w:pPr>
+              <w:pStyle w:val="Normal"/>
+              <w:tabs>
+                <w:tab w:val="clear" w:pos="709"/>
+              </w:tabs>
+              <w:jc w:val="start"/>
+              <w:rPr/>
+            </w:pPr>
+            <w:r>
+              <w:rPr/>
+              <w:t>Sergio</w:t>
+            </w:r>
+          </w:p>
+        </w:tc>
+        <w:tc>
+          <w:tcPr>
+            <w:tcW w:w="8057" w:type="dxa"/>
+            <w:tcBorders/>
+            <w:vAlign w:val="bottom"/>
+          </w:tcPr>
+          <w:p>
+            <w:pPr>
+              <w:pStyle w:val="Normal"/>
+              <w:tabs>
+                <w:tab w:val="clear" w:pos="709"/>
+              </w:tabs>
+              <w:jc w:val="start"/>
+              <w:rPr/>
+            </w:pPr>
+            <w:r>
+              <w:rPr/>
+            </w:r>
+          </w:p>
+        </w:tc>
+      </w:tr>
+      <w:tr>
+        <w:trPr>
+          <w:trHeight w:val="341" w:hRule="atLeast"/>
+        </w:trPr>
+        <w:tc>
+          <w:tcPr>
+            <w:tcW w:w="309" w:type="dxa"/>
+            <w:tcBorders/>
+            <w:vAlign w:val="bottom"/>
+          </w:tcPr>
+          <w:p>
+            <w:pPr>
+              <w:pStyle w:val="Normal"/>
+              <w:tabs>
+                <w:tab w:val="clear" w:pos="709"/>
+              </w:tabs>
+              <w:jc w:val="center"/>
+              <w:rPr/>
+            </w:pPr>
+            <w:r>
+              <w:rPr/>
+              <w:t>6</w:t>
+            </w:r>
+          </w:p>
+        </w:tc>
+        <w:tc>
+          <w:tcPr>
+            <w:tcW w:w="1243" w:type="dxa"/>
+            <w:tcBorders/>
+            <w:vAlign w:val="bottom"/>
+          </w:tcPr>
+          <w:p>
+            <w:pPr>
+              <w:pStyle w:val="Normal"/>
+              <w:tabs>
+                <w:tab w:val="clear" w:pos="709"/>
+              </w:tabs>
+              <w:jc w:val="start"/>
+              <w:rPr/>
+            </w:pPr>
+            <w:r>
+              <w:rPr/>
+              <w:t>Damien</w:t>
+            </w:r>
+          </w:p>
+        </w:tc>
+        <w:tc>
+          <w:tcPr>
+            <w:tcW w:w="8057" w:type="dxa"/>
+            <w:tcBorders/>
+            <w:vAlign w:val="bottom"/>
+          </w:tcPr>
+          <w:p>
+            <w:pPr>
+              <w:pStyle w:val="Normal"/>
+              <w:tabs>
+                <w:tab w:val="clear" w:pos="709"/>
+              </w:tabs>
+              <w:jc w:val="start"/>
+              <w:rPr/>
+            </w:pPr>
+            <w:r>
+              <w:rPr/>
+              <w:drawing>
+                <wp:anchor behindDoc="0" distT="0" distB="0" distL="0" distR="0" simplePos="0" locked="0" layoutInCell="0" allowOverlap="1" relativeHeight="6">
+                  <wp:simplePos x="0" y="0"/>
+                  <wp:positionH relativeFrom="column">
+                    <wp:posOffset>407670</wp:posOffset>
+                  </wp:positionH>
+                  <wp:positionV relativeFrom="paragraph">
+                    <wp:posOffset>123825</wp:posOffset>
+                  </wp:positionV>
+                  <wp:extent cx="4381500" cy="1609725"/>
+                  <wp:effectExtent l="0" t="0" r="0" b="0"/>
+                  <wp:wrapSquare wrapText="largest"/>
+                  <wp:docPr id="3" name="Imagen3" descr="" title=""/>
+                  <wp:cNvGraphicFramePr>
+                    <a:graphicFrameLocks xmlns:a="http://schemas.openxmlformats.org/drawingml/2006/main" noChangeAspect="1"/>
+                  </wp:cNvGraphicFramePr>
+                  <a:graphic xmlns:a="http://schemas.openxmlformats.org/drawingml/2006/main">
+                    <a:graphicData uri="http://schemas.openxmlformats.org/drawingml/2006/picture">
+                      <pic:pic xmlns:pic="http://schemas.openxmlformats.org/drawingml/2006/picture">
+                        <pic:nvPicPr>
+                          <pic:cNvPr id="3" name="Imagen3" descr="" title=""/>
+                          <pic:cNvPicPr>
+                            <a:picLocks noChangeAspect="1" noChangeArrowheads="1"/>
+                          </pic:cNvPicPr>
+                        </pic:nvPicPr>
+                        <pic:blipFill>
+                          <a:blip r:embed="rId4"/>
+                          <a:stretch>
+                            <a:fillRect/>
+                          </a:stretch>
+                        </pic:blipFill>
+                        <pic:spPr bwMode="auto">
+                          <a:xfrm>
+                            <a:off x="0" y="0"/>
+                            <a:ext cx="4381500" cy="1609725"/>
+                          </a:xfrm>
+                          <a:prstGeom prst="rect">
+                            <a:avLst/>
+                          </a:prstGeom>
+                          <a:noFill/>
+                        </pic:spPr>
+                      </pic:pic>
+                    </a:graphicData>
+                  </a:graphic>
+                </wp:anchor>
+              </w:drawing>
             </w:r>
           </w:p>
         </w:tc>
@@ -4389,34 +4655,34 @@
             </w:pPr>
             <w:r>
               <w:rPr/>
-              <w:t>5</w:t>
-            </w:r>
-          </w:p>
-        </w:tc>
-        <w:tc>
-          <w:tcPr>
-            <w:tcW w:w="1244" w:type="dxa"/>
-            <w:tcBorders/>
-            <w:vAlign w:val="bottom"/>
-          </w:tcPr>
-          <w:p>
-            <w:pPr>
-              <w:pStyle w:val="Normal"/>
-              <w:tabs>
-                <w:tab w:val="clear" w:pos="709"/>
-              </w:tabs>
-              <w:jc w:val="start"/>
-              <w:rPr/>
-            </w:pPr>
-            <w:r>
-              <w:rPr/>
-              <w:t>Sergio</w:t>
-            </w:r>
-          </w:p>
-        </w:tc>
-        <w:tc>
-          <w:tcPr>
-            <w:tcW w:w="8056" w:type="dxa"/>
+              <w:t>7</w:t>
+            </w:r>
+          </w:p>
+        </w:tc>
+        <w:tc>
+          <w:tcPr>
+            <w:tcW w:w="1243" w:type="dxa"/>
+            <w:tcBorders/>
+            <w:vAlign w:val="bottom"/>
+          </w:tcPr>
+          <w:p>
+            <w:pPr>
+              <w:pStyle w:val="Normal"/>
+              <w:tabs>
+                <w:tab w:val="clear" w:pos="709"/>
+              </w:tabs>
+              <w:jc w:val="start"/>
+              <w:rPr/>
+            </w:pPr>
+            <w:r>
+              <w:rPr/>
+              <w:t>Daniel</w:t>
+            </w:r>
+          </w:p>
+        </w:tc>
+        <w:tc>
+          <w:tcPr>
+            <w:tcW w:w="8057" w:type="dxa"/>
             <w:tcBorders/>
             <w:vAlign w:val="bottom"/>
           </w:tcPr>
@@ -4456,34 +4722,34 @@
             </w:pPr>
             <w:r>
               <w:rPr/>
-              <w:t>6</w:t>
-            </w:r>
-          </w:p>
-        </w:tc>
-        <w:tc>
-          <w:tcPr>
-            <w:tcW w:w="1244" w:type="dxa"/>
-            <w:tcBorders/>
-            <w:vAlign w:val="bottom"/>
-          </w:tcPr>
-          <w:p>
-            <w:pPr>
-              <w:pStyle w:val="Normal"/>
-              <w:tabs>
-                <w:tab w:val="clear" w:pos="709"/>
-              </w:tabs>
-              <w:jc w:val="start"/>
-              <w:rPr/>
-            </w:pPr>
-            <w:r>
-              <w:rPr/>
-              <w:t>Damien</w:t>
-            </w:r>
-          </w:p>
-        </w:tc>
-        <w:tc>
-          <w:tcPr>
-            <w:tcW w:w="8056" w:type="dxa"/>
+              <w:t>8</w:t>
+            </w:r>
+          </w:p>
+        </w:tc>
+        <w:tc>
+          <w:tcPr>
+            <w:tcW w:w="1243" w:type="dxa"/>
+            <w:tcBorders/>
+            <w:vAlign w:val="bottom"/>
+          </w:tcPr>
+          <w:p>
+            <w:pPr>
+              <w:pStyle w:val="Normal"/>
+              <w:tabs>
+                <w:tab w:val="clear" w:pos="709"/>
+              </w:tabs>
+              <w:jc w:val="start"/>
+              <w:rPr/>
+            </w:pPr>
+            <w:r>
+              <w:rPr/>
+              <w:t>William</w:t>
+            </w:r>
+          </w:p>
+        </w:tc>
+        <w:tc>
+          <w:tcPr>
+            <w:tcW w:w="8057" w:type="dxa"/>
             <w:tcBorders/>
             <w:vAlign w:val="bottom"/>
           </w:tcPr>
@@ -4523,34 +4789,34 @@
             </w:pPr>
             <w:r>
               <w:rPr/>
-              <w:t>7</w:t>
-            </w:r>
-          </w:p>
-        </w:tc>
-        <w:tc>
-          <w:tcPr>
-            <w:tcW w:w="1244" w:type="dxa"/>
-            <w:tcBorders/>
-            <w:vAlign w:val="bottom"/>
-          </w:tcPr>
-          <w:p>
-            <w:pPr>
-              <w:pStyle w:val="Normal"/>
-              <w:tabs>
-                <w:tab w:val="clear" w:pos="709"/>
-              </w:tabs>
-              <w:jc w:val="start"/>
-              <w:rPr/>
-            </w:pPr>
-            <w:r>
-              <w:rPr/>
-              <w:t xml:space="preserve">Daniel </w:t>
-            </w:r>
-          </w:p>
-        </w:tc>
-        <w:tc>
-          <w:tcPr>
-            <w:tcW w:w="8056" w:type="dxa"/>
+              <w:t>9</w:t>
+            </w:r>
+          </w:p>
+        </w:tc>
+        <w:tc>
+          <w:tcPr>
+            <w:tcW w:w="1243" w:type="dxa"/>
+            <w:tcBorders/>
+            <w:vAlign w:val="bottom"/>
+          </w:tcPr>
+          <w:p>
+            <w:pPr>
+              <w:pStyle w:val="Normal"/>
+              <w:tabs>
+                <w:tab w:val="clear" w:pos="709"/>
+              </w:tabs>
+              <w:jc w:val="start"/>
+              <w:rPr/>
+            </w:pPr>
+            <w:r>
+              <w:rPr/>
+              <w:t>Sofia</w:t>
+            </w:r>
+          </w:p>
+        </w:tc>
+        <w:tc>
+          <w:tcPr>
+            <w:tcW w:w="8057" w:type="dxa"/>
             <w:tcBorders/>
             <w:vAlign w:val="bottom"/>
           </w:tcPr>
@@ -4590,34 +4856,34 @@
             </w:pPr>
             <w:r>
               <w:rPr/>
-              <w:t>8</w:t>
-            </w:r>
-          </w:p>
-        </w:tc>
-        <w:tc>
-          <w:tcPr>
-            <w:tcW w:w="1244" w:type="dxa"/>
-            <w:tcBorders/>
-            <w:vAlign w:val="bottom"/>
-          </w:tcPr>
-          <w:p>
-            <w:pPr>
-              <w:pStyle w:val="Normal"/>
-              <w:tabs>
-                <w:tab w:val="clear" w:pos="709"/>
-              </w:tabs>
-              <w:jc w:val="start"/>
-              <w:rPr/>
-            </w:pPr>
-            <w:r>
-              <w:rPr/>
-              <w:t>William</w:t>
-            </w:r>
-          </w:p>
-        </w:tc>
-        <w:tc>
-          <w:tcPr>
-            <w:tcW w:w="8056" w:type="dxa"/>
+              <w:t>10</w:t>
+            </w:r>
+          </w:p>
+        </w:tc>
+        <w:tc>
+          <w:tcPr>
+            <w:tcW w:w="1243" w:type="dxa"/>
+            <w:tcBorders/>
+            <w:vAlign w:val="bottom"/>
+          </w:tcPr>
+          <w:p>
+            <w:pPr>
+              <w:pStyle w:val="Normal"/>
+              <w:tabs>
+                <w:tab w:val="clear" w:pos="709"/>
+              </w:tabs>
+              <w:jc w:val="start"/>
+              <w:rPr/>
+            </w:pPr>
+            <w:r>
+              <w:rPr/>
+              <w:t>Daniel</w:t>
+            </w:r>
+          </w:p>
+        </w:tc>
+        <w:tc>
+          <w:tcPr>
+            <w:tcW w:w="8057" w:type="dxa"/>
             <w:tcBorders/>
             <w:vAlign w:val="bottom"/>
           </w:tcPr>
@@ -4657,34 +4923,34 @@
             </w:pPr>
             <w:r>
               <w:rPr/>
-              <w:t>9</w:t>
-            </w:r>
-          </w:p>
-        </w:tc>
-        <w:tc>
-          <w:tcPr>
-            <w:tcW w:w="1244" w:type="dxa"/>
-            <w:tcBorders/>
-            <w:vAlign w:val="bottom"/>
-          </w:tcPr>
-          <w:p>
-            <w:pPr>
-              <w:pStyle w:val="Normal"/>
-              <w:tabs>
-                <w:tab w:val="clear" w:pos="709"/>
-              </w:tabs>
-              <w:jc w:val="start"/>
-              <w:rPr/>
-            </w:pPr>
-            <w:r>
-              <w:rPr/>
-              <w:t>Sofia</w:t>
-            </w:r>
-          </w:p>
-        </w:tc>
-        <w:tc>
-          <w:tcPr>
-            <w:tcW w:w="8056" w:type="dxa"/>
+              <w:t>11</w:t>
+            </w:r>
+          </w:p>
+        </w:tc>
+        <w:tc>
+          <w:tcPr>
+            <w:tcW w:w="1243" w:type="dxa"/>
+            <w:tcBorders/>
+            <w:vAlign w:val="bottom"/>
+          </w:tcPr>
+          <w:p>
+            <w:pPr>
+              <w:pStyle w:val="Normal"/>
+              <w:tabs>
+                <w:tab w:val="clear" w:pos="709"/>
+              </w:tabs>
+              <w:jc w:val="start"/>
+              <w:rPr/>
+            </w:pPr>
+            <w:r>
+              <w:rPr/>
+              <w:t>Yonathan</w:t>
+            </w:r>
+          </w:p>
+        </w:tc>
+        <w:tc>
+          <w:tcPr>
+            <w:tcW w:w="8057" w:type="dxa"/>
             <w:tcBorders/>
             <w:vAlign w:val="bottom"/>
           </w:tcPr>
@@ -4724,34 +4990,34 @@
             </w:pPr>
             <w:r>
               <w:rPr/>
-              <w:t>10</w:t>
-            </w:r>
-          </w:p>
-        </w:tc>
-        <w:tc>
-          <w:tcPr>
-            <w:tcW w:w="1244" w:type="dxa"/>
-            <w:tcBorders/>
-            <w:vAlign w:val="bottom"/>
-          </w:tcPr>
-          <w:p>
-            <w:pPr>
-              <w:pStyle w:val="Normal"/>
-              <w:tabs>
-                <w:tab w:val="clear" w:pos="709"/>
-              </w:tabs>
-              <w:jc w:val="start"/>
-              <w:rPr/>
-            </w:pPr>
-            <w:r>
-              <w:rPr/>
-              <w:t xml:space="preserve">Daniel </w:t>
-            </w:r>
-          </w:p>
-        </w:tc>
-        <w:tc>
-          <w:tcPr>
-            <w:tcW w:w="8056" w:type="dxa"/>
+              <w:t>12</w:t>
+            </w:r>
+          </w:p>
+        </w:tc>
+        <w:tc>
+          <w:tcPr>
+            <w:tcW w:w="1243" w:type="dxa"/>
+            <w:tcBorders/>
+            <w:vAlign w:val="bottom"/>
+          </w:tcPr>
+          <w:p>
+            <w:pPr>
+              <w:pStyle w:val="Normal"/>
+              <w:tabs>
+                <w:tab w:val="clear" w:pos="709"/>
+              </w:tabs>
+              <w:jc w:val="start"/>
+              <w:rPr/>
+            </w:pPr>
+            <w:r>
+              <w:rPr/>
+              <w:t>Antonio</w:t>
+            </w:r>
+          </w:p>
+        </w:tc>
+        <w:tc>
+          <w:tcPr>
+            <w:tcW w:w="8057" w:type="dxa"/>
             <w:tcBorders/>
             <w:vAlign w:val="bottom"/>
           </w:tcPr>
@@ -4791,34 +5057,34 @@
             </w:pPr>
             <w:r>
               <w:rPr/>
-              <w:t>11</w:t>
-            </w:r>
-          </w:p>
-        </w:tc>
-        <w:tc>
-          <w:tcPr>
-            <w:tcW w:w="1244" w:type="dxa"/>
-            <w:tcBorders/>
-            <w:vAlign w:val="bottom"/>
-          </w:tcPr>
-          <w:p>
-            <w:pPr>
-              <w:pStyle w:val="Normal"/>
-              <w:tabs>
-                <w:tab w:val="clear" w:pos="709"/>
-              </w:tabs>
-              <w:jc w:val="start"/>
-              <w:rPr/>
-            </w:pPr>
-            <w:r>
-              <w:rPr/>
-              <w:t>Yonathan</w:t>
-            </w:r>
-          </w:p>
-        </w:tc>
-        <w:tc>
-          <w:tcPr>
-            <w:tcW w:w="8056" w:type="dxa"/>
+              <w:t>13</w:t>
+            </w:r>
+          </w:p>
+        </w:tc>
+        <w:tc>
+          <w:tcPr>
+            <w:tcW w:w="1243" w:type="dxa"/>
+            <w:tcBorders/>
+            <w:vAlign w:val="bottom"/>
+          </w:tcPr>
+          <w:p>
+            <w:pPr>
+              <w:pStyle w:val="Normal"/>
+              <w:tabs>
+                <w:tab w:val="clear" w:pos="709"/>
+              </w:tabs>
+              <w:jc w:val="start"/>
+              <w:rPr/>
+            </w:pPr>
+            <w:r>
+              <w:rPr/>
+              <w:t>Cristian</w:t>
+            </w:r>
+          </w:p>
+        </w:tc>
+        <w:tc>
+          <w:tcPr>
+            <w:tcW w:w="8057" w:type="dxa"/>
             <w:tcBorders/>
             <w:vAlign w:val="bottom"/>
           </w:tcPr>
@@ -4858,34 +5124,34 @@
             </w:pPr>
             <w:r>
               <w:rPr/>
-              <w:t>12</w:t>
-            </w:r>
-          </w:p>
-        </w:tc>
-        <w:tc>
-          <w:tcPr>
-            <w:tcW w:w="1244" w:type="dxa"/>
-            <w:tcBorders/>
-            <w:vAlign w:val="bottom"/>
-          </w:tcPr>
-          <w:p>
-            <w:pPr>
-              <w:pStyle w:val="Normal"/>
-              <w:tabs>
-                <w:tab w:val="clear" w:pos="709"/>
-              </w:tabs>
-              <w:jc w:val="start"/>
-              <w:rPr/>
-            </w:pPr>
-            <w:r>
-              <w:rPr/>
-              <w:t>Antonio</w:t>
-            </w:r>
-          </w:p>
-        </w:tc>
-        <w:tc>
-          <w:tcPr>
-            <w:tcW w:w="8056" w:type="dxa"/>
+              <w:t>14</w:t>
+            </w:r>
+          </w:p>
+        </w:tc>
+        <w:tc>
+          <w:tcPr>
+            <w:tcW w:w="1243" w:type="dxa"/>
+            <w:tcBorders/>
+            <w:vAlign w:val="bottom"/>
+          </w:tcPr>
+          <w:p>
+            <w:pPr>
+              <w:pStyle w:val="Normal"/>
+              <w:tabs>
+                <w:tab w:val="clear" w:pos="709"/>
+              </w:tabs>
+              <w:jc w:val="start"/>
+              <w:rPr/>
+            </w:pPr>
+            <w:r>
+              <w:rPr/>
+              <w:t>Nerea</w:t>
+            </w:r>
+          </w:p>
+        </w:tc>
+        <w:tc>
+          <w:tcPr>
+            <w:tcW w:w="8057" w:type="dxa"/>
             <w:tcBorders/>
             <w:vAlign w:val="bottom"/>
           </w:tcPr>
@@ -4925,147 +5191,13 @@
             </w:pPr>
             <w:r>
               <w:rPr/>
-              <w:t>13</w:t>
-            </w:r>
-          </w:p>
-        </w:tc>
-        <w:tc>
-          <w:tcPr>
-            <w:tcW w:w="1244" w:type="dxa"/>
-            <w:tcBorders/>
-            <w:vAlign w:val="bottom"/>
-          </w:tcPr>
-          <w:p>
-            <w:pPr>
-              <w:pStyle w:val="Normal"/>
-              <w:tabs>
-                <w:tab w:val="clear" w:pos="709"/>
-              </w:tabs>
-              <w:jc w:val="start"/>
-              <w:rPr/>
-            </w:pPr>
-            <w:r>
-              <w:rPr/>
-              <w:t>Cristian</w:t>
-            </w:r>
-          </w:p>
-        </w:tc>
-        <w:tc>
-          <w:tcPr>
-            <w:tcW w:w="8056" w:type="dxa"/>
-            <w:tcBorders/>
-            <w:vAlign w:val="bottom"/>
-          </w:tcPr>
-          <w:p>
-            <w:pPr>
-              <w:pStyle w:val="Normal"/>
-              <w:tabs>
-                <w:tab w:val="clear" w:pos="709"/>
-              </w:tabs>
-              <w:jc w:val="start"/>
-              <w:rPr/>
-            </w:pPr>
-            <w:r>
-              <w:rPr/>
-            </w:r>
-          </w:p>
-        </w:tc>
-      </w:tr>
-      <w:tr>
-        <w:trPr>
-          <w:trHeight w:val="256" w:hRule="atLeast"/>
-        </w:trPr>
-        <w:tc>
-          <w:tcPr>
-            <w:tcW w:w="309" w:type="dxa"/>
-            <w:tcBorders/>
-            <w:vAlign w:val="bottom"/>
-          </w:tcPr>
-          <w:p>
-            <w:pPr>
-              <w:pStyle w:val="Normal"/>
-              <w:tabs>
-                <w:tab w:val="clear" w:pos="709"/>
-              </w:tabs>
-              <w:jc w:val="center"/>
-              <w:rPr/>
-            </w:pPr>
-            <w:r>
-              <w:rPr/>
-              <w:t>14</w:t>
-            </w:r>
-          </w:p>
-        </w:tc>
-        <w:tc>
-          <w:tcPr>
-            <w:tcW w:w="1244" w:type="dxa"/>
-            <w:tcBorders/>
-            <w:vAlign w:val="bottom"/>
-          </w:tcPr>
-          <w:p>
-            <w:pPr>
-              <w:pStyle w:val="Normal"/>
-              <w:tabs>
-                <w:tab w:val="clear" w:pos="709"/>
-              </w:tabs>
-              <w:jc w:val="start"/>
-              <w:rPr/>
-            </w:pPr>
-            <w:r>
-              <w:rPr/>
-              <w:t>Nerea</w:t>
-            </w:r>
-          </w:p>
-        </w:tc>
-        <w:tc>
-          <w:tcPr>
-            <w:tcW w:w="8056" w:type="dxa"/>
-            <w:tcBorders/>
-            <w:vAlign w:val="bottom"/>
-          </w:tcPr>
-          <w:p>
-            <w:pPr>
-              <w:pStyle w:val="Normal"/>
-              <w:tabs>
-                <w:tab w:val="clear" w:pos="709"/>
-              </w:tabs>
-              <w:jc w:val="start"/>
-              <w:rPr/>
-            </w:pPr>
-            <w:r>
-              <w:rPr/>
-            </w:r>
-          </w:p>
-        </w:tc>
-      </w:tr>
-      <w:tr>
-        <w:trPr>
-          <w:trHeight w:val="256" w:hRule="atLeast"/>
-        </w:trPr>
-        <w:tc>
-          <w:tcPr>
-            <w:tcW w:w="309" w:type="dxa"/>
-            <w:tcBorders/>
-            <w:vAlign w:val="bottom"/>
-          </w:tcPr>
-          <w:p>
-            <w:pPr>
-              <w:pStyle w:val="Normal"/>
-              <w:tabs>
-                <w:tab w:val="clear" w:pos="709"/>
-              </w:tabs>
-              <w:jc w:val="center"/>
-              <w:rPr/>
-            </w:pPr>
-            <w:r>
-              <w:rPr/>
               <w:t>15</w:t>
             </w:r>
           </w:p>
         </w:tc>
         <w:tc>
           <w:tcPr>
-            <w:tcW w:w="1244" w:type="dxa"/>
+            <w:tcW w:w="1243" w:type="dxa"/>
             <w:tcBorders/>
             <w:vAlign w:val="bottom"/>
           </w:tcPr>
@@ -5086,7 +5218,7 @@
         </w:tc>
         <w:tc>
           <w:tcPr>
-            <w:tcW w:w="8056" w:type="dxa"/>
+            <w:tcW w:w="8057" w:type="dxa"/>
             <w:tcBorders/>
             <w:vAlign w:val="bottom"/>
           </w:tcPr>
@@ -5126,7 +5258,7 @@
     </w:p>
     <w:p>
       <w:pPr>
-        <w:pStyle w:val="Ttulo1"/>
+        <w:pStyle w:val="Heading1"/>
         <w:widowControl/>
         <w:numPr>
           <w:ilvl w:val="0"/>
@@ -5135,22 +5267,18 @@
         <w:suppressAutoHyphens w:val="true"/>
         <w:bidi w:val="0"/>
         <w:spacing w:before="240" w:after="120"/>
-        <w:ind w:start="283" w:end="0" w:hanging="340"/>
+        <w:ind w:hanging="340" w:start="283" w:end="0"/>
         <w:jc w:val="start"/>
         <w:rPr/>
       </w:pPr>
       <w:r>
         <w:rPr/>
-        <w:t xml:space="preserve">Instalación servidor web Apache </w:t>
-      </w:r>
-      <w:r>
-        <w:rPr/>
-        <w:t xml:space="preserve"> </w:t>
+        <w:t xml:space="preserve">Instalación servidor web Apache  </w:t>
       </w:r>
     </w:p>
     <w:p>
       <w:pPr>
-        <w:pStyle w:val="Cuerpodetexto"/>
+        <w:pStyle w:val="BodyText"/>
         <w:bidi w:val="0"/>
         <w:rPr/>
       </w:pPr>
@@ -5161,7 +5289,7 @@
     </w:p>
     <w:p>
       <w:pPr>
-        <w:pStyle w:val="Ttulo1"/>
+        <w:pStyle w:val="Heading1"/>
         <w:widowControl/>
         <w:numPr>
           <w:ilvl w:val="0"/>
@@ -5170,22 +5298,18 @@
         <w:suppressAutoHyphens w:val="true"/>
         <w:bidi w:val="0"/>
         <w:spacing w:before="240" w:after="120"/>
-        <w:ind w:start="283" w:end="0" w:hanging="340"/>
+        <w:ind w:hanging="340" w:start="283" w:end="0"/>
         <w:jc w:val="start"/>
         <w:rPr/>
       </w:pPr>
       <w:r>
         <w:rPr/>
-        <w:t xml:space="preserve">Instalación servidor de aplicaciones Tomcat </w:t>
-      </w:r>
-      <w:r>
-        <w:rPr/>
-        <w:t xml:space="preserve"> </w:t>
+        <w:t xml:space="preserve">Instalación servidor de aplicaciones Tomcat  </w:t>
       </w:r>
     </w:p>
     <w:p>
       <w:pPr>
-        <w:pStyle w:val="Cuerpodetexto"/>
+        <w:pStyle w:val="BodyText"/>
         <w:bidi w:val="0"/>
         <w:rPr/>
       </w:pPr>
@@ -5196,7 +5320,7 @@
     </w:p>
     <w:p>
       <w:pPr>
-        <w:pStyle w:val="Ttulo1"/>
+        <w:pStyle w:val="Heading1"/>
         <w:widowControl/>
         <w:numPr>
           <w:ilvl w:val="0"/>
@@ -5205,22 +5329,18 @@
         <w:suppressAutoHyphens w:val="true"/>
         <w:bidi w:val="0"/>
         <w:spacing w:before="240" w:after="120"/>
-        <w:ind w:start="283" w:end="0" w:hanging="340"/>
+        <w:ind w:hanging="340" w:start="283" w:end="0"/>
         <w:jc w:val="start"/>
         <w:rPr/>
       </w:pPr>
       <w:r>
         <w:rPr/>
-        <w:t xml:space="preserve">Instalación servidor web y de aplicaciones en Docker.  </w:t>
-      </w:r>
-      <w:r>
-        <w:rPr/>
-        <w:t xml:space="preserve"> </w:t>
+        <w:t xml:space="preserve">Instalación servidor web y de aplicaciones en Docker.   </w:t>
       </w:r>
     </w:p>
     <w:p>
       <w:pPr>
-        <w:pStyle w:val="Cuerpodetexto"/>
+        <w:pStyle w:val="BodyText"/>
         <w:bidi w:val="0"/>
         <w:rPr/>
       </w:pPr>
@@ -5231,17 +5351,23 @@
     </w:p>
     <w:p>
       <w:pPr>
-        <w:pStyle w:val="Cuerpodetexto"/>
+        <w:pStyle w:val="BodyText"/>
         <w:bidi w:val="0"/>
         <w:spacing w:before="0" w:after="140"/>
-        <w:rPr/>
+        <w:rPr>
+          <w:u w:val="single"/>
+        </w:rPr>
       </w:pPr>
       <w:r>
-        <w:rPr/>
+        <w:rPr>
+          <w:u w:val="single"/>
+        </w:rPr>
       </w:r>
     </w:p>
     <w:sectPr>
-      <w:headerReference w:type="default" r:id="rId2"/>
+      <w:headerReference w:type="even" r:id="rId5"/>
+      <w:headerReference w:type="default" r:id="rId6"/>
+      <w:headerReference w:type="first" r:id="rId7"/>
       <w:type w:val="nextPage"/>
       <w:pgSz w:w="11906" w:h="16838"/>
       <w:pgMar w:left="1134" w:right="1134" w:gutter="0" w:header="1134" w:top="1693" w:footer="0" w:bottom="1134"/>
@@ -5258,7 +5384,21 @@
 <w:hdr xmlns:o="urn:schemas-microsoft-com:office:office" xmlns:r="http://schemas.openxmlformats.org/officeDocument/2006/relationships" xmlns:v="urn:schemas-microsoft-com:vml" xmlns:w="http://schemas.openxmlformats.org/wordprocessingml/2006/main" xmlns:w10="urn:schemas-microsoft-com:office:word" xmlns:wp="http://schemas.openxmlformats.org/drawingml/2006/wordprocessingDrawing" xmlns:wps="http://schemas.microsoft.com/office/word/2010/wordprocessingShape" xmlns:wpg="http://schemas.microsoft.com/office/word/2010/wordprocessingGroup" xmlns:mc="http://schemas.openxmlformats.org/markup-compatibility/2006" xmlns:wp14="http://schemas.microsoft.com/office/word/2010/wordprocessingDrawing" xmlns:w14="http://schemas.microsoft.com/office/word/2010/wordml" xmlns:w15="http://schemas.microsoft.com/office/word/2012/wordml" mc:Ignorable="w14 wp14 w15">
   <w:p>
     <w:pPr>
-      <w:pStyle w:val="Cabecera"/>
+      <w:pStyle w:val="Header"/>
+      <w:rPr/>
+    </w:pPr>
+    <w:r>
+      <w:rPr/>
+    </w:r>
+  </w:p>
+</w:hdr>
+</file>
+
+<file path=word/header2.xml><?xml version="1.0" encoding="utf-8"?>
+<w:hdr xmlns:o="urn:schemas-microsoft-com:office:office" xmlns:r="http://schemas.openxmlformats.org/officeDocument/2006/relationships" xmlns:v="urn:schemas-microsoft-com:vml" xmlns:w="http://schemas.openxmlformats.org/wordprocessingml/2006/main" xmlns:w10="urn:schemas-microsoft-com:office:word" xmlns:wp="http://schemas.openxmlformats.org/drawingml/2006/wordprocessingDrawing" xmlns:wps="http://schemas.microsoft.com/office/word/2010/wordprocessingShape" xmlns:wpg="http://schemas.microsoft.com/office/word/2010/wordprocessingGroup" xmlns:mc="http://schemas.openxmlformats.org/markup-compatibility/2006" xmlns:wp14="http://schemas.microsoft.com/office/word/2010/wordprocessingDrawing" xmlns:w14="http://schemas.microsoft.com/office/word/2010/wordml" xmlns:w15="http://schemas.microsoft.com/office/word/2012/wordml" mc:Ignorable="w14 wp14 w15">
+  <w:p>
+    <w:pPr>
+      <w:pStyle w:val="Header"/>
       <w:suppressLineNumbers/>
       <w:bidi w:val="0"/>
       <w:jc w:val="start"/>
@@ -5267,7 +5407,7 @@
     <w:r>
       <w:rPr/>
       <w:drawing>
-        <wp:anchor behindDoc="0" distT="0" distB="0" distL="0" distR="0" simplePos="0" locked="0" layoutInCell="0" allowOverlap="1" relativeHeight="4">
+        <wp:anchor behindDoc="1" distT="0" distB="0" distL="0" distR="0" simplePos="0" locked="0" layoutInCell="0" allowOverlap="1" relativeHeight="4">
           <wp:simplePos x="0" y="0"/>
           <wp:positionH relativeFrom="column">
             <wp:posOffset>2060575</wp:posOffset>
@@ -5278,7 +5418,7 @@
           <wp:extent cx="1999615" cy="514350"/>
           <wp:effectExtent l="0" t="0" r="0" b="0"/>
           <wp:wrapSquare wrapText="largest"/>
-          <wp:docPr id="1" name="Imagen1" descr="" title=""/>
+          <wp:docPr id="4" name="Imagen1" descr="" title=""/>
           <wp:cNvGraphicFramePr>
             <a:graphicFrameLocks xmlns:a="http://schemas.openxmlformats.org/drawingml/2006/main" noChangeAspect="1"/>
           </wp:cNvGraphicFramePr>
@@ -5286,7 +5426,7 @@
             <a:graphicData uri="http://schemas.openxmlformats.org/drawingml/2006/picture">
               <pic:pic xmlns:pic="http://schemas.openxmlformats.org/drawingml/2006/picture">
                 <pic:nvPicPr>
-                  <pic:cNvPr id="1" name="Imagen1" descr="" title=""/>
+                  <pic:cNvPr id="4" name="Imagen1" descr="" title=""/>
                   <pic:cNvPicPr>
                     <a:picLocks noChangeAspect="1" noChangeArrowheads="1"/>
                   </pic:cNvPicPr>
@@ -5305,6 +5445,70 @@
                   <a:prstGeom prst="rect">
                     <a:avLst/>
                   </a:prstGeom>
+                  <a:noFill/>
+                </pic:spPr>
+              </pic:pic>
+            </a:graphicData>
+          </a:graphic>
+        </wp:anchor>
+      </w:drawing>
+    </w:r>
+  </w:p>
+</w:hdr>
+</file>
+
+<file path=word/header3.xml><?xml version="1.0" encoding="utf-8"?>
+<w:hdr xmlns:o="urn:schemas-microsoft-com:office:office" xmlns:r="http://schemas.openxmlformats.org/officeDocument/2006/relationships" xmlns:v="urn:schemas-microsoft-com:vml" xmlns:w="http://schemas.openxmlformats.org/wordprocessingml/2006/main" xmlns:w10="urn:schemas-microsoft-com:office:word" xmlns:wp="http://schemas.openxmlformats.org/drawingml/2006/wordprocessingDrawing" xmlns:wps="http://schemas.microsoft.com/office/word/2010/wordprocessingShape" xmlns:wpg="http://schemas.microsoft.com/office/word/2010/wordprocessingGroup" xmlns:mc="http://schemas.openxmlformats.org/markup-compatibility/2006" xmlns:wp14="http://schemas.microsoft.com/office/word/2010/wordprocessingDrawing" xmlns:w14="http://schemas.microsoft.com/office/word/2010/wordml" xmlns:w15="http://schemas.microsoft.com/office/word/2012/wordml" mc:Ignorable="w14 wp14 w15">
+  <w:p>
+    <w:pPr>
+      <w:pStyle w:val="Header"/>
+      <w:suppressLineNumbers/>
+      <w:bidi w:val="0"/>
+      <w:jc w:val="start"/>
+      <w:rPr/>
+    </w:pPr>
+    <w:r>
+      <w:rPr/>
+      <w:drawing>
+        <wp:anchor behindDoc="1" distT="0" distB="0" distL="0" distR="0" simplePos="0" locked="0" layoutInCell="0" allowOverlap="1" relativeHeight="4">
+          <wp:simplePos x="0" y="0"/>
+          <wp:positionH relativeFrom="column">
+            <wp:posOffset>2060575</wp:posOffset>
+          </wp:positionH>
+          <wp:positionV relativeFrom="paragraph">
+            <wp:posOffset>-267970</wp:posOffset>
+          </wp:positionV>
+          <wp:extent cx="1999615" cy="514350"/>
+          <wp:effectExtent l="0" t="0" r="0" b="0"/>
+          <wp:wrapSquare wrapText="largest"/>
+          <wp:docPr id="5" name="Imagen1" descr="" title=""/>
+          <wp:cNvGraphicFramePr>
+            <a:graphicFrameLocks xmlns:a="http://schemas.openxmlformats.org/drawingml/2006/main" noChangeAspect="1"/>
+          </wp:cNvGraphicFramePr>
+          <a:graphic xmlns:a="http://schemas.openxmlformats.org/drawingml/2006/main">
+            <a:graphicData uri="http://schemas.openxmlformats.org/drawingml/2006/picture">
+              <pic:pic xmlns:pic="http://schemas.openxmlformats.org/drawingml/2006/picture">
+                <pic:nvPicPr>
+                  <pic:cNvPr id="5" name="Imagen1" descr="" title=""/>
+                  <pic:cNvPicPr>
+                    <a:picLocks noChangeAspect="1" noChangeArrowheads="1"/>
+                  </pic:cNvPicPr>
+                </pic:nvPicPr>
+                <pic:blipFill>
+                  <a:blip r:embed="rId1"/>
+                  <a:stretch>
+                    <a:fillRect/>
+                  </a:stretch>
+                </pic:blipFill>
+                <pic:spPr bwMode="auto">
+                  <a:xfrm>
+                    <a:off x="0" y="0"/>
+                    <a:ext cx="1999615" cy="514350"/>
+                  </a:xfrm>
+                  <a:prstGeom prst="rect">
+                    <a:avLst/>
+                  </a:prstGeom>
+                  <a:noFill/>
                 </pic:spPr>
               </pic:pic>
             </a:graphicData>
@@ -6144,10 +6348,10 @@
       <w:lang w:val="es-ES" w:eastAsia="zh-CN" w:bidi="hi-IN"/>
     </w:rPr>
   </w:style>
-  <w:style w:type="paragraph" w:styleId="Ttulo1">
-    <w:name w:val="Heading 1"/>
+  <w:style w:type="paragraph" w:styleId="Heading1">
+    <w:name w:val="heading 1"/>
     <w:basedOn w:val="Ttulo"/>
-    <w:next w:val="Cuerpodetexto"/>
+    <w:next w:val="BodyText"/>
     <w:qFormat/>
     <w:pPr>
       <w:numPr>
@@ -6164,10 +6368,10 @@
       <w:szCs w:val="36"/>
     </w:rPr>
   </w:style>
-  <w:style w:type="paragraph" w:styleId="Ttulo3">
-    <w:name w:val="Heading 3"/>
+  <w:style w:type="paragraph" w:styleId="Heading3">
+    <w:name w:val="heading 3"/>
     <w:basedOn w:val="Ttulo"/>
-    <w:next w:val="Cuerpodetexto"/>
+    <w:next w:val="BodyText"/>
     <w:qFormat/>
     <w:pPr>
       <w:numPr>
@@ -6184,8 +6388,9 @@
       <w:szCs w:val="28"/>
     </w:rPr>
   </w:style>
-  <w:style w:type="character" w:styleId="EnlacedeInternet">
-    <w:name w:val="Hyperlink"/>
+  <w:style w:type="character" w:styleId="InternetLink">
+    <w:name w:val="Internet Link"/>
+    <w:qFormat/>
     <w:rPr>
       <w:color w:val="000080"/>
       <w:u w:val="single"/>
@@ -6216,10 +6421,17 @@
     <w:qFormat/>
     <w:rPr/>
   </w:style>
+  <w:style w:type="character" w:styleId="Hyperlink">
+    <w:name w:val="Hyperlink"/>
+    <w:rPr>
+      <w:color w:val="000080"/>
+      <w:u w:val="single"/>
+    </w:rPr>
+  </w:style>
   <w:style w:type="paragraph" w:styleId="Ttulo">
     <w:name w:val="Título"/>
     <w:basedOn w:val="Normal"/>
-    <w:next w:val="Cuerpodetexto"/>
+    <w:next w:val="BodyText"/>
     <w:qFormat/>
     <w:pPr>
       <w:keepNext w:val="true"/>
@@ -6231,7 +6443,7 @@
       <w:szCs w:val="28"/>
     </w:rPr>
   </w:style>
-  <w:style w:type="paragraph" w:styleId="Cuerpodetexto">
+  <w:style w:type="paragraph" w:styleId="BodyText">
     <w:name w:val="Body Text"/>
     <w:basedOn w:val="Normal"/>
     <w:pPr>
@@ -6239,16 +6451,16 @@
     </w:pPr>
     <w:rPr/>
   </w:style>
-  <w:style w:type="paragraph" w:styleId="Lista">
+  <w:style w:type="paragraph" w:styleId="List">
     <w:name w:val="List"/>
-    <w:basedOn w:val="Cuerpodetexto"/>
+    <w:basedOn w:val="BodyText"/>
     <w:pPr/>
     <w:rPr>
       <w:rFonts w:cs="FreeSans"/>
     </w:rPr>
   </w:style>
-  <w:style w:type="paragraph" w:styleId="Leyenda">
-    <w:name w:val="Caption"/>
+  <w:style w:type="paragraph" w:styleId="Caption">
+    <w:name w:val="caption"/>
     <w:basedOn w:val="Normal"/>
     <w:qFormat/>
     <w:pPr>
@@ -6263,7 +6475,7 @@
       <w:szCs w:val="24"/>
     </w:rPr>
   </w:style>
-  <w:style w:type="paragraph" w:styleId="Ndice">
+  <w:style w:type="paragraph" w:styleId="ndice">
     <w:name w:val="Índice"/>
     <w:basedOn w:val="Normal"/>
     <w:qFormat/>
@@ -6289,20 +6501,20 @@
     </w:pPr>
     <w:rPr/>
   </w:style>
-  <w:style w:type="paragraph" w:styleId="Cabecera">
-    <w:name w:val="Header"/>
+  <w:style w:type="paragraph" w:styleId="Header">
+    <w:name w:val="header"/>
     <w:basedOn w:val="Cabeceraypie"/>
     <w:pPr>
       <w:suppressLineNumbers/>
     </w:pPr>
     <w:rPr/>
   </w:style>
-  <w:style w:type="paragraph" w:styleId="Ttulodelndice">
-    <w:name w:val="Index Heading"/>
+  <w:style w:type="paragraph" w:styleId="IndexHeading">
+    <w:name w:val="index heading"/>
     <w:basedOn w:val="Ttulo"/>
     <w:pPr>
       <w:suppressLineNumbers/>
-      <w:ind w:start="0" w:hanging="0"/>
+      <w:ind w:hanging="0" w:start="0"/>
     </w:pPr>
     <w:rPr>
       <w:b/>
@@ -6311,12 +6523,13 @@
       <w:szCs w:val="32"/>
     </w:rPr>
   </w:style>
-  <w:style w:type="paragraph" w:styleId="Ttulodelsumario">
+  <w:style w:type="paragraph" w:styleId="TOCHeading">
     <w:name w:val="TOC Heading"/>
-    <w:basedOn w:val="Ttulodelndice"/>
+    <w:basedOn w:val="IndexHeading"/>
+    <w:qFormat/>
     <w:pPr>
       <w:suppressLineNumbers/>
-      <w:ind w:start="0" w:hanging="0"/>
+      <w:ind w:hanging="0" w:start="0"/>
     </w:pPr>
     <w:rPr>
       <w:b/>
@@ -6325,15 +6538,15 @@
       <w:szCs w:val="32"/>
     </w:rPr>
   </w:style>
-  <w:style w:type="paragraph" w:styleId="Sumario1">
-    <w:name w:val="TOC 1"/>
-    <w:basedOn w:val="Ndice"/>
+  <w:style w:type="paragraph" w:styleId="TOC1">
+    <w:name w:val="toc 1"/>
+    <w:basedOn w:val="ndice"/>
     <w:pPr>
       <w:tabs>
         <w:tab w:val="clear" w:pos="709"/>
         <w:tab w:val="right" w:pos="9638" w:leader="dot"/>
       </w:tabs>
-      <w:ind w:start="0" w:hanging="0"/>
+      <w:ind w:hanging="0" w:start="0"/>
     </w:pPr>
     <w:rPr/>
   </w:style>
@@ -6361,4 +6574,110 @@
     </w:rPr>
   </w:style>
 </w:styles>
+</file>
+
+<file path=word/theme/theme1.xml><?xml version="1.0" encoding="utf-8"?>
+<a:theme xmlns:a="http://schemas.openxmlformats.org/drawingml/2006/main" xmlns:r="http://schemas.openxmlformats.org/officeDocument/2006/relationships" name="Office">
+  <a:themeElements>
+    <a:clrScheme name="LibreOffice">
+      <a:dk1>
+        <a:srgbClr val="000000"/>
+      </a:dk1>
+      <a:lt1>
+        <a:srgbClr val="ffffff"/>
+      </a:lt1>
+      <a:dk2>
+        <a:srgbClr val="000000"/>
+      </a:dk2>
+      <a:lt2>
+        <a:srgbClr val="ffffff"/>
+      </a:lt2>
+      <a:accent1>
+        <a:srgbClr val="18a303"/>
+      </a:accent1>
+      <a:accent2>
+        <a:srgbClr val="0369a3"/>
+      </a:accent2>
+      <a:accent3>
+        <a:srgbClr val="a33e03"/>
+      </a:accent3>
+      <a:accent4>
+        <a:srgbClr val="8e03a3"/>
+      </a:accent4>
+      <a:accent5>
+        <a:srgbClr val="c99c00"/>
+      </a:accent5>
+      <a:accent6>
+        <a:srgbClr val="c9211e"/>
+      </a:accent6>
+      <a:hlink>
+        <a:srgbClr val="0000ee"/>
+      </a:hlink>
+      <a:folHlink>
+        <a:srgbClr val="551a8b"/>
+      </a:folHlink>
+    </a:clrScheme>
+    <a:fontScheme name="Office">
+      <a:majorFont>
+        <a:latin typeface="Arial" pitchFamily="0" charset="1"/>
+        <a:ea typeface="DejaVu Sans" pitchFamily="0" charset="1"/>
+        <a:cs typeface="DejaVu Sans" pitchFamily="0" charset="1"/>
+      </a:majorFont>
+      <a:minorFont>
+        <a:latin typeface="Arial" pitchFamily="0" charset="1"/>
+        <a:ea typeface="DejaVu Sans" pitchFamily="0" charset="1"/>
+        <a:cs typeface="DejaVu Sans" pitchFamily="0" charset="1"/>
+      </a:minorFont>
+    </a:fontScheme>
+    <a:fmtScheme>
+      <a:fillStyleLst>
+        <a:solidFill>
+          <a:schemeClr val="phClr"/>
+        </a:solidFill>
+        <a:solidFill>
+          <a:schemeClr val="phClr"/>
+        </a:solidFill>
+        <a:solidFill>
+          <a:schemeClr val="phClr"/>
+        </a:solidFill>
+      </a:fillStyleLst>
+      <a:lnStyleLst>
+        <a:ln w="6350" cap="flat" cmpd="sng" algn="ctr">
+          <a:prstDash val="solid"/>
+          <a:miter/>
+        </a:ln>
+        <a:ln w="6350" cap="flat" cmpd="sng" algn="ctr">
+          <a:prstDash val="solid"/>
+          <a:miter/>
+        </a:ln>
+        <a:ln w="6350" cap="flat" cmpd="sng" algn="ctr">
+          <a:prstDash val="solid"/>
+          <a:miter/>
+        </a:ln>
+      </a:lnStyleLst>
+      <a:effectStyleLst>
+        <a:effectStyle>
+          <a:effectLst/>
+        </a:effectStyle>
+        <a:effectStyle>
+          <a:effectLst/>
+        </a:effectStyle>
+        <a:effectStyle>
+          <a:effectLst/>
+        </a:effectStyle>
+      </a:effectStyleLst>
+      <a:bgFillStyleLst>
+        <a:solidFill>
+          <a:schemeClr val="phClr"/>
+        </a:solidFill>
+        <a:solidFill>
+          <a:schemeClr val="phClr"/>
+        </a:solidFill>
+        <a:solidFill>
+          <a:schemeClr val="phClr"/>
+        </a:solidFill>
+      </a:bgFillStyleLst>
+    </a:fmtScheme>
+  </a:themeElements>
+</a:theme>
 </file>
</xml_diff>